<commit_message>
i have added all remaining work in thesis document and in Star uml
</commit_message>
<xml_diff>
--- a/Schoole_managment_system.docx
+++ b/Schoole_managment_system.docx
@@ -9314,8 +9314,6 @@
         </w:rPr>
         <w:t xml:space="preserve"> User is not registered.</w:t>
       </w:r>
-      <w:bookmarkStart w:id="27" w:name="_GoBack"/>
-      <w:bookmarkEnd w:id="27"/>
     </w:p>
     <w:p>
       <w:pPr>
@@ -10698,6 +10696,109 @@
     </w:p>
     <w:p>
       <w:pPr>
+        <w:pStyle w:val="doclist"/>
+        <w:rPr>
+          <w:color w:val="4F81BD" w:themeColor="accent1"/>
+          <w14:shadow w14:blurRad="38100" w14:dist="25400" w14:dir="5400000" w14:sx="100000" w14:sy="100000" w14:kx="0" w14:ky="0" w14:algn="ctr">
+            <w14:srgbClr w14:val="6E747A">
+              <w14:alpha w14:val="57000"/>
+            </w14:srgbClr>
+          </w14:shadow>
+          <w14:textOutline w14:w="0" w14:cap="flat" w14:cmpd="sng" w14:algn="ctr">
+            <w14:noFill/>
+            <w14:prstDash w14:val="solid"/>
+            <w14:round/>
+          </w14:textOutline>
+        </w:rPr>
+      </w:pPr>
+      <w:r>
+        <w:rPr>
+          <w:color w:val="4F81BD" w:themeColor="accent1"/>
+          <w14:shadow w14:blurRad="38100" w14:dist="25400" w14:dir="5400000" w14:sx="100000" w14:sy="100000" w14:kx="0" w14:ky="0" w14:algn="ctr">
+            <w14:srgbClr w14:val="6E747A">
+              <w14:alpha w14:val="57000"/>
+            </w14:srgbClr>
+          </w14:shadow>
+          <w14:textOutline w14:w="0" w14:cap="flat" w14:cmpd="sng" w14:algn="ctr">
+            <w14:noFill/>
+            <w14:prstDash w14:val="solid"/>
+            <w14:round/>
+          </w14:textOutline>
+        </w:rPr>
+        <w:t>Irfan khan FA20-BSE-070</w:t>
+      </w:r>
+    </w:p>
+    <w:tbl>
+      <w:tblPr>
+        <w:tblW w:w="0" w:type="auto"/>
+        <w:tblCellSpacing w:w="0" w:type="dxa"/>
+        <w:tblCellMar>
+          <w:top w:w="75" w:type="dxa"/>
+          <w:left w:w="75" w:type="dxa"/>
+          <w:bottom w:w="75" w:type="dxa"/>
+          <w:right w:w="75" w:type="dxa"/>
+        </w:tblCellMar>
+        <w:tblLook w:val="04A0" w:firstRow="1" w:lastRow="0" w:firstColumn="1" w:lastColumn="0" w:noHBand="0" w:noVBand="1"/>
+      </w:tblPr>
+      <w:tblGrid>
+        <w:gridCol w:w="2962"/>
+      </w:tblGrid>
+      <w:tr>
+        <w:trPr>
+          <w:tblHeader/>
+          <w:tblCellSpacing w:w="0" w:type="dxa"/>
+        </w:trPr>
+        <w:tc>
+          <w:tcPr>
+            <w:tcW w:w="0" w:type="auto"/>
+            <w:tcBorders>
+              <w:top w:val="nil"/>
+              <w:left w:val="nil"/>
+              <w:bottom w:val="nil"/>
+              <w:right w:val="nil"/>
+            </w:tcBorders>
+            <w:vAlign w:val="center"/>
+            <w:hideMark/>
+          </w:tcPr>
+          <w:p>
+            <w:pPr>
+              <w:pStyle w:val="Heading4"/>
+              <w:rPr>
+                <w:color w:val="4F81BD" w:themeColor="accent1"/>
+                <w14:shadow w14:blurRad="38100" w14:dist="25400" w14:dir="5400000" w14:sx="100000" w14:sy="100000" w14:kx="0" w14:ky="0" w14:algn="ctr">
+                  <w14:srgbClr w14:val="6E747A">
+                    <w14:alpha w14:val="57000"/>
+                  </w14:srgbClr>
+                </w14:shadow>
+                <w14:textOutline w14:w="0" w14:cap="flat" w14:cmpd="sng" w14:algn="ctr">
+                  <w14:noFill/>
+                  <w14:prstDash w14:val="solid"/>
+                  <w14:round/>
+                </w14:textOutline>
+              </w:rPr>
+            </w:pPr>
+            <w:r>
+              <w:rPr>
+                <w:color w:val="4F81BD" w:themeColor="accent1"/>
+                <w14:shadow w14:blurRad="38100" w14:dist="25400" w14:dir="5400000" w14:sx="100000" w14:sy="100000" w14:kx="0" w14:ky="0" w14:algn="ctr">
+                  <w14:srgbClr w14:val="6E747A">
+                    <w14:alpha w14:val="57000"/>
+                  </w14:srgbClr>
+                </w14:shadow>
+                <w14:textOutline w14:w="0" w14:cap="flat" w14:cmpd="sng" w14:algn="ctr">
+                  <w14:noFill/>
+                  <w14:prstDash w14:val="solid"/>
+                  <w14:round/>
+                </w14:textOutline>
+              </w:rPr>
+              <w:t>Use Case UC1: register account</w:t>
+            </w:r>
+          </w:p>
+        </w:tc>
+      </w:tr>
+    </w:tbl>
+    <w:p>
+      <w:pPr>
         <w:tabs>
           <w:tab w:val="left" w:pos="1950"/>
         </w:tabs>
@@ -10739,173 +10840,11 @@
             <w14:round/>
           </w14:textOutline>
         </w:rPr>
-        <w:t>Ehsanullah</w:t>
-      </w:r>
-    </w:p>
-    <w:p>
-      <w:pPr>
-        <w:tabs>
-          <w:tab w:val="left" w:pos="1950"/>
-        </w:tabs>
-        <w:rPr>
-          <w:rFonts w:ascii="Cambria" w:eastAsia="SimSun" w:hAnsi="Cambria" w:cs="Times New Roman"/>
-          <w:b/>
-          <w:bCs/>
-          <w:i/>
-          <w:iCs/>
-          <w:color w:val="4F81BD" w:themeColor="accent1"/>
-          <w14:shadow w14:blurRad="38100" w14:dist="25400" w14:dir="5400000" w14:sx="100000" w14:sy="100000" w14:kx="0" w14:ky="0" w14:algn="ctr">
-            <w14:srgbClr w14:val="6E747A">
-              <w14:alpha w14:val="57000"/>
-            </w14:srgbClr>
-          </w14:shadow>
-          <w14:textOutline w14:w="0" w14:cap="flat" w14:cmpd="sng" w14:algn="ctr">
-            <w14:noFill/>
-            <w14:prstDash w14:val="solid"/>
-            <w14:round/>
-          </w14:textOutline>
-        </w:rPr>
-      </w:pPr>
-      <w:r>
-        <w:rPr>
-          <w:rFonts w:ascii="Cambria" w:eastAsia="SimSun" w:hAnsi="Cambria" w:cs="Times New Roman"/>
-          <w:b/>
-          <w:bCs/>
-          <w:i/>
-          <w:iCs/>
-          <w:color w:val="4F81BD" w:themeColor="accent1"/>
-          <w14:shadow w14:blurRad="38100" w14:dist="25400" w14:dir="5400000" w14:sx="100000" w14:sy="100000" w14:kx="0" w14:ky="0" w14:algn="ctr">
-            <w14:srgbClr w14:val="6E747A">
-              <w14:alpha w14:val="57000"/>
-            </w14:srgbClr>
-          </w14:shadow>
-          <w14:textOutline w14:w="0" w14:cap="flat" w14:cmpd="sng" w14:algn="ctr">
-            <w14:noFill/>
-            <w14:prstDash w14:val="solid"/>
-            <w14:round/>
-          </w14:textOutline>
-        </w:rPr>
-        <w:t>FA20-BSE-06</w:t>
-      </w:r>
-      <w:r>
-        <w:rPr>
-          <w:rFonts w:ascii="Cambria" w:eastAsia="SimSun" w:hAnsi="Cambria" w:cs="Times New Roman"/>
-          <w:b/>
-          <w:bCs/>
-          <w:i/>
-          <w:iCs/>
-          <w:color w:val="4F81BD" w:themeColor="accent1"/>
-          <w14:shadow w14:blurRad="38100" w14:dist="25400" w14:dir="5400000" w14:sx="100000" w14:sy="100000" w14:kx="0" w14:ky="0" w14:algn="ctr">
-            <w14:srgbClr w14:val="6E747A">
-              <w14:alpha w14:val="57000"/>
-            </w14:srgbClr>
-          </w14:shadow>
-          <w14:textOutline w14:w="0" w14:cap="flat" w14:cmpd="sng" w14:algn="ctr">
-            <w14:noFill/>
-            <w14:prstDash w14:val="solid"/>
-            <w14:round/>
-          </w14:textOutline>
-        </w:rPr>
-        <w:t>8</w:t>
-      </w:r>
-    </w:p>
-    <w:p>
-      <w:pPr>
-        <w:tabs>
-          <w:tab w:val="left" w:pos="1950"/>
-        </w:tabs>
-        <w:rPr>
-          <w:rFonts w:ascii="Cambria" w:eastAsia="SimSun" w:hAnsi="Cambria" w:cs="Times New Roman"/>
-          <w:b/>
-          <w:bCs/>
-          <w:i/>
-          <w:iCs/>
-          <w:color w:val="4F81BD" w:themeColor="accent1"/>
-          <w14:shadow w14:blurRad="38100" w14:dist="25400" w14:dir="5400000" w14:sx="100000" w14:sy="100000" w14:kx="0" w14:ky="0" w14:algn="ctr">
-            <w14:srgbClr w14:val="6E747A">
-              <w14:alpha w14:val="57000"/>
-            </w14:srgbClr>
-          </w14:shadow>
-          <w14:textOutline w14:w="0" w14:cap="flat" w14:cmpd="sng" w14:algn="ctr">
-            <w14:noFill/>
-            <w14:prstDash w14:val="solid"/>
-            <w14:round/>
-          </w14:textOutline>
-        </w:rPr>
-      </w:pPr>
-      <w:r>
-        <w:rPr>
-          <w:rFonts w:ascii="Cambria" w:eastAsia="SimSun" w:hAnsi="Cambria" w:cs="Times New Roman"/>
-          <w:b/>
-          <w:bCs/>
-          <w:i/>
-          <w:iCs/>
-          <w:color w:val="4F81BD" w:themeColor="accent1"/>
-          <w14:shadow w14:blurRad="38100" w14:dist="25400" w14:dir="5400000" w14:sx="100000" w14:sy="100000" w14:kx="0" w14:ky="0" w14:algn="ctr">
-            <w14:srgbClr w14:val="6E747A">
-              <w14:alpha w14:val="57000"/>
-            </w14:srgbClr>
-          </w14:shadow>
-          <w14:textOutline w14:w="0" w14:cap="flat" w14:cmpd="sng" w14:algn="ctr">
-            <w14:noFill/>
-            <w14:prstDash w14:val="solid"/>
-            <w14:round/>
-          </w14:textOutline>
-        </w:rPr>
-        <w:t>UseCase : View Result</w:t>
-      </w:r>
-    </w:p>
-    <w:p>
-      <w:pPr>
-        <w:tabs>
-          <w:tab w:val="left" w:pos="1950"/>
-        </w:tabs>
-        <w:rPr>
-          <w:rFonts w:ascii="Cambria" w:eastAsia="SimSun" w:hAnsi="Cambria" w:cs="Times New Roman"/>
-          <w:b/>
-          <w:bCs/>
-          <w:i/>
-          <w:iCs/>
-          <w:color w:val="4F81BD" w:themeColor="accent1"/>
-          <w14:shadow w14:blurRad="38100" w14:dist="25400" w14:dir="5400000" w14:sx="100000" w14:sy="100000" w14:kx="0" w14:ky="0" w14:algn="ctr">
-            <w14:srgbClr w14:val="6E747A">
-              <w14:alpha w14:val="57000"/>
-            </w14:srgbClr>
-          </w14:shadow>
-          <w14:textOutline w14:w="0" w14:cap="flat" w14:cmpd="sng" w14:algn="ctr">
-            <w14:noFill/>
-            <w14:prstDash w14:val="solid"/>
-            <w14:round/>
-          </w14:textOutline>
-        </w:rPr>
-      </w:pPr>
-      <w:r>
-        <w:rPr>
-          <w:rFonts w:ascii="Cambria" w:eastAsia="SimSun" w:hAnsi="Cambria" w:cs="Times New Roman"/>
-          <w:b/>
-          <w:bCs/>
-          <w:i/>
-          <w:iCs/>
-          <w:noProof/>
-          <w:color w:val="4F81BD" w:themeColor="accent1"/>
-          <w:lang w:bidi="ar-SA"/>
-          <w14:shadow w14:blurRad="38100" w14:dist="25400" w14:dir="5400000" w14:sx="100000" w14:sy="100000" w14:kx="0" w14:ky="0" w14:algn="ctr">
-            <w14:srgbClr w14:val="6E747A">
-              <w14:alpha w14:val="57000"/>
-            </w14:srgbClr>
-          </w14:shadow>
-          <w14:textOutline w14:w="0" w14:cap="flat" w14:cmpd="sng" w14:algn="ctr">
-            <w14:noFill/>
-            <w14:prstDash w14:val="solid"/>
-            <w14:round/>
-          </w14:textOutline>
-        </w:rPr>
-        <w:lastRenderedPageBreak/>
         <w:drawing>
-          <wp:inline distT="0" distB="0" distL="0" distR="0" wp14:anchorId="4D8FBA08" wp14:editId="6A833D7C">
-            <wp:extent cx="5667375" cy="3378627"/>
+          <wp:inline distT="0" distB="0" distL="0" distR="0" wp14:anchorId="190D72AB" wp14:editId="3231B34F">
+            <wp:extent cx="5943600" cy="3257550"/>
             <wp:effectExtent l="0" t="0" r="0" b="0"/>
-            <wp:docPr id="11" name="Picture 11"/>
+            <wp:docPr id="5" name="Picture 5"/>
             <wp:cNvGraphicFramePr>
               <a:graphicFrameLocks xmlns:a="http://schemas.openxmlformats.org/drawingml/2006/main" noChangeAspect="1"/>
             </wp:cNvGraphicFramePr>
@@ -10925,7 +10864,7 @@
                   <pic:spPr>
                     <a:xfrm>
                       <a:off x="0" y="0"/>
-                      <a:ext cx="5677211" cy="3384491"/>
+                      <a:ext cx="5943600" cy="3257550"/>
                     </a:xfrm>
                     <a:prstGeom prst="rect">
                       <a:avLst/>
@@ -10938,6 +10877,110 @@
         </w:drawing>
       </w:r>
     </w:p>
+    <w:p>
+      <w:pPr>
+        <w:pStyle w:val="doclist"/>
+        <w:rPr>
+          <w:color w:val="4F81BD" w:themeColor="accent1"/>
+          <w14:shadow w14:blurRad="38100" w14:dist="25400" w14:dir="5400000" w14:sx="100000" w14:sy="100000" w14:kx="0" w14:ky="0" w14:algn="ctr">
+            <w14:srgbClr w14:val="6E747A">
+              <w14:alpha w14:val="57000"/>
+            </w14:srgbClr>
+          </w14:shadow>
+          <w14:textOutline w14:w="0" w14:cap="flat" w14:cmpd="sng" w14:algn="ctr">
+            <w14:noFill/>
+            <w14:prstDash w14:val="solid"/>
+            <w14:round/>
+          </w14:textOutline>
+        </w:rPr>
+      </w:pPr>
+      <w:r>
+        <w:rPr>
+          <w:color w:val="4F81BD" w:themeColor="accent1"/>
+          <w14:shadow w14:blurRad="38100" w14:dist="25400" w14:dir="5400000" w14:sx="100000" w14:sy="100000" w14:kx="0" w14:ky="0" w14:algn="ctr">
+            <w14:srgbClr w14:val="6E747A">
+              <w14:alpha w14:val="57000"/>
+            </w14:srgbClr>
+          </w14:shadow>
+          <w14:textOutline w14:w="0" w14:cap="flat" w14:cmpd="sng" w14:algn="ctr">
+            <w14:noFill/>
+            <w14:prstDash w14:val="solid"/>
+            <w14:round/>
+          </w14:textOutline>
+        </w:rPr>
+        <w:lastRenderedPageBreak/>
+        <w:t>Irfan khan FA20-BSE-070</w:t>
+      </w:r>
+    </w:p>
+    <w:tbl>
+      <w:tblPr>
+        <w:tblW w:w="0" w:type="auto"/>
+        <w:tblCellSpacing w:w="0" w:type="dxa"/>
+        <w:tblCellMar>
+          <w:top w:w="75" w:type="dxa"/>
+          <w:left w:w="75" w:type="dxa"/>
+          <w:bottom w:w="75" w:type="dxa"/>
+          <w:right w:w="75" w:type="dxa"/>
+        </w:tblCellMar>
+        <w:tblLook w:val="04A0" w:firstRow="1" w:lastRow="0" w:firstColumn="1" w:lastColumn="0" w:noHBand="0" w:noVBand="1"/>
+      </w:tblPr>
+      <w:tblGrid>
+        <w:gridCol w:w="2037"/>
+      </w:tblGrid>
+      <w:tr>
+        <w:trPr>
+          <w:tblHeader/>
+          <w:tblCellSpacing w:w="0" w:type="dxa"/>
+        </w:trPr>
+        <w:tc>
+          <w:tcPr>
+            <w:tcW w:w="0" w:type="auto"/>
+            <w:tcBorders>
+              <w:top w:val="nil"/>
+              <w:left w:val="nil"/>
+              <w:bottom w:val="nil"/>
+              <w:right w:val="nil"/>
+            </w:tcBorders>
+            <w:vAlign w:val="center"/>
+            <w:hideMark/>
+          </w:tcPr>
+          <w:p>
+            <w:pPr>
+              <w:pStyle w:val="Heading4"/>
+              <w:rPr>
+                <w:color w:val="4F81BD" w:themeColor="accent1"/>
+                <w14:shadow w14:blurRad="38100" w14:dist="25400" w14:dir="5400000" w14:sx="100000" w14:sy="100000" w14:kx="0" w14:ky="0" w14:algn="ctr">
+                  <w14:srgbClr w14:val="6E747A">
+                    <w14:alpha w14:val="57000"/>
+                  </w14:srgbClr>
+                </w14:shadow>
+                <w14:textOutline w14:w="0" w14:cap="flat" w14:cmpd="sng" w14:algn="ctr">
+                  <w14:noFill/>
+                  <w14:prstDash w14:val="solid"/>
+                  <w14:round/>
+                </w14:textOutline>
+              </w:rPr>
+            </w:pPr>
+            <w:r>
+              <w:rPr>
+                <w:color w:val="4F81BD" w:themeColor="accent1"/>
+                <w14:shadow w14:blurRad="38100" w14:dist="25400" w14:dir="5400000" w14:sx="100000" w14:sy="100000" w14:kx="0" w14:ky="0" w14:algn="ctr">
+                  <w14:srgbClr w14:val="6E747A">
+                    <w14:alpha w14:val="57000"/>
+                  </w14:srgbClr>
+                </w14:shadow>
+                <w14:textOutline w14:w="0" w14:cap="flat" w14:cmpd="sng" w14:algn="ctr">
+                  <w14:noFill/>
+                  <w14:prstDash w14:val="solid"/>
+                  <w14:round/>
+                </w14:textOutline>
+              </w:rPr>
+              <w:t>Use Case UC2: Log in</w:t>
+            </w:r>
+          </w:p>
+        </w:tc>
+      </w:tr>
+    </w:tbl>
     <w:p>
       <w:pPr>
         <w:tabs>
@@ -10962,6 +11005,7 @@
           </w14:textOutline>
         </w:rPr>
       </w:pPr>
+      <w:bookmarkStart w:id="27" w:name="_GoBack"/>
       <w:r>
         <w:rPr>
           <w:rFonts w:ascii="Cambria" w:eastAsia="SimSun" w:hAnsi="Cambria" w:cs="Times New Roman"/>
@@ -10981,59 +11025,11 @@
             <w14:round/>
           </w14:textOutline>
         </w:rPr>
-        <w:t>UseCase : Add Result</w:t>
-      </w:r>
-    </w:p>
-    <w:p>
-      <w:pPr>
-        <w:tabs>
-          <w:tab w:val="left" w:pos="1950"/>
-        </w:tabs>
-        <w:rPr>
-          <w:rFonts w:ascii="Cambria" w:eastAsia="SimSun" w:hAnsi="Cambria" w:cs="Times New Roman"/>
-          <w:b/>
-          <w:bCs/>
-          <w:i/>
-          <w:iCs/>
-          <w:color w:val="4F81BD" w:themeColor="accent1"/>
-          <w14:shadow w14:blurRad="38100" w14:dist="25400" w14:dir="5400000" w14:sx="100000" w14:sy="100000" w14:kx="0" w14:ky="0" w14:algn="ctr">
-            <w14:srgbClr w14:val="6E747A">
-              <w14:alpha w14:val="57000"/>
-            </w14:srgbClr>
-          </w14:shadow>
-          <w14:textOutline w14:w="0" w14:cap="flat" w14:cmpd="sng" w14:algn="ctr">
-            <w14:noFill/>
-            <w14:prstDash w14:val="solid"/>
-            <w14:round/>
-          </w14:textOutline>
-        </w:rPr>
-      </w:pPr>
-      <w:r>
-        <w:rPr>
-          <w:rFonts w:ascii="Cambria" w:eastAsia="SimSun" w:hAnsi="Cambria" w:cs="Times New Roman"/>
-          <w:b/>
-          <w:bCs/>
-          <w:i/>
-          <w:iCs/>
-          <w:noProof/>
-          <w:color w:val="4F81BD" w:themeColor="accent1"/>
-          <w:lang w:bidi="ar-SA"/>
-          <w14:shadow w14:blurRad="38100" w14:dist="25400" w14:dir="5400000" w14:sx="100000" w14:sy="100000" w14:kx="0" w14:ky="0" w14:algn="ctr">
-            <w14:srgbClr w14:val="6E747A">
-              <w14:alpha w14:val="57000"/>
-            </w14:srgbClr>
-          </w14:shadow>
-          <w14:textOutline w14:w="0" w14:cap="flat" w14:cmpd="sng" w14:algn="ctr">
-            <w14:noFill/>
-            <w14:prstDash w14:val="solid"/>
-            <w14:round/>
-          </w14:textOutline>
-        </w:rPr>
         <w:drawing>
-          <wp:inline distT="0" distB="0" distL="0" distR="0" wp14:anchorId="5A85C2BD" wp14:editId="589A2172">
-            <wp:extent cx="5572125" cy="3519488"/>
-            <wp:effectExtent l="0" t="0" r="0" b="5080"/>
-            <wp:docPr id="12" name="Picture 12"/>
+          <wp:inline distT="0" distB="0" distL="0" distR="0" wp14:anchorId="698B723C" wp14:editId="773D1559">
+            <wp:extent cx="5943600" cy="3846195"/>
+            <wp:effectExtent l="0" t="0" r="0" b="1905"/>
+            <wp:docPr id="6" name="Picture 6"/>
             <wp:cNvGraphicFramePr>
               <a:graphicFrameLocks xmlns:a="http://schemas.openxmlformats.org/drawingml/2006/main" noChangeAspect="1"/>
             </wp:cNvGraphicFramePr>
@@ -11053,6 +11049,377 @@
                   <pic:spPr>
                     <a:xfrm>
                       <a:off x="0" y="0"/>
+                      <a:ext cx="5943600" cy="3846195"/>
+                    </a:xfrm>
+                    <a:prstGeom prst="rect">
+                      <a:avLst/>
+                    </a:prstGeom>
+                  </pic:spPr>
+                </pic:pic>
+              </a:graphicData>
+            </a:graphic>
+          </wp:inline>
+        </w:drawing>
+      </w:r>
+      <w:bookmarkEnd w:id="27"/>
+    </w:p>
+    <w:p>
+      <w:pPr>
+        <w:tabs>
+          <w:tab w:val="left" w:pos="1950"/>
+        </w:tabs>
+        <w:rPr>
+          <w:rFonts w:ascii="Cambria" w:eastAsia="SimSun" w:hAnsi="Cambria" w:cs="Times New Roman"/>
+          <w:b/>
+          <w:bCs/>
+          <w:i/>
+          <w:iCs/>
+          <w:color w:val="4F81BD" w:themeColor="accent1"/>
+          <w14:shadow w14:blurRad="38100" w14:dist="25400" w14:dir="5400000" w14:sx="100000" w14:sy="100000" w14:kx="0" w14:ky="0" w14:algn="ctr">
+            <w14:srgbClr w14:val="6E747A">
+              <w14:alpha w14:val="57000"/>
+            </w14:srgbClr>
+          </w14:shadow>
+          <w14:textOutline w14:w="0" w14:cap="flat" w14:cmpd="sng" w14:algn="ctr">
+            <w14:noFill/>
+            <w14:prstDash w14:val="solid"/>
+            <w14:round/>
+          </w14:textOutline>
+        </w:rPr>
+      </w:pPr>
+      <w:r>
+        <w:rPr>
+          <w:rFonts w:ascii="Cambria" w:eastAsia="SimSun" w:hAnsi="Cambria" w:cs="Times New Roman"/>
+          <w:b/>
+          <w:bCs/>
+          <w:i/>
+          <w:iCs/>
+          <w:color w:val="4F81BD" w:themeColor="accent1"/>
+          <w14:shadow w14:blurRad="38100" w14:dist="25400" w14:dir="5400000" w14:sx="100000" w14:sy="100000" w14:kx="0" w14:ky="0" w14:algn="ctr">
+            <w14:srgbClr w14:val="6E747A">
+              <w14:alpha w14:val="57000"/>
+            </w14:srgbClr>
+          </w14:shadow>
+          <w14:textOutline w14:w="0" w14:cap="flat" w14:cmpd="sng" w14:algn="ctr">
+            <w14:noFill/>
+            <w14:prstDash w14:val="solid"/>
+            <w14:round/>
+          </w14:textOutline>
+        </w:rPr>
+        <w:t>Ehsanullah</w:t>
+      </w:r>
+    </w:p>
+    <w:p>
+      <w:pPr>
+        <w:tabs>
+          <w:tab w:val="left" w:pos="1950"/>
+        </w:tabs>
+        <w:rPr>
+          <w:rFonts w:ascii="Cambria" w:eastAsia="SimSun" w:hAnsi="Cambria" w:cs="Times New Roman"/>
+          <w:b/>
+          <w:bCs/>
+          <w:i/>
+          <w:iCs/>
+          <w:color w:val="4F81BD" w:themeColor="accent1"/>
+          <w14:shadow w14:blurRad="38100" w14:dist="25400" w14:dir="5400000" w14:sx="100000" w14:sy="100000" w14:kx="0" w14:ky="0" w14:algn="ctr">
+            <w14:srgbClr w14:val="6E747A">
+              <w14:alpha w14:val="57000"/>
+            </w14:srgbClr>
+          </w14:shadow>
+          <w14:textOutline w14:w="0" w14:cap="flat" w14:cmpd="sng" w14:algn="ctr">
+            <w14:noFill/>
+            <w14:prstDash w14:val="solid"/>
+            <w14:round/>
+          </w14:textOutline>
+        </w:rPr>
+      </w:pPr>
+      <w:r>
+        <w:rPr>
+          <w:rFonts w:ascii="Cambria" w:eastAsia="SimSun" w:hAnsi="Cambria" w:cs="Times New Roman"/>
+          <w:b/>
+          <w:bCs/>
+          <w:i/>
+          <w:iCs/>
+          <w:color w:val="4F81BD" w:themeColor="accent1"/>
+          <w14:shadow w14:blurRad="38100" w14:dist="25400" w14:dir="5400000" w14:sx="100000" w14:sy="100000" w14:kx="0" w14:ky="0" w14:algn="ctr">
+            <w14:srgbClr w14:val="6E747A">
+              <w14:alpha w14:val="57000"/>
+            </w14:srgbClr>
+          </w14:shadow>
+          <w14:textOutline w14:w="0" w14:cap="flat" w14:cmpd="sng" w14:algn="ctr">
+            <w14:noFill/>
+            <w14:prstDash w14:val="solid"/>
+            <w14:round/>
+          </w14:textOutline>
+        </w:rPr>
+        <w:t>FA20-BSE-06</w:t>
+      </w:r>
+      <w:r>
+        <w:rPr>
+          <w:rFonts w:ascii="Cambria" w:eastAsia="SimSun" w:hAnsi="Cambria" w:cs="Times New Roman"/>
+          <w:b/>
+          <w:bCs/>
+          <w:i/>
+          <w:iCs/>
+          <w:color w:val="4F81BD" w:themeColor="accent1"/>
+          <w14:shadow w14:blurRad="38100" w14:dist="25400" w14:dir="5400000" w14:sx="100000" w14:sy="100000" w14:kx="0" w14:ky="0" w14:algn="ctr">
+            <w14:srgbClr w14:val="6E747A">
+              <w14:alpha w14:val="57000"/>
+            </w14:srgbClr>
+          </w14:shadow>
+          <w14:textOutline w14:w="0" w14:cap="flat" w14:cmpd="sng" w14:algn="ctr">
+            <w14:noFill/>
+            <w14:prstDash w14:val="solid"/>
+            <w14:round/>
+          </w14:textOutline>
+        </w:rPr>
+        <w:t>8</w:t>
+      </w:r>
+    </w:p>
+    <w:p>
+      <w:pPr>
+        <w:tabs>
+          <w:tab w:val="left" w:pos="1950"/>
+        </w:tabs>
+        <w:rPr>
+          <w:rFonts w:ascii="Cambria" w:eastAsia="SimSun" w:hAnsi="Cambria" w:cs="Times New Roman"/>
+          <w:b/>
+          <w:bCs/>
+          <w:i/>
+          <w:iCs/>
+          <w:color w:val="4F81BD" w:themeColor="accent1"/>
+          <w14:shadow w14:blurRad="38100" w14:dist="25400" w14:dir="5400000" w14:sx="100000" w14:sy="100000" w14:kx="0" w14:ky="0" w14:algn="ctr">
+            <w14:srgbClr w14:val="6E747A">
+              <w14:alpha w14:val="57000"/>
+            </w14:srgbClr>
+          </w14:shadow>
+          <w14:textOutline w14:w="0" w14:cap="flat" w14:cmpd="sng" w14:algn="ctr">
+            <w14:noFill/>
+            <w14:prstDash w14:val="solid"/>
+            <w14:round/>
+          </w14:textOutline>
+        </w:rPr>
+      </w:pPr>
+      <w:r>
+        <w:rPr>
+          <w:rFonts w:ascii="Cambria" w:eastAsia="SimSun" w:hAnsi="Cambria" w:cs="Times New Roman"/>
+          <w:b/>
+          <w:bCs/>
+          <w:i/>
+          <w:iCs/>
+          <w:color w:val="4F81BD" w:themeColor="accent1"/>
+          <w14:shadow w14:blurRad="38100" w14:dist="25400" w14:dir="5400000" w14:sx="100000" w14:sy="100000" w14:kx="0" w14:ky="0" w14:algn="ctr">
+            <w14:srgbClr w14:val="6E747A">
+              <w14:alpha w14:val="57000"/>
+            </w14:srgbClr>
+          </w14:shadow>
+          <w14:textOutline w14:w="0" w14:cap="flat" w14:cmpd="sng" w14:algn="ctr">
+            <w14:noFill/>
+            <w14:prstDash w14:val="solid"/>
+            <w14:round/>
+          </w14:textOutline>
+        </w:rPr>
+        <w:t>UseCase : View Result</w:t>
+      </w:r>
+    </w:p>
+    <w:p>
+      <w:pPr>
+        <w:tabs>
+          <w:tab w:val="left" w:pos="1950"/>
+        </w:tabs>
+        <w:rPr>
+          <w:rFonts w:ascii="Cambria" w:eastAsia="SimSun" w:hAnsi="Cambria" w:cs="Times New Roman"/>
+          <w:b/>
+          <w:bCs/>
+          <w:i/>
+          <w:iCs/>
+          <w:color w:val="4F81BD" w:themeColor="accent1"/>
+          <w14:shadow w14:blurRad="38100" w14:dist="25400" w14:dir="5400000" w14:sx="100000" w14:sy="100000" w14:kx="0" w14:ky="0" w14:algn="ctr">
+            <w14:srgbClr w14:val="6E747A">
+              <w14:alpha w14:val="57000"/>
+            </w14:srgbClr>
+          </w14:shadow>
+          <w14:textOutline w14:w="0" w14:cap="flat" w14:cmpd="sng" w14:algn="ctr">
+            <w14:noFill/>
+            <w14:prstDash w14:val="solid"/>
+            <w14:round/>
+          </w14:textOutline>
+        </w:rPr>
+      </w:pPr>
+      <w:r>
+        <w:rPr>
+          <w:rFonts w:ascii="Cambria" w:eastAsia="SimSun" w:hAnsi="Cambria" w:cs="Times New Roman"/>
+          <w:b/>
+          <w:bCs/>
+          <w:i/>
+          <w:iCs/>
+          <w:noProof/>
+          <w:color w:val="4F81BD" w:themeColor="accent1"/>
+          <w:lang w:bidi="ar-SA"/>
+          <w14:shadow w14:blurRad="38100" w14:dist="25400" w14:dir="5400000" w14:sx="100000" w14:sy="100000" w14:kx="0" w14:ky="0" w14:algn="ctr">
+            <w14:srgbClr w14:val="6E747A">
+              <w14:alpha w14:val="57000"/>
+            </w14:srgbClr>
+          </w14:shadow>
+          <w14:textOutline w14:w="0" w14:cap="flat" w14:cmpd="sng" w14:algn="ctr">
+            <w14:noFill/>
+            <w14:prstDash w14:val="solid"/>
+            <w14:round/>
+          </w14:textOutline>
+        </w:rPr>
+        <w:lastRenderedPageBreak/>
+        <w:drawing>
+          <wp:inline distT="0" distB="0" distL="0" distR="0" wp14:anchorId="4D8FBA08" wp14:editId="6A833D7C">
+            <wp:extent cx="5667375" cy="3378627"/>
+            <wp:effectExtent l="0" t="0" r="0" b="0"/>
+            <wp:docPr id="11" name="Picture 11"/>
+            <wp:cNvGraphicFramePr>
+              <a:graphicFrameLocks xmlns:a="http://schemas.openxmlformats.org/drawingml/2006/main" noChangeAspect="1"/>
+            </wp:cNvGraphicFramePr>
+            <a:graphic xmlns:a="http://schemas.openxmlformats.org/drawingml/2006/main">
+              <a:graphicData uri="http://schemas.openxmlformats.org/drawingml/2006/picture">
+                <pic:pic xmlns:pic="http://schemas.openxmlformats.org/drawingml/2006/picture">
+                  <pic:nvPicPr>
+                    <pic:cNvPr id="1" name=""/>
+                    <pic:cNvPicPr/>
+                  </pic:nvPicPr>
+                  <pic:blipFill>
+                    <a:blip r:embed="rId21"/>
+                    <a:stretch>
+                      <a:fillRect/>
+                    </a:stretch>
+                  </pic:blipFill>
+                  <pic:spPr>
+                    <a:xfrm>
+                      <a:off x="0" y="0"/>
+                      <a:ext cx="5677211" cy="3384491"/>
+                    </a:xfrm>
+                    <a:prstGeom prst="rect">
+                      <a:avLst/>
+                    </a:prstGeom>
+                  </pic:spPr>
+                </pic:pic>
+              </a:graphicData>
+            </a:graphic>
+          </wp:inline>
+        </w:drawing>
+      </w:r>
+    </w:p>
+    <w:p>
+      <w:pPr>
+        <w:tabs>
+          <w:tab w:val="left" w:pos="1950"/>
+        </w:tabs>
+        <w:rPr>
+          <w:rFonts w:ascii="Cambria" w:eastAsia="SimSun" w:hAnsi="Cambria" w:cs="Times New Roman"/>
+          <w:b/>
+          <w:bCs/>
+          <w:i/>
+          <w:iCs/>
+          <w:color w:val="4F81BD" w:themeColor="accent1"/>
+          <w14:shadow w14:blurRad="38100" w14:dist="25400" w14:dir="5400000" w14:sx="100000" w14:sy="100000" w14:kx="0" w14:ky="0" w14:algn="ctr">
+            <w14:srgbClr w14:val="6E747A">
+              <w14:alpha w14:val="57000"/>
+            </w14:srgbClr>
+          </w14:shadow>
+          <w14:textOutline w14:w="0" w14:cap="flat" w14:cmpd="sng" w14:algn="ctr">
+            <w14:noFill/>
+            <w14:prstDash w14:val="solid"/>
+            <w14:round/>
+          </w14:textOutline>
+        </w:rPr>
+      </w:pPr>
+      <w:r>
+        <w:rPr>
+          <w:rFonts w:ascii="Cambria" w:eastAsia="SimSun" w:hAnsi="Cambria" w:cs="Times New Roman"/>
+          <w:b/>
+          <w:bCs/>
+          <w:i/>
+          <w:iCs/>
+          <w:color w:val="4F81BD" w:themeColor="accent1"/>
+          <w14:shadow w14:blurRad="38100" w14:dist="25400" w14:dir="5400000" w14:sx="100000" w14:sy="100000" w14:kx="0" w14:ky="0" w14:algn="ctr">
+            <w14:srgbClr w14:val="6E747A">
+              <w14:alpha w14:val="57000"/>
+            </w14:srgbClr>
+          </w14:shadow>
+          <w14:textOutline w14:w="0" w14:cap="flat" w14:cmpd="sng" w14:algn="ctr">
+            <w14:noFill/>
+            <w14:prstDash w14:val="solid"/>
+            <w14:round/>
+          </w14:textOutline>
+        </w:rPr>
+        <w:t>UseCase : Add Result</w:t>
+      </w:r>
+    </w:p>
+    <w:p>
+      <w:pPr>
+        <w:tabs>
+          <w:tab w:val="left" w:pos="1950"/>
+        </w:tabs>
+        <w:rPr>
+          <w:rFonts w:ascii="Cambria" w:eastAsia="SimSun" w:hAnsi="Cambria" w:cs="Times New Roman"/>
+          <w:b/>
+          <w:bCs/>
+          <w:i/>
+          <w:iCs/>
+          <w:color w:val="4F81BD" w:themeColor="accent1"/>
+          <w14:shadow w14:blurRad="38100" w14:dist="25400" w14:dir="5400000" w14:sx="100000" w14:sy="100000" w14:kx="0" w14:ky="0" w14:algn="ctr">
+            <w14:srgbClr w14:val="6E747A">
+              <w14:alpha w14:val="57000"/>
+            </w14:srgbClr>
+          </w14:shadow>
+          <w14:textOutline w14:w="0" w14:cap="flat" w14:cmpd="sng" w14:algn="ctr">
+            <w14:noFill/>
+            <w14:prstDash w14:val="solid"/>
+            <w14:round/>
+          </w14:textOutline>
+        </w:rPr>
+      </w:pPr>
+      <w:r>
+        <w:rPr>
+          <w:rFonts w:ascii="Cambria" w:eastAsia="SimSun" w:hAnsi="Cambria" w:cs="Times New Roman"/>
+          <w:b/>
+          <w:bCs/>
+          <w:i/>
+          <w:iCs/>
+          <w:noProof/>
+          <w:color w:val="4F81BD" w:themeColor="accent1"/>
+          <w:lang w:bidi="ar-SA"/>
+          <w14:shadow w14:blurRad="38100" w14:dist="25400" w14:dir="5400000" w14:sx="100000" w14:sy="100000" w14:kx="0" w14:ky="0" w14:algn="ctr">
+            <w14:srgbClr w14:val="6E747A">
+              <w14:alpha w14:val="57000"/>
+            </w14:srgbClr>
+          </w14:shadow>
+          <w14:textOutline w14:w="0" w14:cap="flat" w14:cmpd="sng" w14:algn="ctr">
+            <w14:noFill/>
+            <w14:prstDash w14:val="solid"/>
+            <w14:round/>
+          </w14:textOutline>
+        </w:rPr>
+        <w:drawing>
+          <wp:inline distT="0" distB="0" distL="0" distR="0" wp14:anchorId="5A85C2BD" wp14:editId="589A2172">
+            <wp:extent cx="5572125" cy="3519488"/>
+            <wp:effectExtent l="0" t="0" r="0" b="5080"/>
+            <wp:docPr id="12" name="Picture 12"/>
+            <wp:cNvGraphicFramePr>
+              <a:graphicFrameLocks xmlns:a="http://schemas.openxmlformats.org/drawingml/2006/main" noChangeAspect="1"/>
+            </wp:cNvGraphicFramePr>
+            <a:graphic xmlns:a="http://schemas.openxmlformats.org/drawingml/2006/main">
+              <a:graphicData uri="http://schemas.openxmlformats.org/drawingml/2006/picture">
+                <pic:pic xmlns:pic="http://schemas.openxmlformats.org/drawingml/2006/picture">
+                  <pic:nvPicPr>
+                    <pic:cNvPr id="1" name=""/>
+                    <pic:cNvPicPr/>
+                  </pic:nvPicPr>
+                  <pic:blipFill>
+                    <a:blip r:embed="rId22"/>
+                    <a:stretch>
+                      <a:fillRect/>
+                    </a:stretch>
+                  </pic:blipFill>
+                  <pic:spPr>
+                    <a:xfrm>
+                      <a:off x="0" y="0"/>
                       <a:ext cx="5580710" cy="3524910"/>
                     </a:xfrm>
                     <a:prstGeom prst="rect">
@@ -11068,10 +11435,367 @@
     </w:p>
     <w:p>
       <w:pPr>
+        <w:pStyle w:val="Heading1"/>
+        <w:rPr>
+          <w:color w:val="C00000"/>
+          <w:sz w:val="32"/>
+          <w:szCs w:val="24"/>
+        </w:rPr>
+      </w:pPr>
+      <w:r>
+        <w:rPr>
+          <w:color w:val="C00000"/>
+          <w:sz w:val="32"/>
+          <w:szCs w:val="24"/>
+        </w:rPr>
+        <w:t xml:space="preserve">CHAPTER </w:t>
+      </w:r>
+      <w:r>
+        <w:rPr>
+          <w:color w:val="C00000"/>
+          <w:sz w:val="32"/>
+          <w:szCs w:val="24"/>
+        </w:rPr>
+        <w:t>6</w:t>
+      </w:r>
+    </w:p>
+    <w:p>
+      <w:pPr>
+        <w:spacing w:before="100" w:beforeAutospacing="1" w:after="100" w:afterAutospacing="1" w:line="240" w:lineRule="auto"/>
+        <w:rPr>
+          <w:rFonts w:ascii="Times New Roman" w:eastAsia="Times New Roman" w:hAnsi="Times New Roman" w:cs="Times New Roman"/>
+          <w:color w:val="FF0000"/>
+          <w:sz w:val="33"/>
+          <w:szCs w:val="27"/>
+          <w:lang w:bidi="ar-SA"/>
+        </w:rPr>
+      </w:pPr>
+      <w:r>
+        <w:rPr>
+          <w:rFonts w:ascii="Times New Roman" w:eastAsia="Times New Roman" w:hAnsi="Times New Roman" w:cs="Times New Roman"/>
+          <w:color w:val="FF0000"/>
+          <w:sz w:val="33"/>
+          <w:szCs w:val="27"/>
+          <w:lang w:bidi="ar-SA"/>
+        </w:rPr>
+        <w:t>Sequence Diagram</w:t>
+      </w:r>
+      <w:r>
+        <w:rPr>
+          <w:rFonts w:ascii="Times New Roman" w:eastAsia="Times New Roman" w:hAnsi="Times New Roman" w:cs="Times New Roman"/>
+          <w:color w:val="FF0000"/>
+          <w:sz w:val="33"/>
+          <w:szCs w:val="27"/>
+          <w:lang w:bidi="ar-SA"/>
+        </w:rPr>
+        <w:t>–</w:t>
+      </w:r>
+      <w:r>
+        <w:rPr>
+          <w:rFonts w:ascii="Times New Roman" w:eastAsia="Times New Roman" w:hAnsi="Times New Roman" w:cs="Times New Roman"/>
+          <w:color w:val="FF0000"/>
+          <w:sz w:val="33"/>
+          <w:szCs w:val="27"/>
+          <w:lang w:bidi="ar-SA"/>
+        </w:rPr>
+        <w:t xml:space="preserve"> Sections</w:t>
+      </w:r>
+    </w:p>
+    <w:p>
+      <w:pPr>
+        <w:pStyle w:val="doclist"/>
+        <w:rPr>
+          <w:color w:val="4F81BD" w:themeColor="accent1"/>
+          <w14:shadow w14:blurRad="38100" w14:dist="25400" w14:dir="5400000" w14:sx="100000" w14:sy="100000" w14:kx="0" w14:ky="0" w14:algn="ctr">
+            <w14:srgbClr w14:val="6E747A">
+              <w14:alpha w14:val="57000"/>
+            </w14:srgbClr>
+          </w14:shadow>
+          <w14:textOutline w14:w="0" w14:cap="flat" w14:cmpd="sng" w14:algn="ctr">
+            <w14:noFill/>
+            <w14:prstDash w14:val="solid"/>
+            <w14:round/>
+          </w14:textOutline>
+        </w:rPr>
+      </w:pPr>
+      <w:r>
+        <w:rPr>
+          <w:color w:val="4F81BD" w:themeColor="accent1"/>
+          <w14:shadow w14:blurRad="38100" w14:dist="25400" w14:dir="5400000" w14:sx="100000" w14:sy="100000" w14:kx="0" w14:ky="0" w14:algn="ctr">
+            <w14:srgbClr w14:val="6E747A">
+              <w14:alpha w14:val="57000"/>
+            </w14:srgbClr>
+          </w14:shadow>
+          <w14:textOutline w14:w="0" w14:cap="flat" w14:cmpd="sng" w14:algn="ctr">
+            <w14:noFill/>
+            <w14:prstDash w14:val="solid"/>
+            <w14:round/>
+          </w14:textOutline>
+        </w:rPr>
+        <w:lastRenderedPageBreak/>
+        <w:t>Irfan khan FA20-BSE-070</w:t>
+      </w:r>
+    </w:p>
+    <w:tbl>
+      <w:tblPr>
+        <w:tblW w:w="0" w:type="auto"/>
+        <w:tblCellSpacing w:w="0" w:type="dxa"/>
+        <w:tblCellMar>
+          <w:top w:w="75" w:type="dxa"/>
+          <w:left w:w="75" w:type="dxa"/>
+          <w:bottom w:w="75" w:type="dxa"/>
+          <w:right w:w="75" w:type="dxa"/>
+        </w:tblCellMar>
+        <w:tblLook w:val="04A0" w:firstRow="1" w:lastRow="0" w:firstColumn="1" w:lastColumn="0" w:noHBand="0" w:noVBand="1"/>
+      </w:tblPr>
+      <w:tblGrid>
+        <w:gridCol w:w="2962"/>
+      </w:tblGrid>
+      <w:tr>
+        <w:trPr>
+          <w:tblHeader/>
+          <w:tblCellSpacing w:w="0" w:type="dxa"/>
+        </w:trPr>
+        <w:tc>
+          <w:tcPr>
+            <w:tcW w:w="0" w:type="auto"/>
+            <w:tcBorders>
+              <w:top w:val="nil"/>
+              <w:left w:val="nil"/>
+              <w:bottom w:val="nil"/>
+              <w:right w:val="nil"/>
+            </w:tcBorders>
+            <w:vAlign w:val="center"/>
+            <w:hideMark/>
+          </w:tcPr>
+          <w:p>
+            <w:pPr>
+              <w:pStyle w:val="Heading4"/>
+              <w:rPr>
+                <w:color w:val="4F81BD" w:themeColor="accent1"/>
+                <w14:shadow w14:blurRad="38100" w14:dist="25400" w14:dir="5400000" w14:sx="100000" w14:sy="100000" w14:kx="0" w14:ky="0" w14:algn="ctr">
+                  <w14:srgbClr w14:val="6E747A">
+                    <w14:alpha w14:val="57000"/>
+                  </w14:srgbClr>
+                </w14:shadow>
+                <w14:textOutline w14:w="0" w14:cap="flat" w14:cmpd="sng" w14:algn="ctr">
+                  <w14:noFill/>
+                  <w14:prstDash w14:val="solid"/>
+                  <w14:round/>
+                </w14:textOutline>
+              </w:rPr>
+            </w:pPr>
+            <w:r>
+              <w:rPr>
+                <w:color w:val="4F81BD" w:themeColor="accent1"/>
+                <w14:shadow w14:blurRad="38100" w14:dist="25400" w14:dir="5400000" w14:sx="100000" w14:sy="100000" w14:kx="0" w14:ky="0" w14:algn="ctr">
+                  <w14:srgbClr w14:val="6E747A">
+                    <w14:alpha w14:val="57000"/>
+                  </w14:srgbClr>
+                </w14:shadow>
+                <w14:textOutline w14:w="0" w14:cap="flat" w14:cmpd="sng" w14:algn="ctr">
+                  <w14:noFill/>
+                  <w14:prstDash w14:val="solid"/>
+                  <w14:round/>
+                </w14:textOutline>
+              </w:rPr>
+              <w:t>Use Case UC1: register account</w:t>
+            </w:r>
+          </w:p>
+        </w:tc>
+      </w:tr>
+    </w:tbl>
+    <w:p>
+      <w:pPr>
         <w:tabs>
           <w:tab w:val="left" w:pos="1950"/>
         </w:tabs>
       </w:pPr>
+      <w:r>
+        <w:drawing>
+          <wp:inline distT="0" distB="0" distL="0" distR="0" wp14:anchorId="03C9AF13" wp14:editId="69E7384F">
+            <wp:extent cx="5943600" cy="4730115"/>
+            <wp:effectExtent l="0" t="0" r="0" b="0"/>
+            <wp:docPr id="15" name="Picture 15"/>
+            <wp:cNvGraphicFramePr>
+              <a:graphicFrameLocks xmlns:a="http://schemas.openxmlformats.org/drawingml/2006/main" noChangeAspect="1"/>
+            </wp:cNvGraphicFramePr>
+            <a:graphic xmlns:a="http://schemas.openxmlformats.org/drawingml/2006/main">
+              <a:graphicData uri="http://schemas.openxmlformats.org/drawingml/2006/picture">
+                <pic:pic xmlns:pic="http://schemas.openxmlformats.org/drawingml/2006/picture">
+                  <pic:nvPicPr>
+                    <pic:cNvPr id="1" name=""/>
+                    <pic:cNvPicPr/>
+                  </pic:nvPicPr>
+                  <pic:blipFill>
+                    <a:blip r:embed="rId23"/>
+                    <a:stretch>
+                      <a:fillRect/>
+                    </a:stretch>
+                  </pic:blipFill>
+                  <pic:spPr>
+                    <a:xfrm>
+                      <a:off x="0" y="0"/>
+                      <a:ext cx="5943600" cy="4730115"/>
+                    </a:xfrm>
+                    <a:prstGeom prst="rect">
+                      <a:avLst/>
+                    </a:prstGeom>
+                  </pic:spPr>
+                </pic:pic>
+              </a:graphicData>
+            </a:graphic>
+          </wp:inline>
+        </w:drawing>
+      </w:r>
+    </w:p>
+    <w:p>
+      <w:pPr>
+        <w:pStyle w:val="doclist"/>
+        <w:rPr>
+          <w:color w:val="4F81BD" w:themeColor="accent1"/>
+          <w14:shadow w14:blurRad="38100" w14:dist="25400" w14:dir="5400000" w14:sx="100000" w14:sy="100000" w14:kx="0" w14:ky="0" w14:algn="ctr">
+            <w14:srgbClr w14:val="6E747A">
+              <w14:alpha w14:val="57000"/>
+            </w14:srgbClr>
+          </w14:shadow>
+          <w14:textOutline w14:w="0" w14:cap="flat" w14:cmpd="sng" w14:algn="ctr">
+            <w14:noFill/>
+            <w14:prstDash w14:val="solid"/>
+            <w14:round/>
+          </w14:textOutline>
+        </w:rPr>
+      </w:pPr>
+      <w:r>
+        <w:rPr>
+          <w:color w:val="4F81BD" w:themeColor="accent1"/>
+          <w14:shadow w14:blurRad="38100" w14:dist="25400" w14:dir="5400000" w14:sx="100000" w14:sy="100000" w14:kx="0" w14:ky="0" w14:algn="ctr">
+            <w14:srgbClr w14:val="6E747A">
+              <w14:alpha w14:val="57000"/>
+            </w14:srgbClr>
+          </w14:shadow>
+          <w14:textOutline w14:w="0" w14:cap="flat" w14:cmpd="sng" w14:algn="ctr">
+            <w14:noFill/>
+            <w14:prstDash w14:val="solid"/>
+            <w14:round/>
+          </w14:textOutline>
+        </w:rPr>
+        <w:t>Irfan khan FA20-BSE-070</w:t>
+      </w:r>
+    </w:p>
+    <w:tbl>
+      <w:tblPr>
+        <w:tblW w:w="0" w:type="auto"/>
+        <w:tblCellSpacing w:w="0" w:type="dxa"/>
+        <w:tblCellMar>
+          <w:top w:w="75" w:type="dxa"/>
+          <w:left w:w="75" w:type="dxa"/>
+          <w:bottom w:w="75" w:type="dxa"/>
+          <w:right w:w="75" w:type="dxa"/>
+        </w:tblCellMar>
+        <w:tblLook w:val="04A0" w:firstRow="1" w:lastRow="0" w:firstColumn="1" w:lastColumn="0" w:noHBand="0" w:noVBand="1"/>
+      </w:tblPr>
+      <w:tblGrid>
+        <w:gridCol w:w="2037"/>
+      </w:tblGrid>
+      <w:tr>
+        <w:trPr>
+          <w:tblHeader/>
+          <w:tblCellSpacing w:w="0" w:type="dxa"/>
+        </w:trPr>
+        <w:tc>
+          <w:tcPr>
+            <w:tcW w:w="0" w:type="auto"/>
+            <w:tcBorders>
+              <w:top w:val="nil"/>
+              <w:left w:val="nil"/>
+              <w:bottom w:val="nil"/>
+              <w:right w:val="nil"/>
+            </w:tcBorders>
+            <w:vAlign w:val="center"/>
+            <w:hideMark/>
+          </w:tcPr>
+          <w:p>
+            <w:pPr>
+              <w:pStyle w:val="Heading4"/>
+              <w:rPr>
+                <w:color w:val="4F81BD" w:themeColor="accent1"/>
+                <w14:shadow w14:blurRad="38100" w14:dist="25400" w14:dir="5400000" w14:sx="100000" w14:sy="100000" w14:kx="0" w14:ky="0" w14:algn="ctr">
+                  <w14:srgbClr w14:val="6E747A">
+                    <w14:alpha w14:val="57000"/>
+                  </w14:srgbClr>
+                </w14:shadow>
+                <w14:textOutline w14:w="0" w14:cap="flat" w14:cmpd="sng" w14:algn="ctr">
+                  <w14:noFill/>
+                  <w14:prstDash w14:val="solid"/>
+                  <w14:round/>
+                </w14:textOutline>
+              </w:rPr>
+            </w:pPr>
+            <w:r>
+              <w:rPr>
+                <w:color w:val="4F81BD" w:themeColor="accent1"/>
+                <w14:shadow w14:blurRad="38100" w14:dist="25400" w14:dir="5400000" w14:sx="100000" w14:sy="100000" w14:kx="0" w14:ky="0" w14:algn="ctr">
+                  <w14:srgbClr w14:val="6E747A">
+                    <w14:alpha w14:val="57000"/>
+                  </w14:srgbClr>
+                </w14:shadow>
+                <w14:textOutline w14:w="0" w14:cap="flat" w14:cmpd="sng" w14:algn="ctr">
+                  <w14:noFill/>
+                  <w14:prstDash w14:val="solid"/>
+                  <w14:round/>
+                </w14:textOutline>
+              </w:rPr>
+              <w:lastRenderedPageBreak/>
+              <w:t>Use Case UC2: Log in</w:t>
+            </w:r>
+          </w:p>
+        </w:tc>
+      </w:tr>
+    </w:tbl>
+    <w:p>
+      <w:pPr>
+        <w:tabs>
+          <w:tab w:val="left" w:pos="1950"/>
+        </w:tabs>
+      </w:pPr>
+      <w:r>
+        <w:drawing>
+          <wp:inline distT="0" distB="0" distL="0" distR="0" wp14:anchorId="1CE14DF2" wp14:editId="27ABF8B6">
+            <wp:extent cx="5048250" cy="4181475"/>
+            <wp:effectExtent l="0" t="0" r="0" b="9525"/>
+            <wp:docPr id="16" name="Picture 16"/>
+            <wp:cNvGraphicFramePr>
+              <a:graphicFrameLocks xmlns:a="http://schemas.openxmlformats.org/drawingml/2006/main" noChangeAspect="1"/>
+            </wp:cNvGraphicFramePr>
+            <a:graphic xmlns:a="http://schemas.openxmlformats.org/drawingml/2006/main">
+              <a:graphicData uri="http://schemas.openxmlformats.org/drawingml/2006/picture">
+                <pic:pic xmlns:pic="http://schemas.openxmlformats.org/drawingml/2006/picture">
+                  <pic:nvPicPr>
+                    <pic:cNvPr id="1" name=""/>
+                    <pic:cNvPicPr/>
+                  </pic:nvPicPr>
+                  <pic:blipFill>
+                    <a:blip r:embed="rId24"/>
+                    <a:stretch>
+                      <a:fillRect/>
+                    </a:stretch>
+                  </pic:blipFill>
+                  <pic:spPr>
+                    <a:xfrm>
+                      <a:off x="0" y="0"/>
+                      <a:ext cx="5048250" cy="4181475"/>
+                    </a:xfrm>
+                    <a:prstGeom prst="rect">
+                      <a:avLst/>
+                    </a:prstGeom>
+                  </pic:spPr>
+                </pic:pic>
+              </a:graphicData>
+            </a:graphic>
+          </wp:inline>
+        </w:drawing>
+      </w:r>
     </w:p>
     <w:sectPr>
       <w:pgSz w:w="12240" w:h="15840"/>
@@ -16828,7 +17552,7 @@
 </file>
 
 <file path=customXml/itemProps1.xml><?xml version="1.0" encoding="utf-8"?>
-<ds:datastoreItem xmlns:ds="http://schemas.openxmlformats.org/officeDocument/2006/customXml" ds:itemID="{D9C431BE-C6A4-44F9-98A1-5BC42E23860A}">
+<ds:datastoreItem xmlns:ds="http://schemas.openxmlformats.org/officeDocument/2006/customXml" ds:itemID="{EFAD6FEA-4126-4EF1-81CA-58839162EC5D}">
   <ds:schemaRefs>
     <ds:schemaRef ds:uri="http://schemas.openxmlformats.org/officeDocument/2006/bibliography"/>
   </ds:schemaRefs>

</xml_diff>

<commit_message>
update in my star Uml and thesis file
</commit_message>
<xml_diff>
--- a/Schoole_managment_system.docx
+++ b/Schoole_managment_system.docx
@@ -2320,6 +2320,14 @@
     </w:p>
     <w:p>
       <w:pPr>
+        <w:pStyle w:val="Heading2"/>
+      </w:pPr>
+      <w:r>
+        <w:t>Brief Level Use Cases</w:t>
+      </w:r>
+    </w:p>
+    <w:p>
+      <w:pPr>
         <w:pStyle w:val="Heading3"/>
       </w:pPr>
       <w:r>
@@ -2368,25 +2376,57 @@
         <w:t>User opens the School management system and clicks on the login button. The system takes the user to the login page. The user is required to enter information asked by the system which is the username and the password. The system then checks if the user is already registered or not. If he is registered the system validates and logs him in.</w:t>
       </w:r>
     </w:p>
+    <w:p>
+      <w:pPr>
+        <w:pStyle w:val="Heading2"/>
+      </w:pPr>
+      <w:r>
+        <w:t>Brief Level Use Cases</w:t>
+      </w:r>
+    </w:p>
+    <w:p>
+      <w:pPr>
+        <w:pStyle w:val="Heading3"/>
+        <w:rPr>
+          <w:b/>
+        </w:rPr>
+      </w:pPr>
+      <w:r>
+        <w:rPr>
+          <w:b/>
+        </w:rPr>
+        <w:t>Irfan khan FA20-BSE-070</w:t>
+      </w:r>
+    </w:p>
+    <w:p>
+      <w:pPr>
+        <w:pStyle w:val="Heading4"/>
+        <w:rPr>
+          <w:b/>
+        </w:rPr>
+      </w:pPr>
+      <w:r>
+        <w:rPr>
+          <w:b/>
+        </w:rPr>
+        <w:t>Use Case</w:t>
+      </w:r>
+      <w:r>
+        <w:rPr>
+          <w:b/>
+        </w:rPr>
+        <w:t xml:space="preserve"> UC3: Request portal Access </w:t>
+      </w:r>
+    </w:p>
+    <w:p>
+      <w:r>
+        <w:t>User opens the School management system and clicks on the register button. The system takes the user to the registration page. The user is required to enter information asked by the system. The user then enters his full name, email, address, phone number and password. The System gives to access to log in to System if the user is enter correct and valid information for registration of a user account. If he is register to the system. The System validates and registers him as a User</w:t>
+      </w:r>
+    </w:p>
     <w:p/>
     <w:p>
       <w:pPr>
         <w:jc w:val="both"/>
-      </w:pPr>
-    </w:p>
-    <w:p/>
-    <w:p/>
-    <w:p/>
-    <w:p/>
-    <w:p/>
-    <w:p>
-      <w:pPr>
-        <w:pStyle w:val="doclist"/>
-        <w:rPr>
-          <w:color w:val="984806"/>
-          <w:sz w:val="44"/>
-          <w:szCs w:val="44"/>
-        </w:rPr>
       </w:pPr>
     </w:p>
     <w:p>
@@ -6289,7 +6329,7 @@
         <w:tblLook w:val="04A0" w:firstRow="1" w:lastRow="0" w:firstColumn="1" w:lastColumn="0" w:noHBand="0" w:noVBand="1"/>
       </w:tblPr>
       <w:tblGrid>
-        <w:gridCol w:w="7716"/>
+        <w:gridCol w:w="7896"/>
       </w:tblGrid>
       <w:tr>
         <w:trPr>
@@ -6415,6 +6455,9 @@
             <w:r>
               <w:t>: Student</w:t>
             </w:r>
+            <w:r>
+              <w:t xml:space="preserve"> , Admin, Teacher</w:t>
+            </w:r>
           </w:p>
           <w:p>
             <w:pPr>
@@ -6448,6 +6491,30 @@
                 <w:rStyle w:val="docemphroman"/>
               </w:rPr>
               <w:t>Student:</w:t>
+            </w:r>
+            <w:r>
+              <w:rPr>
+                <w:rStyle w:val="doctext1"/>
+              </w:rPr>
+              <w:t xml:space="preserve"> want to register an account in the School management system.</w:t>
+            </w:r>
+          </w:p>
+          <w:p>
+            <w:pPr>
+              <w:pStyle w:val="doctext"/>
+              <w:numPr>
+                <w:ilvl w:val="0"/>
+                <w:numId w:val="32"/>
+              </w:numPr>
+              <w:rPr>
+                <w:rStyle w:val="doctext1"/>
+              </w:rPr>
+            </w:pPr>
+            <w:r>
+              <w:rPr>
+                <w:rStyle w:val="docemphroman"/>
+              </w:rPr>
+              <w:t>Faculty:</w:t>
             </w:r>
             <w:r>
               <w:rPr>
@@ -6466,15 +6533,9 @@
             </w:pPr>
             <w:r>
               <w:rPr>
-                <w:rStyle w:val="docemphroman"/>
-              </w:rPr>
-              <w:t>Faculty:</w:t>
-            </w:r>
-            <w:r>
-              <w:rPr>
                 <w:rStyle w:val="doctext1"/>
               </w:rPr>
-              <w:t xml:space="preserve"> want to register an account in the School management system.</w:t>
+              <w:t>Admin Register Student and Teacher in the School Management System.</w:t>
             </w:r>
           </w:p>
           <w:p>
@@ -6622,7 +6683,10 @@
         </w:numPr>
       </w:pPr>
       <w:r>
-        <w:t>User wants to open the School management system to register an account.</w:t>
+        <w:t xml:space="preserve">Admin </w:t>
+      </w:r>
+      <w:r>
+        <w:t>wants to open the School management system to register an account.</w:t>
       </w:r>
     </w:p>
     <w:p>
@@ -7036,7 +7100,6 @@
         <w:pStyle w:val="Heading3"/>
       </w:pPr>
       <w:r>
-        <w:lastRenderedPageBreak/>
         <w:t>Irfan khan FA20-BSE-070</w:t>
       </w:r>
     </w:p>
@@ -7053,7 +7116,7 @@
         <w:tblLook w:val="04A0" w:firstRow="1" w:lastRow="0" w:firstColumn="1" w:lastColumn="0" w:noHBand="0" w:noVBand="1"/>
       </w:tblPr>
       <w:tblGrid>
-        <w:gridCol w:w="6160"/>
+        <w:gridCol w:w="7233"/>
       </w:tblGrid>
       <w:tr>
         <w:trPr>
@@ -7151,7 +7214,10 @@
               <w:t>Actor</w:t>
             </w:r>
             <w:r>
-              <w:t>: Student, admin, Faculty</w:t>
+              <w:t xml:space="preserve">: Student, admin, </w:t>
+            </w:r>
+            <w:r>
+              <w:t>Teacher</w:t>
             </w:r>
           </w:p>
           <w:p>
@@ -7172,50 +7238,70 @@
           </w:p>
           <w:p>
             <w:pPr>
+              <w:pStyle w:val="ListParagraph"/>
+              <w:numPr>
+                <w:ilvl w:val="0"/>
+                <w:numId w:val="41"/>
+              </w:numPr>
               <w:spacing w:after="240"/>
-              <w:ind w:left="720"/>
+              <w:rPr>
+                <w:rStyle w:val="doctext1"/>
+                <w:sz w:val="24"/>
+              </w:rPr>
             </w:pPr>
             <w:r>
               <w:rPr>
                 <w:rStyle w:val="doctext1"/>
-              </w:rPr>
-              <w:t>- Student</w:t>
+                <w:sz w:val="24"/>
+              </w:rPr>
+              <w:t>Student</w:t>
             </w:r>
             <w:r>
               <w:rPr>
                 <w:rStyle w:val="docemphroman"/>
+                <w:sz w:val="24"/>
               </w:rPr>
               <w:t>:</w:t>
             </w:r>
             <w:r>
               <w:rPr>
                 <w:rStyle w:val="doctext1"/>
+                <w:sz w:val="24"/>
               </w:rPr>
               <w:t xml:space="preserve"> want to login in the School management system.</w:t>
             </w:r>
           </w:p>
           <w:p>
             <w:pPr>
+              <w:pStyle w:val="ListParagraph"/>
+              <w:numPr>
+                <w:ilvl w:val="0"/>
+                <w:numId w:val="41"/>
+              </w:numPr>
               <w:spacing w:after="240"/>
-              <w:ind w:left="720"/>
+              <w:rPr>
+                <w:sz w:val="24"/>
+              </w:rPr>
             </w:pPr>
             <w:r>
               <w:rPr>
+                <w:rStyle w:val="docemphroman"/>
+                <w:sz w:val="24"/>
+              </w:rPr>
+              <w:t>Faculty:</w:t>
+            </w:r>
+            <w:r>
+              <w:rPr>
                 <w:rStyle w:val="doctext1"/>
-              </w:rPr>
-              <w:t>-</w:t>
-            </w:r>
-            <w:r>
-              <w:rPr>
-                <w:rStyle w:val="docemphroman"/>
-              </w:rPr>
-              <w:t>Faculty:</w:t>
+                <w:sz w:val="24"/>
+              </w:rPr>
+              <w:t xml:space="preserve"> want to login in the School management system</w:t>
             </w:r>
             <w:r>
               <w:rPr>
                 <w:rStyle w:val="doctext1"/>
               </w:rPr>
-              <w:t xml:space="preserve"> want to login in the School management system.</w:t>
+              <w:t>.</w:t>
             </w:r>
           </w:p>
           <w:p>
@@ -7254,84 +7340,34 @@
           </w:p>
           <w:p>
             <w:pPr>
-              <w:pStyle w:val="ListParagraph"/>
+              <w:pStyle w:val="doctext"/>
               <w:numPr>
                 <w:ilvl w:val="0"/>
-                <w:numId w:val="37"/>
+                <w:numId w:val="39"/>
               </w:numPr>
-              <w:spacing w:before="100" w:beforeAutospacing="1" w:after="100" w:afterAutospacing="1" w:line="240" w:lineRule="auto"/>
-              <w:rPr>
-                <w:rFonts w:ascii="Times New Roman" w:eastAsia="Times New Roman" w:hAnsi="Times New Roman" w:cs="Times New Roman"/>
+            </w:pPr>
+            <w:r>
+              <w:rPr>
                 <w:color w:val="000000"/>
                 <w:sz w:val="27"/>
                 <w:szCs w:val="27"/>
-                <w:lang w:bidi="ar-SA"/>
-              </w:rPr>
+              </w:rPr>
+              <w:t>User is registered and account is exist in System.</w:t>
+            </w:r>
+          </w:p>
+          <w:p>
+            <w:pPr>
+              <w:pStyle w:val="doctext"/>
+              <w:numPr>
+                <w:ilvl w:val="0"/>
+                <w:numId w:val="39"/>
+              </w:numPr>
             </w:pPr>
             <w:r>
               <w:rPr>
-                <w:rFonts w:ascii="Times New Roman" w:eastAsia="Times New Roman" w:hAnsi="Times New Roman" w:cs="Times New Roman"/>
                 <w:color w:val="000000"/>
                 <w:sz w:val="27"/>
                 <w:szCs w:val="27"/>
-                <w:lang w:bidi="ar-SA"/>
-              </w:rPr>
-              <w:t xml:space="preserve">User is </w:t>
-            </w:r>
-            <w:r>
-              <w:rPr>
-                <w:rFonts w:ascii="Times New Roman" w:eastAsia="Times New Roman" w:hAnsi="Times New Roman" w:cs="Times New Roman"/>
-                <w:color w:val="000000"/>
-                <w:sz w:val="27"/>
-                <w:szCs w:val="27"/>
-                <w:lang w:bidi="ar-SA"/>
-              </w:rPr>
-              <w:t>registered</w:t>
-            </w:r>
-            <w:r>
-              <w:rPr>
-                <w:rFonts w:ascii="Times New Roman" w:eastAsia="Times New Roman" w:hAnsi="Times New Roman" w:cs="Times New Roman"/>
-                <w:color w:val="000000"/>
-                <w:sz w:val="27"/>
-                <w:szCs w:val="27"/>
-                <w:lang w:bidi="ar-SA"/>
-              </w:rPr>
-              <w:t xml:space="preserve"> and account is exist in System</w:t>
-            </w:r>
-            <w:r>
-              <w:rPr>
-                <w:rFonts w:ascii="Times New Roman" w:eastAsia="Times New Roman" w:hAnsi="Times New Roman" w:cs="Times New Roman"/>
-                <w:color w:val="000000"/>
-                <w:sz w:val="27"/>
-                <w:szCs w:val="27"/>
-                <w:lang w:bidi="ar-SA"/>
-              </w:rPr>
-              <w:t>.</w:t>
-            </w:r>
-          </w:p>
-          <w:p>
-            <w:pPr>
-              <w:pStyle w:val="ListParagraph"/>
-              <w:numPr>
-                <w:ilvl w:val="0"/>
-                <w:numId w:val="37"/>
-              </w:numPr>
-              <w:spacing w:before="100" w:beforeAutospacing="1" w:after="100" w:afterAutospacing="1" w:line="240" w:lineRule="auto"/>
-              <w:rPr>
-                <w:rFonts w:ascii="Times New Roman" w:eastAsia="Times New Roman" w:hAnsi="Times New Roman" w:cs="Times New Roman"/>
-                <w:color w:val="000000"/>
-                <w:sz w:val="27"/>
-                <w:szCs w:val="27"/>
-                <w:lang w:bidi="ar-SA"/>
-              </w:rPr>
-            </w:pPr>
-            <w:r>
-              <w:rPr>
-                <w:rFonts w:ascii="Times New Roman" w:eastAsia="Times New Roman" w:hAnsi="Times New Roman" w:cs="Times New Roman"/>
-                <w:color w:val="000000"/>
-                <w:sz w:val="27"/>
-                <w:szCs w:val="27"/>
-                <w:lang w:bidi="ar-SA"/>
               </w:rPr>
               <w:t>User credentials must entered correctly.</w:t>
             </w:r>
@@ -7352,6 +7388,7 @@
           <w:b/>
           <w:bCs/>
         </w:rPr>
+        <w:lastRenderedPageBreak/>
         <w:t>Success Guarantee</w:t>
       </w:r>
       <w:r>
@@ -7529,7 +7566,6 @@
         <w:t>System then takes the user to his dashboard where he can access the System and his own profile.</w:t>
       </w:r>
     </w:p>
-    <w:p/>
     <w:p>
       <w:pPr>
         <w:pStyle w:val="doctext"/>
@@ -7552,7 +7588,6 @@
         <w:pStyle w:val="doclist"/>
       </w:pPr>
       <w:r>
-        <w:lastRenderedPageBreak/>
         <w:t>*a. At any time when the user tries to login:</w:t>
       </w:r>
     </w:p>
@@ -7759,6 +7794,7 @@
         </w:numPr>
       </w:pPr>
       <w:r>
+        <w:lastRenderedPageBreak/>
         <w:t>Languages used is java.</w:t>
       </w:r>
     </w:p>
@@ -7783,7 +7819,10 @@
         </w:numPr>
       </w:pPr>
       <w:r>
-        <w:t>Mouse and keyboard are required .</w:t>
+        <w:t xml:space="preserve">Mouse and keyboard are </w:t>
+      </w:r>
+      <w:r>
+        <w:t>required.</w:t>
       </w:r>
     </w:p>
     <w:p>
@@ -7812,7 +7851,6 @@
           <w:bCs/>
           <w:noProof/>
         </w:rPr>
-        <w:lastRenderedPageBreak/>
         <w:drawing>
           <wp:inline distT="0" distB="0" distL="0" distR="0" wp14:anchorId="6B08704E" wp14:editId="3DC94FFB">
             <wp:extent cx="4476750" cy="3400425"/>
@@ -7853,27 +7891,788 @@
     <w:p>
       <w:pPr>
         <w:pStyle w:val="doclist"/>
-      </w:pPr>
-    </w:p>
-    <w:p>
-      <w:pPr>
-        <w:pStyle w:val="doclist"/>
-      </w:pPr>
-    </w:p>
-    <w:p>
-      <w:pPr>
-        <w:pStyle w:val="doclist"/>
-        <w:rPr>
+        <w:rPr>
+          <w:b/>
+        </w:rPr>
+      </w:pPr>
+      <w:r>
+        <w:rPr>
+          <w:b/>
+        </w:rPr>
+        <w:t>Fully Dressed Use Cases</w:t>
+      </w:r>
+    </w:p>
+    <w:p>
+      <w:pPr>
+        <w:pStyle w:val="Heading3"/>
+        <w:rPr>
+          <w:b/>
+        </w:rPr>
+      </w:pPr>
+      <w:r>
+        <w:rPr>
+          <w:b/>
+        </w:rPr>
+        <w:lastRenderedPageBreak/>
+        <w:t>Irfan khan FA20-BSE-070</w:t>
+      </w:r>
+    </w:p>
+    <w:tbl>
+      <w:tblPr>
+        <w:tblW w:w="0" w:type="auto"/>
+        <w:tblCellSpacing w:w="0" w:type="dxa"/>
+        <w:tblCellMar>
+          <w:top w:w="75" w:type="dxa"/>
+          <w:left w:w="75" w:type="dxa"/>
+          <w:bottom w:w="75" w:type="dxa"/>
+          <w:right w:w="75" w:type="dxa"/>
+        </w:tblCellMar>
+        <w:tblLook w:val="04A0" w:firstRow="1" w:lastRow="0" w:firstColumn="1" w:lastColumn="0" w:noHBand="0" w:noVBand="1"/>
+      </w:tblPr>
+      <w:tblGrid>
+        <w:gridCol w:w="9356"/>
+      </w:tblGrid>
+      <w:tr>
+        <w:trPr>
+          <w:tblHeader/>
+          <w:tblCellSpacing w:w="0" w:type="dxa"/>
+        </w:trPr>
+        <w:tc>
+          <w:tcPr>
+            <w:tcW w:w="0" w:type="auto"/>
+            <w:tcBorders>
+              <w:top w:val="nil"/>
+              <w:left w:val="nil"/>
+              <w:bottom w:val="nil"/>
+              <w:right w:val="nil"/>
+            </w:tcBorders>
+            <w:vAlign w:val="center"/>
+            <w:hideMark/>
+          </w:tcPr>
+          <w:p>
+            <w:pPr>
+              <w:pStyle w:val="Heading4"/>
+              <w:rPr>
+                <w:b/>
+              </w:rPr>
+            </w:pPr>
+            <w:r>
+              <w:rPr>
+                <w:b/>
+              </w:rPr>
+              <w:t>Use Case UC3</w:t>
+            </w:r>
+            <w:r>
+              <w:rPr>
+                <w:b/>
+              </w:rPr>
+              <w:t>: Request portal Access</w:t>
+            </w:r>
+          </w:p>
+        </w:tc>
+      </w:tr>
+      <w:tr>
+        <w:trPr>
+          <w:tblHeader/>
+          <w:tblCellSpacing w:w="0" w:type="dxa"/>
+        </w:trPr>
+        <w:tc>
+          <w:tcPr>
+            <w:tcW w:w="0" w:type="auto"/>
+            <w:hideMark/>
+          </w:tcPr>
+          <w:p>
+            <w:pPr>
+              <w:pStyle w:val="doctext"/>
+            </w:pPr>
+            <w:r>
+              <w:rPr>
+                <w:rStyle w:val="docemphstrong"/>
+                <w:b/>
+                <w:bCs/>
+              </w:rPr>
+              <w:t>Scope</w:t>
+            </w:r>
+            <w:r>
+              <w:t>: School management system</w:t>
+            </w:r>
+          </w:p>
+          <w:p>
+            <w:pPr>
+              <w:pStyle w:val="doctext"/>
+            </w:pPr>
+            <w:r>
+              <w:rPr>
+                <w:rStyle w:val="docemphstrong"/>
+                <w:b/>
+                <w:bCs/>
+              </w:rPr>
+              <w:t>Level</w:t>
+            </w:r>
+            <w:r>
+              <w:t>: user goal</w:t>
+            </w:r>
+          </w:p>
+          <w:p>
+            <w:pPr>
+              <w:pStyle w:val="doctext"/>
+            </w:pPr>
+            <w:r>
+              <w:rPr>
+                <w:rStyle w:val="docemphstrong"/>
+                <w:b/>
+                <w:bCs/>
+              </w:rPr>
+              <w:t>Primary</w:t>
+            </w:r>
+            <w:r>
+              <w:rPr>
+                <w:rStyle w:val="docemphstrong"/>
+              </w:rPr>
+              <w:t xml:space="preserve"> </w:t>
+            </w:r>
+            <w:r>
+              <w:rPr>
+                <w:rStyle w:val="docemphstrong"/>
+                <w:b/>
+                <w:bCs/>
+              </w:rPr>
+              <w:t>Actor</w:t>
+            </w:r>
+            <w:r>
+              <w:t xml:space="preserve">: Student, teacher, admin. </w:t>
+            </w:r>
+          </w:p>
+          <w:p>
+            <w:pPr>
+              <w:pStyle w:val="doctext"/>
+            </w:pPr>
+            <w:r>
+              <w:rPr>
+                <w:rStyle w:val="docemphstrong"/>
+                <w:b/>
+                <w:bCs/>
+              </w:rPr>
+              <w:t>Stakeholders and Interests</w:t>
+            </w:r>
+            <w:r>
+              <w:t>:</w:t>
+            </w:r>
+          </w:p>
+          <w:p>
+            <w:pPr>
+              <w:pStyle w:val="ListParagraph"/>
+              <w:numPr>
+                <w:ilvl w:val="2"/>
+                <w:numId w:val="42"/>
+              </w:numPr>
+              <w:spacing w:after="240"/>
+              <w:rPr>
+                <w:rStyle w:val="doctext1"/>
+              </w:rPr>
+            </w:pPr>
+            <w:r>
+              <w:rPr>
+                <w:rStyle w:val="docemphroman"/>
+              </w:rPr>
+              <w:t>Student</w:t>
+            </w:r>
+            <w:r>
+              <w:rPr>
+                <w:rStyle w:val="doctext1"/>
+              </w:rPr>
+              <w:t xml:space="preserve"> want to register an account in the School management system.</w:t>
+            </w:r>
+          </w:p>
+          <w:p>
+            <w:pPr>
+              <w:pStyle w:val="ListParagraph"/>
+              <w:numPr>
+                <w:ilvl w:val="2"/>
+                <w:numId w:val="42"/>
+              </w:numPr>
+              <w:spacing w:after="240"/>
+              <w:rPr>
+                <w:rStyle w:val="doctext1"/>
+              </w:rPr>
+            </w:pPr>
+            <w:r>
+              <w:rPr>
+                <w:rStyle w:val="doctext1"/>
+              </w:rPr>
+              <w:t>The system must approve his registration of an account to access School System.</w:t>
+            </w:r>
+          </w:p>
+          <w:p>
+            <w:pPr>
+              <w:pStyle w:val="ListParagraph"/>
+              <w:numPr>
+                <w:ilvl w:val="2"/>
+                <w:numId w:val="42"/>
+              </w:numPr>
+              <w:spacing w:after="240"/>
+              <w:rPr>
+                <w:rStyle w:val="doctext1"/>
+              </w:rPr>
+            </w:pPr>
+            <w:r>
+              <w:rPr>
+                <w:rStyle w:val="doctext1"/>
+              </w:rPr>
+              <w:t xml:space="preserve"> </w:t>
+            </w:r>
+            <w:r>
+              <w:rPr>
+                <w:rStyle w:val="docemphroman"/>
+              </w:rPr>
+              <w:t>Faculty:</w:t>
+            </w:r>
+            <w:r>
+              <w:rPr>
+                <w:rStyle w:val="doctext1"/>
+              </w:rPr>
+              <w:t xml:space="preserve"> want to register an account in the School management system.</w:t>
+            </w:r>
+          </w:p>
+          <w:p>
+            <w:pPr>
+              <w:pStyle w:val="ListParagraph"/>
+              <w:numPr>
+                <w:ilvl w:val="2"/>
+                <w:numId w:val="42"/>
+              </w:numPr>
+              <w:spacing w:after="240"/>
+              <w:rPr>
+                <w:rStyle w:val="doctext1"/>
+              </w:rPr>
+            </w:pPr>
+            <w:r>
+              <w:rPr>
+                <w:rStyle w:val="doctext1"/>
+              </w:rPr>
+              <w:t>The system must approve his registration of an account to access School System.</w:t>
+            </w:r>
+          </w:p>
+          <w:p>
+            <w:pPr>
+              <w:pStyle w:val="ListParagraph"/>
+              <w:numPr>
+                <w:ilvl w:val="2"/>
+                <w:numId w:val="42"/>
+              </w:numPr>
+              <w:spacing w:after="240"/>
+              <w:rPr>
+                <w:rStyle w:val="doctext1"/>
+              </w:rPr>
+            </w:pPr>
+            <w:r>
+              <w:rPr>
+                <w:rStyle w:val="doctext1"/>
+              </w:rPr>
+              <w:t>Admin must Enter and register the student in the System to give him Access of login to System.</w:t>
+            </w:r>
+          </w:p>
+          <w:p>
+            <w:pPr>
+              <w:pStyle w:val="doctext"/>
+            </w:pPr>
+            <w:r>
+              <w:rPr>
+                <w:rStyle w:val="docemphstrong"/>
+                <w:b/>
+                <w:bCs/>
+              </w:rPr>
+              <w:t>Preconditions</w:t>
+            </w:r>
+            <w:r>
+              <w:rPr>
+                <w:rStyle w:val="docemphstrong"/>
+              </w:rPr>
+              <w:t>:</w:t>
+            </w:r>
+            <w:r>
+              <w:t xml:space="preserve"> </w:t>
+            </w:r>
+          </w:p>
+          <w:p>
+            <w:pPr>
+              <w:pStyle w:val="doctext"/>
+              <w:numPr>
+                <w:ilvl w:val="0"/>
+                <w:numId w:val="43"/>
+              </w:numPr>
+            </w:pPr>
+            <w:r>
+              <w:t>User is not registered before and User have no Access to the System.</w:t>
+            </w:r>
+          </w:p>
+          <w:p>
+            <w:pPr>
+              <w:pStyle w:val="doctext"/>
+              <w:numPr>
+                <w:ilvl w:val="0"/>
+                <w:numId w:val="43"/>
+              </w:numPr>
+            </w:pPr>
+            <w:r>
+              <w:t>User must enter correct and valid credential to access the System.</w:t>
+            </w:r>
+          </w:p>
+        </w:tc>
+      </w:tr>
+    </w:tbl>
+    <w:p>
+      <w:pPr>
+        <w:pStyle w:val="doctext"/>
+      </w:pPr>
+      <w:r>
+        <w:rPr>
+          <w:rStyle w:val="docemphstrong"/>
           <w:b/>
           <w:bCs/>
         </w:rPr>
-      </w:pPr>
-      <w:r>
+        <w:t>Success Guarantee</w:t>
+      </w:r>
+      <w:r>
+        <w:rPr>
+          <w:rStyle w:val="docemphstrong"/>
+        </w:rPr>
+        <w:t xml:space="preserve"> (or Post conditions):</w:t>
+      </w:r>
+      <w:r>
+        <w:t xml:space="preserve"> </w:t>
+      </w:r>
+    </w:p>
+    <w:p>
+      <w:pPr>
+        <w:pStyle w:val="doctext"/>
+        <w:numPr>
+          <w:ilvl w:val="0"/>
+          <w:numId w:val="44"/>
+        </w:numPr>
+      </w:pPr>
+      <w:r>
+        <w:t>The system gives Access to User for log in to the system.</w:t>
+      </w:r>
+    </w:p>
+    <w:p>
+      <w:pPr>
+        <w:pStyle w:val="doctext"/>
+        <w:numPr>
+          <w:ilvl w:val="0"/>
+          <w:numId w:val="44"/>
+        </w:numPr>
+      </w:pPr>
+      <w:r>
+        <w:t>User is redirect to the login page after Successful access and registration of an Account.</w:t>
+      </w:r>
+    </w:p>
+    <w:p>
+      <w:pPr>
+        <w:pStyle w:val="doctext"/>
+        <w:numPr>
+          <w:ilvl w:val="0"/>
+          <w:numId w:val="44"/>
+        </w:numPr>
+        <w:rPr>
+          <w:rStyle w:val="docemphstrong"/>
+        </w:rPr>
+      </w:pPr>
+      <w:r>
+        <w:t xml:space="preserve">Account is not already registered with the same User name before. </w:t>
+      </w:r>
+    </w:p>
+    <w:p>
+      <w:pPr>
+        <w:pStyle w:val="doctext"/>
         <w:rPr>
           <w:b/>
           <w:bCs/>
         </w:rPr>
-        <w:t>Screen Shots:</w:t>
+      </w:pPr>
+      <w:r>
+        <w:rPr>
+          <w:rStyle w:val="docemphstrong"/>
+          <w:b/>
+          <w:bCs/>
+        </w:rPr>
+        <w:t>Main Success Scenario (or Basic Flow)</w:t>
+      </w:r>
+      <w:r>
+        <w:rPr>
+          <w:b/>
+          <w:bCs/>
+        </w:rPr>
+        <w:t>:</w:t>
+      </w:r>
+    </w:p>
+    <w:p>
+      <w:pPr>
+        <w:pStyle w:val="doclist"/>
+        <w:numPr>
+          <w:ilvl w:val="1"/>
+          <w:numId w:val="45"/>
+        </w:numPr>
+      </w:pPr>
+      <w:r>
+        <w:t>User wants to open the School management system to Access an account to register to the System.</w:t>
+      </w:r>
+    </w:p>
+    <w:p>
+      <w:pPr>
+        <w:pStyle w:val="doclist"/>
+        <w:numPr>
+          <w:ilvl w:val="1"/>
+          <w:numId w:val="45"/>
+        </w:numPr>
+      </w:pPr>
+      <w:r>
+        <w:t>The System redirects him to the registration page to provide accessibility.</w:t>
+      </w:r>
+    </w:p>
+    <w:p>
+      <w:pPr>
+        <w:pStyle w:val="doclist"/>
+        <w:numPr>
+          <w:ilvl w:val="1"/>
+          <w:numId w:val="45"/>
+        </w:numPr>
+      </w:pPr>
+      <w:r>
+        <w:t>System asks him to provide the details for Access the System.</w:t>
+      </w:r>
+    </w:p>
+    <w:p>
+      <w:pPr>
+        <w:pStyle w:val="doclist"/>
+        <w:numPr>
+          <w:ilvl w:val="1"/>
+          <w:numId w:val="45"/>
+        </w:numPr>
+      </w:pPr>
+      <w:r>
+        <w:t>The user enters username, password, email and address for the creation of an account in System.</w:t>
+      </w:r>
+    </w:p>
+    <w:p>
+      <w:pPr>
+        <w:pStyle w:val="doclist"/>
+        <w:numPr>
+          <w:ilvl w:val="1"/>
+          <w:numId w:val="45"/>
+        </w:numPr>
+      </w:pPr>
+      <w:r>
+        <w:t>System then checks if the account is already registered or not.</w:t>
+      </w:r>
+    </w:p>
+    <w:p>
+      <w:pPr>
+        <w:pStyle w:val="doclist"/>
+        <w:numPr>
+          <w:ilvl w:val="1"/>
+          <w:numId w:val="45"/>
+        </w:numPr>
+      </w:pPr>
+      <w:r>
+        <w:t>If the account is registered the system asks to provide new information or to login again.</w:t>
+      </w:r>
+    </w:p>
+    <w:p>
+      <w:pPr>
+        <w:pStyle w:val="doclist"/>
+        <w:numPr>
+          <w:ilvl w:val="1"/>
+          <w:numId w:val="45"/>
+        </w:numPr>
+      </w:pPr>
+      <w:r>
+        <w:t>If the account is not registered then the system registers the account and provide access to the user.</w:t>
+      </w:r>
+    </w:p>
+    <w:p>
+      <w:pPr>
+        <w:pStyle w:val="doclist"/>
+        <w:numPr>
+          <w:ilvl w:val="1"/>
+          <w:numId w:val="45"/>
+        </w:numPr>
+      </w:pPr>
+      <w:r>
+        <w:t>System then takes the user to his dashboard where he can access his own profile.</w:t>
+      </w:r>
+    </w:p>
+    <w:p>
+      <w:pPr>
+        <w:pStyle w:val="doctext"/>
+        <w:rPr>
+          <w:b/>
+          <w:bCs/>
+        </w:rPr>
+      </w:pPr>
+      <w:r>
+        <w:rPr>
+          <w:rStyle w:val="docemphstrong"/>
+          <w:b/>
+          <w:bCs/>
+        </w:rPr>
+        <w:t>Extensions (or Alternative Flows):</w:t>
+      </w:r>
+    </w:p>
+    <w:p>
+      <w:pPr>
+        <w:pStyle w:val="doclist"/>
+      </w:pPr>
+      <w:r>
+        <w:lastRenderedPageBreak/>
+        <w:t>*a. At any time when the user tries to access for the System:</w:t>
+      </w:r>
+    </w:p>
+    <w:p>
+      <w:pPr>
+        <w:pStyle w:val="doclist"/>
+        <w:numPr>
+          <w:ilvl w:val="0"/>
+          <w:numId w:val="46"/>
+        </w:numPr>
+      </w:pPr>
+      <w:r>
+        <w:t>User enter all required information for registration to get Account access in School management System.</w:t>
+      </w:r>
+    </w:p>
+    <w:p>
+      <w:pPr>
+        <w:pStyle w:val="doclist"/>
+        <w:numPr>
+          <w:ilvl w:val="0"/>
+          <w:numId w:val="46"/>
+        </w:numPr>
+      </w:pPr>
+      <w:r>
+        <w:t>User enters the First name, last name, username email address and password is used when registering his account for the Access of School system.</w:t>
+      </w:r>
+    </w:p>
+    <w:p>
+      <w:pPr>
+        <w:pStyle w:val="doclist"/>
+        <w:numPr>
+          <w:ilvl w:val="0"/>
+          <w:numId w:val="46"/>
+        </w:numPr>
+      </w:pPr>
+      <w:r>
+        <w:t>The system verifies his credentials for accessibility to System when he clicks on the register button.</w:t>
+      </w:r>
+    </w:p>
+    <w:p>
+      <w:pPr>
+        <w:pStyle w:val="doclist"/>
+        <w:numPr>
+          <w:ilvl w:val="0"/>
+          <w:numId w:val="46"/>
+        </w:numPr>
+      </w:pPr>
+      <w:r>
+        <w:t>When the credentials matches then he is redirected to his login to the System.</w:t>
+      </w:r>
+    </w:p>
+    <w:p>
+      <w:pPr>
+        <w:pStyle w:val="doclist"/>
+        <w:numPr>
+          <w:ilvl w:val="0"/>
+          <w:numId w:val="46"/>
+        </w:numPr>
+      </w:pPr>
+    </w:p>
+    <w:p>
+      <w:pPr>
+        <w:pStyle w:val="doclist"/>
+        <w:numPr>
+          <w:ilvl w:val="0"/>
+          <w:numId w:val="46"/>
+        </w:numPr>
+      </w:pPr>
+      <w:r>
+        <w:t>User enters the password and username to use for login when he get access to an account.</w:t>
+      </w:r>
+    </w:p>
+    <w:p>
+      <w:pPr>
+        <w:pStyle w:val="doclist"/>
+        <w:numPr>
+          <w:ilvl w:val="0"/>
+          <w:numId w:val="46"/>
+        </w:numPr>
+      </w:pPr>
+      <w:r>
+        <w:t>The system then verifies his credentials.</w:t>
+      </w:r>
+    </w:p>
+    <w:p>
+      <w:pPr>
+        <w:pStyle w:val="doclist"/>
+        <w:numPr>
+          <w:ilvl w:val="0"/>
+          <w:numId w:val="46"/>
+        </w:numPr>
+      </w:pPr>
+      <w:r>
+        <w:t>If the credentials don’t match, then the system displays an error either his password or username is incorrect.</w:t>
+      </w:r>
+    </w:p>
+    <w:p>
+      <w:pPr>
+        <w:pStyle w:val="doclist"/>
+        <w:numPr>
+          <w:ilvl w:val="0"/>
+          <w:numId w:val="46"/>
+        </w:numPr>
+      </w:pPr>
+      <w:r>
+        <w:t>If the user not entered credential while registration to access the system, then the System displays an error that “enter valid information.”</w:t>
+      </w:r>
+    </w:p>
+    <w:p>
+      <w:pPr>
+        <w:pStyle w:val="doclist"/>
+        <w:numPr>
+          <w:ilvl w:val="0"/>
+          <w:numId w:val="46"/>
+        </w:numPr>
+      </w:pPr>
+      <w:r>
+        <w:t>While registration and login user must enter correct and valid information.</w:t>
+      </w:r>
+    </w:p>
+    <w:p>
+      <w:pPr>
+        <w:pStyle w:val="doctext"/>
+        <w:rPr>
+          <w:b/>
+          <w:bCs/>
+        </w:rPr>
+      </w:pPr>
+      <w:r>
+        <w:rPr>
+          <w:rStyle w:val="docemphstrong"/>
+          <w:b/>
+          <w:bCs/>
+        </w:rPr>
+        <w:t>Special Requirements:</w:t>
+      </w:r>
+    </w:p>
+    <w:p>
+      <w:pPr>
+        <w:pStyle w:val="doclist"/>
+        <w:numPr>
+          <w:ilvl w:val="0"/>
+          <w:numId w:val="48"/>
+        </w:numPr>
+      </w:pPr>
+      <w:r>
+        <w:t>Text should be visible from 2 meters.</w:t>
+      </w:r>
+    </w:p>
+    <w:p>
+      <w:pPr>
+        <w:pStyle w:val="doclist"/>
+        <w:numPr>
+          <w:ilvl w:val="0"/>
+          <w:numId w:val="48"/>
+        </w:numPr>
+      </w:pPr>
+      <w:r>
+        <w:t>Color scheme should be used which is clearly visible.</w:t>
+      </w:r>
+    </w:p>
+    <w:p>
+      <w:pPr>
+        <w:pStyle w:val="doclist"/>
+        <w:numPr>
+          <w:ilvl w:val="0"/>
+          <w:numId w:val="48"/>
+        </w:numPr>
+      </w:pPr>
+      <w:r>
+        <w:t>Special characters should be used in username and password.</w:t>
+      </w:r>
+    </w:p>
+    <w:p>
+      <w:pPr>
+        <w:pStyle w:val="doclist"/>
+        <w:numPr>
+          <w:ilvl w:val="0"/>
+          <w:numId w:val="48"/>
+        </w:numPr>
+      </w:pPr>
+      <w:r>
+        <w:t>It should take less than 30 second to access the system to register an account.</w:t>
+      </w:r>
+    </w:p>
+    <w:p>
+      <w:pPr>
+        <w:pStyle w:val="doclist"/>
+        <w:ind w:left="2520"/>
+      </w:pPr>
+    </w:p>
+    <w:p>
+      <w:pPr>
+        <w:pStyle w:val="doctext"/>
+      </w:pPr>
+      <w:r>
+        <w:rPr>
+          <w:rStyle w:val="docemphstrong"/>
+          <w:b/>
+          <w:bCs/>
+        </w:rPr>
+        <w:t>Technology and Data Variations List</w:t>
+      </w:r>
+      <w:r>
+        <w:rPr>
+          <w:rStyle w:val="docemphstrong"/>
+        </w:rPr>
+        <w:t>:</w:t>
+      </w:r>
+    </w:p>
+    <w:p>
+      <w:pPr>
+        <w:pStyle w:val="doclist"/>
+        <w:numPr>
+          <w:ilvl w:val="0"/>
+          <w:numId w:val="47"/>
+        </w:numPr>
+      </w:pPr>
+      <w:r>
+        <w:t>Languages used is java.</w:t>
+      </w:r>
+    </w:p>
+    <w:p>
+      <w:pPr>
+        <w:pStyle w:val="doclist"/>
+        <w:numPr>
+          <w:ilvl w:val="0"/>
+          <w:numId w:val="47"/>
+        </w:numPr>
+      </w:pPr>
+      <w:r>
+        <w:t>Software used to design interface is netbeans, Gui Swing.</w:t>
+      </w:r>
+    </w:p>
+    <w:p>
+      <w:pPr>
+        <w:pStyle w:val="doclist"/>
+        <w:numPr>
+          <w:ilvl w:val="0"/>
+          <w:numId w:val="47"/>
+        </w:numPr>
+        <w:rPr>
+          <w:b/>
+          <w:bCs/>
+        </w:rPr>
+      </w:pPr>
+      <w:r>
+        <w:t>Mouse and keyboard are required.</w:t>
       </w:r>
     </w:p>
     <w:p>
@@ -7886,6 +8685,7 @@
           <w:bCs/>
           <w:noProof/>
         </w:rPr>
+        <w:lastRenderedPageBreak/>
         <w:drawing>
           <wp:inline distT="0" distB="0" distL="0" distR="0" wp14:anchorId="6F0E3376" wp14:editId="0ED9298F">
             <wp:extent cx="5934075" cy="2800350"/>
@@ -7973,40 +8773,6 @@
         <w:t>SSD Diagram</w:t>
       </w:r>
     </w:p>
-    <w:p>
-      <w:pPr>
-        <w:pStyle w:val="doclist"/>
-        <w:rPr>
-          <w:color w:val="4F81BD" w:themeColor="accent1"/>
-          <w14:shadow w14:blurRad="38100" w14:dist="25400" w14:dir="5400000" w14:sx="100000" w14:sy="100000" w14:kx="0" w14:ky="0" w14:algn="ctr">
-            <w14:srgbClr w14:val="6E747A">
-              <w14:alpha w14:val="57000"/>
-            </w14:srgbClr>
-          </w14:shadow>
-          <w14:textOutline w14:w="0" w14:cap="flat" w14:cmpd="sng" w14:algn="ctr">
-            <w14:noFill/>
-            <w14:prstDash w14:val="solid"/>
-            <w14:round/>
-          </w14:textOutline>
-        </w:rPr>
-      </w:pPr>
-      <w:r>
-        <w:rPr>
-          <w:color w:val="4F81BD" w:themeColor="accent1"/>
-          <w14:shadow w14:blurRad="38100" w14:dist="25400" w14:dir="5400000" w14:sx="100000" w14:sy="100000" w14:kx="0" w14:ky="0" w14:algn="ctr">
-            <w14:srgbClr w14:val="6E747A">
-              <w14:alpha w14:val="57000"/>
-            </w14:srgbClr>
-          </w14:shadow>
-          <w14:textOutline w14:w="0" w14:cap="flat" w14:cmpd="sng" w14:algn="ctr">
-            <w14:noFill/>
-            <w14:prstDash w14:val="solid"/>
-            <w14:round/>
-          </w14:textOutline>
-        </w:rPr>
-        <w:t>Irfan khan FA20-BSE-070</w:t>
-      </w:r>
-    </w:p>
     <w:tbl>
       <w:tblPr>
         <w:tblW w:w="0" w:type="auto"/>
@@ -8070,6 +8836,40 @@
                   <w14:round/>
                 </w14:textOutline>
               </w:rPr>
+              <w:t>Irfan khan FA20-BSE-070</w:t>
+            </w:r>
+          </w:p>
+          <w:p>
+            <w:pPr>
+              <w:pStyle w:val="Heading4"/>
+              <w:rPr>
+                <w:color w:val="4F81BD" w:themeColor="accent1"/>
+                <w14:shadow w14:blurRad="38100" w14:dist="25400" w14:dir="5400000" w14:sx="100000" w14:sy="100000" w14:kx="0" w14:ky="0" w14:algn="ctr">
+                  <w14:srgbClr w14:val="6E747A">
+                    <w14:alpha w14:val="57000"/>
+                  </w14:srgbClr>
+                </w14:shadow>
+                <w14:textOutline w14:w="0" w14:cap="flat" w14:cmpd="sng" w14:algn="ctr">
+                  <w14:noFill/>
+                  <w14:prstDash w14:val="solid"/>
+                  <w14:round/>
+                </w14:textOutline>
+              </w:rPr>
+            </w:pPr>
+            <w:r>
+              <w:rPr>
+                <w:color w:val="4F81BD" w:themeColor="accent1"/>
+                <w14:shadow w14:blurRad="38100" w14:dist="25400" w14:dir="5400000" w14:sx="100000" w14:sy="100000" w14:kx="0" w14:ky="0" w14:algn="ctr">
+                  <w14:srgbClr w14:val="6E747A">
+                    <w14:alpha w14:val="57000"/>
+                  </w14:srgbClr>
+                </w14:shadow>
+                <w14:textOutline w14:w="0" w14:cap="flat" w14:cmpd="sng" w14:algn="ctr">
+                  <w14:noFill/>
+                  <w14:prstDash w14:val="solid"/>
+                  <w14:round/>
+                </w14:textOutline>
+              </w:rPr>
               <w:t>Use Case UC1: register account</w:t>
             </w:r>
           </w:p>
@@ -8086,9 +8886,9 @@
           <w:lang w:bidi="ar-SA"/>
         </w:rPr>
         <w:drawing>
-          <wp:inline distT="0" distB="0" distL="0" distR="0" wp14:anchorId="2EDCB581" wp14:editId="642BF23F">
-            <wp:extent cx="5487166" cy="3515216"/>
-            <wp:effectExtent l="0" t="0" r="0" b="9525"/>
+          <wp:inline distT="0" distB="0" distL="0" distR="0" wp14:anchorId="358093D9" wp14:editId="20B4BC88">
+            <wp:extent cx="5000624" cy="2962275"/>
+            <wp:effectExtent l="0" t="0" r="0" b="0"/>
             <wp:docPr id="13" name="Picture 13"/>
             <wp:cNvGraphicFramePr>
               <a:graphicFrameLocks xmlns:a="http://schemas.openxmlformats.org/drawingml/2006/main" noChangeAspect="1"/>
@@ -8109,7 +8909,7 @@
                   <pic:spPr>
                     <a:xfrm>
                       <a:off x="0" y="0"/>
-                      <a:ext cx="5487166" cy="3515216"/>
+                      <a:ext cx="5006401" cy="2965697"/>
                     </a:xfrm>
                     <a:prstGeom prst="rect">
                       <a:avLst/>
@@ -8243,9 +9043,9 @@
           <w:noProof/>
         </w:rPr>
         <w:drawing>
-          <wp:inline distT="0" distB="0" distL="0" distR="0" wp14:anchorId="753AE785" wp14:editId="6FD0BFD1">
-            <wp:extent cx="5382376" cy="3553321"/>
-            <wp:effectExtent l="0" t="0" r="8890" b="9525"/>
+          <wp:inline distT="0" distB="0" distL="0" distR="0" wp14:anchorId="50B178EF" wp14:editId="43794643">
+            <wp:extent cx="4905375" cy="3314700"/>
+            <wp:effectExtent l="0" t="0" r="9525" b="0"/>
             <wp:docPr id="14" name="Picture 14"/>
             <wp:cNvGraphicFramePr>
               <a:graphicFrameLocks xmlns:a="http://schemas.openxmlformats.org/drawingml/2006/main" noChangeAspect="1"/>
@@ -8266,7 +9066,7 @@
                   <pic:spPr>
                     <a:xfrm>
                       <a:off x="0" y="0"/>
-                      <a:ext cx="5382376" cy="3553321"/>
+                      <a:ext cx="4906065" cy="3315166"/>
                     </a:xfrm>
                     <a:prstGeom prst="rect">
                       <a:avLst/>
@@ -8284,14 +9084,120 @@
         <w:pStyle w:val="Heading3"/>
         <w:rPr>
           <w:b/>
-          <w:bCs/>
-        </w:rPr>
-      </w:pPr>
-      <w:r>
+        </w:rPr>
+      </w:pPr>
+      <w:r>
+        <w:rPr>
+          <w:b/>
+        </w:rPr>
+        <w:t>Irfan khan FA20-BSE-070</w:t>
+      </w:r>
+    </w:p>
+    <w:tbl>
+      <w:tblPr>
+        <w:tblW w:w="0" w:type="auto"/>
+        <w:tblCellSpacing w:w="0" w:type="dxa"/>
+        <w:tblCellMar>
+          <w:top w:w="75" w:type="dxa"/>
+          <w:left w:w="75" w:type="dxa"/>
+          <w:bottom w:w="75" w:type="dxa"/>
+          <w:right w:w="75" w:type="dxa"/>
+        </w:tblCellMar>
+        <w:tblLook w:val="04A0" w:firstRow="1" w:lastRow="0" w:firstColumn="1" w:lastColumn="0" w:noHBand="0" w:noVBand="1"/>
+      </w:tblPr>
+      <w:tblGrid>
+        <w:gridCol w:w="3691"/>
+      </w:tblGrid>
+      <w:tr>
+        <w:trPr>
+          <w:tblHeader/>
+          <w:tblCellSpacing w:w="0" w:type="dxa"/>
+        </w:trPr>
+        <w:tc>
+          <w:tcPr>
+            <w:tcW w:w="0" w:type="auto"/>
+            <w:tcBorders>
+              <w:top w:val="nil"/>
+              <w:left w:val="nil"/>
+              <w:bottom w:val="nil"/>
+              <w:right w:val="nil"/>
+            </w:tcBorders>
+            <w:vAlign w:val="center"/>
+            <w:hideMark/>
+          </w:tcPr>
+          <w:p>
+            <w:pPr>
+              <w:pStyle w:val="Heading4"/>
+              <w:rPr>
+                <w:b/>
+              </w:rPr>
+            </w:pPr>
+            <w:r>
+              <w:rPr>
+                <w:b/>
+              </w:rPr>
+              <w:t>Use Case UC3: Request portal Access</w:t>
+            </w:r>
+          </w:p>
+        </w:tc>
+      </w:tr>
+    </w:tbl>
+    <w:p>
+      <w:pPr>
+        <w:pStyle w:val="doclist"/>
+      </w:pPr>
+      <w:r>
+        <w:drawing>
+          <wp:inline distT="0" distB="0" distL="0" distR="0" wp14:anchorId="1E893F39" wp14:editId="124B411B">
+            <wp:extent cx="5348295" cy="2999740"/>
+            <wp:effectExtent l="0" t="0" r="5080" b="0"/>
+            <wp:docPr id="17" name="Picture 17"/>
+            <wp:cNvGraphicFramePr>
+              <a:graphicFrameLocks xmlns:a="http://schemas.openxmlformats.org/drawingml/2006/main" noChangeAspect="1"/>
+            </wp:cNvGraphicFramePr>
+            <a:graphic xmlns:a="http://schemas.openxmlformats.org/drawingml/2006/main">
+              <a:graphicData uri="http://schemas.openxmlformats.org/drawingml/2006/picture">
+                <pic:pic xmlns:pic="http://schemas.openxmlformats.org/drawingml/2006/picture">
+                  <pic:nvPicPr>
+                    <pic:cNvPr id="1" name=""/>
+                    <pic:cNvPicPr/>
+                  </pic:nvPicPr>
+                  <pic:blipFill>
+                    <a:blip r:embed="rId15"/>
+                    <a:stretch>
+                      <a:fillRect/>
+                    </a:stretch>
+                  </pic:blipFill>
+                  <pic:spPr>
+                    <a:xfrm>
+                      <a:off x="0" y="0"/>
+                      <a:ext cx="5354087" cy="3002989"/>
+                    </a:xfrm>
+                    <a:prstGeom prst="rect">
+                      <a:avLst/>
+                    </a:prstGeom>
+                  </pic:spPr>
+                </pic:pic>
+              </a:graphicData>
+            </a:graphic>
+          </wp:inline>
+        </w:drawing>
+      </w:r>
+    </w:p>
+    <w:p>
+      <w:pPr>
+        <w:pStyle w:val="Heading3"/>
         <w:rPr>
           <w:b/>
           <w:bCs/>
         </w:rPr>
+      </w:pPr>
+      <w:r>
+        <w:rPr>
+          <w:b/>
+          <w:bCs/>
+        </w:rPr>
+        <w:lastRenderedPageBreak/>
         <w:t>Faizan Zaheer  (FA20-BSE-045)</w:t>
       </w:r>
     </w:p>
@@ -8366,80 +9272,11 @@
         <w:rPr>
           <w:noProof/>
         </w:rPr>
-        <w:lastRenderedPageBreak/>
         <w:drawing>
           <wp:inline distT="0" distB="0" distL="0" distR="0" wp14:anchorId="37AE964B" wp14:editId="3FC89636">
             <wp:extent cx="5943600" cy="4606290"/>
             <wp:effectExtent l="0" t="0" r="0" b="3810"/>
             <wp:docPr id="7" name="Picture 7"/>
-            <wp:cNvGraphicFramePr>
-              <a:graphicFrameLocks xmlns:a="http://schemas.openxmlformats.org/drawingml/2006/main" noChangeAspect="1"/>
-            </wp:cNvGraphicFramePr>
-            <a:graphic xmlns:a="http://schemas.openxmlformats.org/drawingml/2006/main">
-              <a:graphicData uri="http://schemas.openxmlformats.org/drawingml/2006/picture">
-                <pic:pic xmlns:pic="http://schemas.openxmlformats.org/drawingml/2006/picture">
-                  <pic:nvPicPr>
-                    <pic:cNvPr id="1" name=""/>
-                    <pic:cNvPicPr/>
-                  </pic:nvPicPr>
-                  <pic:blipFill>
-                    <a:blip r:embed="rId15"/>
-                    <a:stretch>
-                      <a:fillRect/>
-                    </a:stretch>
-                  </pic:blipFill>
-                  <pic:spPr>
-                    <a:xfrm>
-                      <a:off x="0" y="0"/>
-                      <a:ext cx="5943600" cy="4606290"/>
-                    </a:xfrm>
-                    <a:prstGeom prst="rect">
-                      <a:avLst/>
-                    </a:prstGeom>
-                  </pic:spPr>
-                </pic:pic>
-              </a:graphicData>
-            </a:graphic>
-          </wp:inline>
-        </w:drawing>
-      </w:r>
-    </w:p>
-    <w:p>
-      <w:pPr>
-        <w:pStyle w:val="Heading3"/>
-      </w:pPr>
-      <w:r>
-        <w:lastRenderedPageBreak/>
-        <w:t xml:space="preserve">Ahsan Ali  </w:t>
-      </w:r>
-    </w:p>
-    <w:p>
-      <w:pPr>
-        <w:pStyle w:val="Heading3"/>
-        <w:rPr>
-          <w:rStyle w:val="IntenseEmphasis"/>
-          <w:i w:val="0"/>
-          <w:iCs w:val="0"/>
-          <w:color w:val="243F60"/>
-        </w:rPr>
-      </w:pPr>
-      <w:r>
-        <w:t>SP20-BSE-060</w:t>
-      </w:r>
-    </w:p>
-    <w:p>
-      <w:pPr>
-        <w:pStyle w:val="doclist"/>
-      </w:pPr>
-      <w:r>
-        <w:rPr>
-          <w:noProof/>
-        </w:rPr>
-        <w:drawing>
-          <wp:inline distT="0" distB="0" distL="0" distR="0" wp14:anchorId="0D375CBA" wp14:editId="1FED0D82">
-            <wp:extent cx="5943600" cy="5414645"/>
-            <wp:effectExtent l="0" t="0" r="0" b="0"/>
-            <wp:docPr id="8" name="Picture 8"/>
             <wp:cNvGraphicFramePr>
               <a:graphicFrameLocks xmlns:a="http://schemas.openxmlformats.org/drawingml/2006/main" noChangeAspect="1"/>
             </wp:cNvGraphicFramePr>
@@ -8459,7 +9296,7 @@
                   <pic:spPr>
                     <a:xfrm>
                       <a:off x="0" y="0"/>
-                      <a:ext cx="5943600" cy="5414645"/>
+                      <a:ext cx="5943600" cy="4606290"/>
                     </a:xfrm>
                     <a:prstGeom prst="rect">
                       <a:avLst/>
@@ -8474,55 +9311,40 @@
     </w:p>
     <w:p>
       <w:pPr>
+        <w:pStyle w:val="Heading3"/>
+      </w:pPr>
+      <w:r>
+        <w:lastRenderedPageBreak/>
+        <w:t xml:space="preserve">Ahsan Ali  </w:t>
+      </w:r>
+    </w:p>
+    <w:p>
+      <w:pPr>
+        <w:pStyle w:val="Heading3"/>
+        <w:rPr>
+          <w:rStyle w:val="IntenseEmphasis"/>
+          <w:i w:val="0"/>
+          <w:iCs w:val="0"/>
+          <w:color w:val="243F60"/>
+        </w:rPr>
+      </w:pPr>
+      <w:r>
+        <w:t>SP20-BSE-060</w:t>
+      </w:r>
+    </w:p>
+    <w:p>
+      <w:pPr>
         <w:pStyle w:val="doclist"/>
       </w:pPr>
       <w:r>
-        <w:t>Draw your SSD against each use case. And paste Screen shot in this chapter 3 with registration and use case number.</w:t>
-      </w:r>
-    </w:p>
-    <w:p>
-      <w:pPr>
-        <w:pStyle w:val="doclist"/>
-      </w:pPr>
-    </w:p>
-    <w:p>
-      <w:pPr>
-        <w:pStyle w:val="doclist"/>
-      </w:pPr>
-      <w:r>
-        <w:t>Ehsanullah</w:t>
-      </w:r>
-    </w:p>
-    <w:p>
-      <w:pPr>
-        <w:pStyle w:val="doclist"/>
-      </w:pPr>
-      <w:r>
-        <w:t>FA20-BSE-068</w:t>
-      </w:r>
-    </w:p>
-    <w:p>
-      <w:pPr>
-        <w:pStyle w:val="doclist"/>
-      </w:pPr>
-      <w:r>
-        <w:t>VIEW RESULT:</w:t>
-      </w:r>
-    </w:p>
-    <w:p>
-      <w:pPr>
-        <w:pStyle w:val="doclist"/>
-      </w:pPr>
-      <w:r>
         <w:rPr>
           <w:noProof/>
         </w:rPr>
-        <w:lastRenderedPageBreak/>
         <w:drawing>
-          <wp:inline distT="0" distB="0" distL="0" distR="0" wp14:anchorId="773E680C" wp14:editId="4CD48B19">
-            <wp:extent cx="5943600" cy="5231130"/>
-            <wp:effectExtent l="0" t="0" r="0" b="7620"/>
-            <wp:docPr id="9" name="Picture 9"/>
+          <wp:inline distT="0" distB="0" distL="0" distR="0" wp14:anchorId="0D375CBA" wp14:editId="1FED0D82">
+            <wp:extent cx="5943600" cy="5414645"/>
+            <wp:effectExtent l="0" t="0" r="0" b="0"/>
+            <wp:docPr id="8" name="Picture 8"/>
             <wp:cNvGraphicFramePr>
               <a:graphicFrameLocks xmlns:a="http://schemas.openxmlformats.org/drawingml/2006/main" noChangeAspect="1"/>
             </wp:cNvGraphicFramePr>
@@ -8542,6 +9364,89 @@
                   <pic:spPr>
                     <a:xfrm>
                       <a:off x="0" y="0"/>
+                      <a:ext cx="5943600" cy="5414645"/>
+                    </a:xfrm>
+                    <a:prstGeom prst="rect">
+                      <a:avLst/>
+                    </a:prstGeom>
+                  </pic:spPr>
+                </pic:pic>
+              </a:graphicData>
+            </a:graphic>
+          </wp:inline>
+        </w:drawing>
+      </w:r>
+    </w:p>
+    <w:p>
+      <w:pPr>
+        <w:pStyle w:val="doclist"/>
+      </w:pPr>
+      <w:r>
+        <w:t>Draw your SSD against each use case. And paste Screen shot in this chapter 3 with registration and use case number.</w:t>
+      </w:r>
+    </w:p>
+    <w:p>
+      <w:pPr>
+        <w:pStyle w:val="doclist"/>
+      </w:pPr>
+    </w:p>
+    <w:p>
+      <w:pPr>
+        <w:pStyle w:val="doclist"/>
+      </w:pPr>
+      <w:r>
+        <w:t>Ehsanullah</w:t>
+      </w:r>
+    </w:p>
+    <w:p>
+      <w:pPr>
+        <w:pStyle w:val="doclist"/>
+      </w:pPr>
+      <w:r>
+        <w:t>FA20-BSE-068</w:t>
+      </w:r>
+    </w:p>
+    <w:p>
+      <w:pPr>
+        <w:pStyle w:val="doclist"/>
+      </w:pPr>
+      <w:r>
+        <w:t>VIEW RESULT:</w:t>
+      </w:r>
+    </w:p>
+    <w:p>
+      <w:pPr>
+        <w:pStyle w:val="doclist"/>
+      </w:pPr>
+      <w:r>
+        <w:rPr>
+          <w:noProof/>
+        </w:rPr>
+        <w:lastRenderedPageBreak/>
+        <w:drawing>
+          <wp:inline distT="0" distB="0" distL="0" distR="0" wp14:anchorId="773E680C" wp14:editId="4CD48B19">
+            <wp:extent cx="5943600" cy="5231130"/>
+            <wp:effectExtent l="0" t="0" r="0" b="7620"/>
+            <wp:docPr id="9" name="Picture 9"/>
+            <wp:cNvGraphicFramePr>
+              <a:graphicFrameLocks xmlns:a="http://schemas.openxmlformats.org/drawingml/2006/main" noChangeAspect="1"/>
+            </wp:cNvGraphicFramePr>
+            <a:graphic xmlns:a="http://schemas.openxmlformats.org/drawingml/2006/main">
+              <a:graphicData uri="http://schemas.openxmlformats.org/drawingml/2006/picture">
+                <pic:pic xmlns:pic="http://schemas.openxmlformats.org/drawingml/2006/picture">
+                  <pic:nvPicPr>
+                    <pic:cNvPr id="1" name=""/>
+                    <pic:cNvPicPr/>
+                  </pic:nvPicPr>
+                  <pic:blipFill>
+                    <a:blip r:embed="rId18"/>
+                    <a:stretch>
+                      <a:fillRect/>
+                    </a:stretch>
+                  </pic:blipFill>
+                  <pic:spPr>
+                    <a:xfrm>
+                      <a:off x="0" y="0"/>
                       <a:ext cx="5943600" cy="5231130"/>
                     </a:xfrm>
                     <a:prstGeom prst="rect">
@@ -8588,7 +9493,7 @@
                     <pic:cNvPicPr/>
                   </pic:nvPicPr>
                   <pic:blipFill>
-                    <a:blip r:embed="rId18"/>
+                    <a:blip r:embed="rId19"/>
                     <a:stretch>
                       <a:fillRect/>
                     </a:stretch>
@@ -9074,7 +9979,7 @@
         <w:tblLook w:val="04A0" w:firstRow="1" w:lastRow="0" w:firstColumn="1" w:lastColumn="0" w:noHBand="0" w:noVBand="1"/>
       </w:tblPr>
       <w:tblGrid>
-        <w:gridCol w:w="2473"/>
+        <w:gridCol w:w="2962"/>
       </w:tblGrid>
       <w:tr>
         <w:trPr>
@@ -9124,6 +10029,93 @@
                   <w14:round/>
                 </w14:textOutline>
               </w:rPr>
+              <w:t>Irfan khan FA20-BSE-070</w:t>
+            </w:r>
+          </w:p>
+          <w:p>
+            <w:pPr>
+              <w:pStyle w:val="Heading4"/>
+              <w:rPr>
+                <w:color w:val="4F81BD" w:themeColor="accent1"/>
+                <w14:shadow w14:blurRad="38100" w14:dist="25400" w14:dir="5400000" w14:sx="100000" w14:sy="100000" w14:kx="0" w14:ky="0" w14:algn="ctr">
+                  <w14:srgbClr w14:val="6E747A">
+                    <w14:alpha w14:val="57000"/>
+                  </w14:srgbClr>
+                </w14:shadow>
+                <w14:textOutline w14:w="0" w14:cap="flat" w14:cmpd="sng" w14:algn="ctr">
+                  <w14:noFill/>
+                  <w14:prstDash w14:val="solid"/>
+                  <w14:round/>
+                </w14:textOutline>
+              </w:rPr>
+            </w:pPr>
+            <w:r>
+              <w:rPr>
+                <w:color w:val="4F81BD" w:themeColor="accent1"/>
+                <w14:shadow w14:blurRad="38100" w14:dist="25400" w14:dir="5400000" w14:sx="100000" w14:sy="100000" w14:kx="0" w14:ky="0" w14:algn="ctr">
+                  <w14:srgbClr w14:val="6E747A">
+                    <w14:alpha w14:val="57000"/>
+                  </w14:srgbClr>
+                </w14:shadow>
+                <w14:textOutline w14:w="0" w14:cap="flat" w14:cmpd="sng" w14:algn="ctr">
+                  <w14:noFill/>
+                  <w14:prstDash w14:val="solid"/>
+                  <w14:round/>
+                </w14:textOutline>
+              </w:rPr>
+              <w:t>Use Case UC1: register account</w:t>
+            </w:r>
+          </w:p>
+        </w:tc>
+      </w:tr>
+      <w:tr>
+        <w:trPr>
+          <w:tblHeader/>
+          <w:tblCellSpacing w:w="0" w:type="dxa"/>
+        </w:trPr>
+        <w:tc>
+          <w:tcPr>
+            <w:tcW w:w="0" w:type="auto"/>
+            <w:tcBorders>
+              <w:top w:val="nil"/>
+              <w:left w:val="nil"/>
+              <w:bottom w:val="nil"/>
+              <w:right w:val="nil"/>
+            </w:tcBorders>
+            <w:vAlign w:val="center"/>
+            <w:hideMark/>
+          </w:tcPr>
+          <w:p>
+            <w:pPr>
+              <w:pStyle w:val="Heading4"/>
+              <w:rPr>
+                <w:color w:val="4F81BD" w:themeColor="accent1"/>
+                <w14:shadow w14:blurRad="38100" w14:dist="25400" w14:dir="5400000" w14:sx="100000" w14:sy="100000" w14:kx="0" w14:ky="0" w14:algn="ctr">
+                  <w14:srgbClr w14:val="6E747A">
+                    <w14:alpha w14:val="57000"/>
+                  </w14:srgbClr>
+                </w14:shadow>
+                <w14:textOutline w14:w="0" w14:cap="flat" w14:cmpd="sng" w14:algn="ctr">
+                  <w14:noFill/>
+                  <w14:prstDash w14:val="solid"/>
+                  <w14:round/>
+                </w14:textOutline>
+              </w:rPr>
+            </w:pPr>
+            <w:r>
+              <w:rPr>
+                <w:color w:val="4F81BD" w:themeColor="accent1"/>
+                <w14:shadow w14:blurRad="38100" w14:dist="25400" w14:dir="5400000" w14:sx="100000" w14:sy="100000" w14:kx="0" w14:ky="0" w14:algn="ctr">
+                  <w14:srgbClr w14:val="6E747A">
+                    <w14:alpha w14:val="57000"/>
+                  </w14:srgbClr>
+                </w14:shadow>
+                <w14:textOutline w14:w="0" w14:cap="flat" w14:cmpd="sng" w14:algn="ctr">
+                  <w14:noFill/>
+                  <w14:prstDash w14:val="solid"/>
+                  <w14:round/>
+                </w14:textOutline>
+              </w:rPr>
               <w:t>Enter required credential</w:t>
             </w:r>
           </w:p>
@@ -9464,6 +10456,7 @@
             <w14:round/>
           </w14:textOutline>
         </w:rPr>
+        <w:lastRenderedPageBreak/>
         <w:t>Irfan khan FA20-BSE-070</w:t>
       </w:r>
     </w:p>
@@ -9530,7 +10523,6 @@
                   <w14:round/>
                 </w14:textOutline>
               </w:rPr>
-              <w:lastRenderedPageBreak/>
               <w:t>Use Case UC2: Log in</w:t>
             </w:r>
           </w:p>
@@ -10224,6 +11216,453 @@
         <w:t>System shall redirect to User profile</w:t>
       </w:r>
     </w:p>
+    <w:p>
+      <w:pPr>
+        <w:pStyle w:val="doclist"/>
+        <w:rPr>
+          <w:color w:val="4F81BD" w:themeColor="accent1"/>
+          <w14:shadow w14:blurRad="38100" w14:dist="25400" w14:dir="5400000" w14:sx="100000" w14:sy="100000" w14:kx="0" w14:ky="0" w14:algn="ctr">
+            <w14:srgbClr w14:val="6E747A">
+              <w14:alpha w14:val="57000"/>
+            </w14:srgbClr>
+          </w14:shadow>
+          <w14:textOutline w14:w="0" w14:cap="flat" w14:cmpd="sng" w14:algn="ctr">
+            <w14:noFill/>
+            <w14:prstDash w14:val="solid"/>
+            <w14:round/>
+          </w14:textOutline>
+        </w:rPr>
+      </w:pPr>
+    </w:p>
+    <w:p>
+      <w:pPr>
+        <w:pStyle w:val="doclist"/>
+        <w:rPr>
+          <w:color w:val="4F81BD" w:themeColor="accent1"/>
+          <w14:shadow w14:blurRad="38100" w14:dist="25400" w14:dir="5400000" w14:sx="100000" w14:sy="100000" w14:kx="0" w14:ky="0" w14:algn="ctr">
+            <w14:srgbClr w14:val="6E747A">
+              <w14:alpha w14:val="57000"/>
+            </w14:srgbClr>
+          </w14:shadow>
+          <w14:textOutline w14:w="0" w14:cap="flat" w14:cmpd="sng" w14:algn="ctr">
+            <w14:noFill/>
+            <w14:prstDash w14:val="solid"/>
+            <w14:round/>
+          </w14:textOutline>
+        </w:rPr>
+      </w:pPr>
+    </w:p>
+    <w:p>
+      <w:pPr>
+        <w:pStyle w:val="doclist"/>
+        <w:rPr>
+          <w:color w:val="4F81BD" w:themeColor="accent1"/>
+          <w14:shadow w14:blurRad="38100" w14:dist="25400" w14:dir="5400000" w14:sx="100000" w14:sy="100000" w14:kx="0" w14:ky="0" w14:algn="ctr">
+            <w14:srgbClr w14:val="6E747A">
+              <w14:alpha w14:val="57000"/>
+            </w14:srgbClr>
+          </w14:shadow>
+          <w14:textOutline w14:w="0" w14:cap="flat" w14:cmpd="sng" w14:algn="ctr">
+            <w14:noFill/>
+            <w14:prstDash w14:val="solid"/>
+            <w14:round/>
+          </w14:textOutline>
+        </w:rPr>
+      </w:pPr>
+      <w:r>
+        <w:rPr>
+          <w:color w:val="4F81BD" w:themeColor="accent1"/>
+          <w14:shadow w14:blurRad="38100" w14:dist="25400" w14:dir="5400000" w14:sx="100000" w14:sy="100000" w14:kx="0" w14:ky="0" w14:algn="ctr">
+            <w14:srgbClr w14:val="6E747A">
+              <w14:alpha w14:val="57000"/>
+            </w14:srgbClr>
+          </w14:shadow>
+          <w14:textOutline w14:w="0" w14:cap="flat" w14:cmpd="sng" w14:algn="ctr">
+            <w14:noFill/>
+            <w14:prstDash w14:val="solid"/>
+            <w14:round/>
+          </w14:textOutline>
+        </w:rPr>
+        <w:lastRenderedPageBreak/>
+        <w:t>Irfan khan FA20-BSE-070</w:t>
+      </w:r>
+    </w:p>
+    <w:tbl>
+      <w:tblPr>
+        <w:tblW w:w="0" w:type="auto"/>
+        <w:tblCellSpacing w:w="0" w:type="dxa"/>
+        <w:tblCellMar>
+          <w:top w:w="75" w:type="dxa"/>
+          <w:left w:w="75" w:type="dxa"/>
+          <w:bottom w:w="75" w:type="dxa"/>
+          <w:right w:w="75" w:type="dxa"/>
+        </w:tblCellMar>
+        <w:tblLook w:val="04A0" w:firstRow="1" w:lastRow="0" w:firstColumn="1" w:lastColumn="0" w:noHBand="0" w:noVBand="1"/>
+      </w:tblPr>
+      <w:tblGrid>
+        <w:gridCol w:w="2680"/>
+      </w:tblGrid>
+      <w:tr>
+        <w:trPr>
+          <w:tblHeader/>
+          <w:tblCellSpacing w:w="0" w:type="dxa"/>
+        </w:trPr>
+        <w:tc>
+          <w:tcPr>
+            <w:tcW w:w="0" w:type="auto"/>
+            <w:tcBorders>
+              <w:top w:val="nil"/>
+              <w:left w:val="nil"/>
+              <w:bottom w:val="nil"/>
+              <w:right w:val="nil"/>
+            </w:tcBorders>
+            <w:vAlign w:val="center"/>
+            <w:hideMark/>
+          </w:tcPr>
+          <w:p>
+            <w:pPr>
+              <w:pStyle w:val="Heading4"/>
+              <w:rPr>
+                <w:color w:val="4F81BD" w:themeColor="accent1"/>
+                <w14:shadow w14:blurRad="38100" w14:dist="25400" w14:dir="5400000" w14:sx="100000" w14:sy="100000" w14:kx="0" w14:ky="0" w14:algn="ctr">
+                  <w14:srgbClr w14:val="6E747A">
+                    <w14:alpha w14:val="57000"/>
+                  </w14:srgbClr>
+                </w14:shadow>
+                <w14:textOutline w14:w="0" w14:cap="flat" w14:cmpd="sng" w14:algn="ctr">
+                  <w14:noFill/>
+                  <w14:prstDash w14:val="solid"/>
+                  <w14:round/>
+                </w14:textOutline>
+              </w:rPr>
+            </w:pPr>
+            <w:r>
+              <w:rPr>
+                <w:color w:val="4F81BD" w:themeColor="accent1"/>
+                <w14:shadow w14:blurRad="38100" w14:dist="25400" w14:dir="5400000" w14:sx="100000" w14:sy="100000" w14:kx="0" w14:ky="0" w14:algn="ctr">
+                  <w14:srgbClr w14:val="6E747A">
+                    <w14:alpha w14:val="57000"/>
+                  </w14:srgbClr>
+                </w14:shadow>
+                <w14:textOutline w14:w="0" w14:cap="flat" w14:cmpd="sng" w14:algn="ctr">
+                  <w14:noFill/>
+                  <w14:prstDash w14:val="solid"/>
+                  <w14:round/>
+                </w14:textOutline>
+              </w:rPr>
+              <w:t>Use Case UC3: Portal Access</w:t>
+            </w:r>
+          </w:p>
+        </w:tc>
+      </w:tr>
+    </w:tbl>
+    <w:p>
+      <w:pPr>
+        <w:spacing w:before="100" w:beforeAutospacing="1" w:after="100" w:afterAutospacing="1" w:line="240" w:lineRule="auto"/>
+        <w:rPr>
+          <w:rFonts w:ascii="Times New Roman" w:eastAsia="Times New Roman" w:hAnsi="Times New Roman" w:cs="Times New Roman"/>
+          <w:color w:val="000000"/>
+          <w:sz w:val="27"/>
+          <w:szCs w:val="27"/>
+          <w:lang w:bidi="ar-SA"/>
+        </w:rPr>
+      </w:pPr>
+      <w:r>
+        <w:rPr>
+          <w:rFonts w:ascii="Times New Roman" w:eastAsia="Times New Roman" w:hAnsi="Times New Roman" w:cs="Times New Roman"/>
+          <w:b/>
+          <w:color w:val="000000"/>
+          <w:sz w:val="27"/>
+          <w:szCs w:val="27"/>
+          <w:lang w:bidi="ar-SA"/>
+        </w:rPr>
+        <w:t>Contract ID</w:t>
+      </w:r>
+      <w:r>
+        <w:rPr>
+          <w:rFonts w:ascii="Times New Roman" w:eastAsia="Times New Roman" w:hAnsi="Times New Roman" w:cs="Times New Roman"/>
+          <w:color w:val="000000"/>
+          <w:sz w:val="27"/>
+          <w:szCs w:val="27"/>
+          <w:lang w:bidi="ar-SA"/>
+        </w:rPr>
+        <w:t xml:space="preserve">: </w:t>
+      </w:r>
+      <w:r>
+        <w:rPr>
+          <w:sz w:val="28"/>
+          <w14:shadow w14:blurRad="38100" w14:dist="25400" w14:dir="5400000" w14:sx="100000" w14:sy="100000" w14:kx="0" w14:ky="0" w14:algn="ctr">
+            <w14:srgbClr w14:val="6E747A">
+              <w14:alpha w14:val="57000"/>
+            </w14:srgbClr>
+          </w14:shadow>
+          <w14:textOutline w14:w="0" w14:cap="flat" w14:cmpd="sng" w14:algn="ctr">
+            <w14:noFill/>
+            <w14:prstDash w14:val="solid"/>
+            <w14:round/>
+          </w14:textOutline>
+        </w:rPr>
+        <w:t>Portal Access</w:t>
+      </w:r>
+    </w:p>
+    <w:p>
+      <w:pPr>
+        <w:spacing w:before="100" w:beforeAutospacing="1" w:after="100" w:afterAutospacing="1" w:line="240" w:lineRule="auto"/>
+        <w:rPr>
+          <w:rFonts w:ascii="Times New Roman" w:eastAsia="Times New Roman" w:hAnsi="Times New Roman" w:cs="Times New Roman"/>
+          <w:color w:val="000000"/>
+          <w:sz w:val="27"/>
+          <w:szCs w:val="27"/>
+          <w:lang w:bidi="ar-SA"/>
+        </w:rPr>
+      </w:pPr>
+      <w:r>
+        <w:rPr>
+          <w:rFonts w:ascii="Times New Roman" w:eastAsia="Times New Roman" w:hAnsi="Times New Roman" w:cs="Times New Roman"/>
+          <w:b/>
+          <w:color w:val="000000"/>
+          <w:sz w:val="27"/>
+          <w:szCs w:val="27"/>
+          <w:lang w:bidi="ar-SA"/>
+        </w:rPr>
+        <w:t>Operation:</w:t>
+      </w:r>
+      <w:r>
+        <w:rPr>
+          <w:rFonts w:ascii="Times New Roman" w:eastAsia="Times New Roman" w:hAnsi="Times New Roman" w:cs="Times New Roman"/>
+          <w:color w:val="000000"/>
+          <w:sz w:val="27"/>
+          <w:szCs w:val="27"/>
+          <w:lang w:bidi="ar-SA"/>
+        </w:rPr>
+        <w:t xml:space="preserve"> </w:t>
+      </w:r>
+      <w:r>
+        <w:rPr>
+          <w:rFonts w:ascii="Times New Roman" w:eastAsia="Times New Roman" w:hAnsi="Times New Roman" w:cs="Times New Roman"/>
+          <w:color w:val="000000"/>
+          <w:sz w:val="27"/>
+          <w:szCs w:val="27"/>
+          <w:lang w:bidi="ar-SA"/>
+        </w:rPr>
+        <w:t>Portal Access ()</w:t>
+      </w:r>
+    </w:p>
+    <w:p>
+      <w:pPr>
+        <w:spacing w:before="100" w:beforeAutospacing="1" w:after="100" w:afterAutospacing="1" w:line="240" w:lineRule="auto"/>
+        <w:rPr>
+          <w:rFonts w:ascii="Times New Roman" w:eastAsia="Times New Roman" w:hAnsi="Times New Roman" w:cs="Times New Roman"/>
+          <w:color w:val="000000"/>
+          <w:sz w:val="27"/>
+          <w:szCs w:val="27"/>
+          <w:lang w:bidi="ar-SA"/>
+        </w:rPr>
+      </w:pPr>
+      <w:r>
+        <w:rPr>
+          <w:rFonts w:ascii="Times New Roman" w:eastAsia="Times New Roman" w:hAnsi="Times New Roman" w:cs="Times New Roman"/>
+          <w:b/>
+          <w:color w:val="000000"/>
+          <w:sz w:val="27"/>
+          <w:szCs w:val="27"/>
+          <w:lang w:bidi="ar-SA"/>
+        </w:rPr>
+        <w:t>Cross References:</w:t>
+      </w:r>
+      <w:r>
+        <w:rPr>
+          <w:rFonts w:ascii="Times New Roman" w:eastAsia="Times New Roman" w:hAnsi="Times New Roman" w:cs="Times New Roman"/>
+          <w:color w:val="000000"/>
+          <w:sz w:val="27"/>
+          <w:szCs w:val="27"/>
+          <w:lang w:bidi="ar-SA"/>
+        </w:rPr>
+        <w:t xml:space="preserve"> Use cases: </w:t>
+      </w:r>
+      <w:r>
+        <w:rPr>
+          <w:rFonts w:ascii="Times New Roman" w:eastAsia="Times New Roman" w:hAnsi="Times New Roman" w:cs="Times New Roman"/>
+          <w:color w:val="000000"/>
+          <w:sz w:val="27"/>
+          <w:szCs w:val="27"/>
+          <w:lang w:bidi="ar-SA"/>
+        </w:rPr>
+        <w:t>Portal Access</w:t>
+      </w:r>
+    </w:p>
+    <w:p>
+      <w:pPr>
+        <w:spacing w:before="100" w:beforeAutospacing="1" w:after="100" w:afterAutospacing="1" w:line="240" w:lineRule="auto"/>
+        <w:rPr>
+          <w:rFonts w:ascii="Times New Roman" w:eastAsia="Times New Roman" w:hAnsi="Times New Roman" w:cs="Times New Roman"/>
+          <w:color w:val="000000"/>
+          <w:sz w:val="27"/>
+          <w:szCs w:val="27"/>
+          <w:lang w:bidi="ar-SA"/>
+        </w:rPr>
+      </w:pPr>
+      <w:r>
+        <w:rPr>
+          <w:rFonts w:ascii="Times New Roman" w:eastAsia="Times New Roman" w:hAnsi="Times New Roman" w:cs="Times New Roman"/>
+          <w:b/>
+          <w:color w:val="000000"/>
+          <w:sz w:val="27"/>
+          <w:szCs w:val="27"/>
+          <w:lang w:bidi="ar-SA"/>
+        </w:rPr>
+        <w:t>Pre-conditions:</w:t>
+      </w:r>
+      <w:r>
+        <w:rPr>
+          <w:rFonts w:ascii="Times New Roman" w:eastAsia="Times New Roman" w:hAnsi="Times New Roman" w:cs="Times New Roman"/>
+          <w:color w:val="000000"/>
+          <w:sz w:val="27"/>
+          <w:szCs w:val="27"/>
+          <w:lang w:bidi="ar-SA"/>
+        </w:rPr>
+        <w:t xml:space="preserve"> </w:t>
+      </w:r>
+    </w:p>
+    <w:p>
+      <w:pPr>
+        <w:pStyle w:val="ListParagraph"/>
+        <w:numPr>
+          <w:ilvl w:val="0"/>
+          <w:numId w:val="37"/>
+        </w:numPr>
+        <w:spacing w:before="100" w:beforeAutospacing="1" w:after="100" w:afterAutospacing="1" w:line="240" w:lineRule="auto"/>
+        <w:rPr>
+          <w:rFonts w:ascii="Times New Roman" w:eastAsia="Times New Roman" w:hAnsi="Times New Roman" w:cs="Times New Roman"/>
+          <w:color w:val="000000"/>
+          <w:sz w:val="27"/>
+          <w:szCs w:val="27"/>
+          <w:lang w:bidi="ar-SA"/>
+        </w:rPr>
+      </w:pPr>
+      <w:r>
+        <w:rPr>
+          <w:rFonts w:ascii="Times New Roman" w:eastAsia="Times New Roman" w:hAnsi="Times New Roman" w:cs="Times New Roman"/>
+          <w:color w:val="000000"/>
+          <w:sz w:val="27"/>
+          <w:szCs w:val="27"/>
+          <w:lang w:bidi="ar-SA"/>
+        </w:rPr>
+        <w:t xml:space="preserve"> User is </w:t>
+      </w:r>
+      <w:r>
+        <w:rPr>
+          <w:rFonts w:ascii="Times New Roman" w:eastAsia="Times New Roman" w:hAnsi="Times New Roman" w:cs="Times New Roman"/>
+          <w:color w:val="000000"/>
+          <w:sz w:val="27"/>
+          <w:szCs w:val="27"/>
+          <w:lang w:bidi="ar-SA"/>
+        </w:rPr>
+        <w:t>registered</w:t>
+      </w:r>
+      <w:r>
+        <w:rPr>
+          <w:rFonts w:ascii="Times New Roman" w:eastAsia="Times New Roman" w:hAnsi="Times New Roman" w:cs="Times New Roman"/>
+          <w:color w:val="000000"/>
+          <w:sz w:val="27"/>
+          <w:szCs w:val="27"/>
+          <w:lang w:bidi="ar-SA"/>
+        </w:rPr>
+        <w:t xml:space="preserve"> before login to the System</w:t>
+      </w:r>
+      <w:r>
+        <w:rPr>
+          <w:rFonts w:ascii="Times New Roman" w:eastAsia="Times New Roman" w:hAnsi="Times New Roman" w:cs="Times New Roman"/>
+          <w:color w:val="000000"/>
+          <w:sz w:val="27"/>
+          <w:szCs w:val="27"/>
+          <w:lang w:bidi="ar-SA"/>
+        </w:rPr>
+        <w:t>.</w:t>
+      </w:r>
+    </w:p>
+    <w:p>
+      <w:pPr>
+        <w:pStyle w:val="ListParagraph"/>
+        <w:numPr>
+          <w:ilvl w:val="0"/>
+          <w:numId w:val="37"/>
+        </w:numPr>
+        <w:spacing w:before="100" w:beforeAutospacing="1" w:after="100" w:afterAutospacing="1" w:line="240" w:lineRule="auto"/>
+        <w:rPr>
+          <w:rFonts w:ascii="Times New Roman" w:eastAsia="Times New Roman" w:hAnsi="Times New Roman" w:cs="Times New Roman"/>
+          <w:color w:val="000000"/>
+          <w:sz w:val="27"/>
+          <w:szCs w:val="27"/>
+          <w:lang w:bidi="ar-SA"/>
+        </w:rPr>
+      </w:pPr>
+      <w:r>
+        <w:rPr>
+          <w:rFonts w:ascii="Times New Roman" w:eastAsia="Times New Roman" w:hAnsi="Times New Roman" w:cs="Times New Roman"/>
+          <w:color w:val="000000"/>
+          <w:sz w:val="27"/>
+          <w:szCs w:val="27"/>
+          <w:lang w:bidi="ar-SA"/>
+        </w:rPr>
+        <w:t>The System is running correctly.</w:t>
+      </w:r>
+    </w:p>
+    <w:p>
+      <w:pPr>
+        <w:spacing w:before="100" w:beforeAutospacing="1" w:after="100" w:afterAutospacing="1" w:line="240" w:lineRule="auto"/>
+        <w:rPr>
+          <w:rFonts w:ascii="Times New Roman" w:eastAsia="Times New Roman" w:hAnsi="Times New Roman" w:cs="Times New Roman"/>
+          <w:color w:val="000000"/>
+          <w:sz w:val="27"/>
+          <w:szCs w:val="27"/>
+          <w:lang w:bidi="ar-SA"/>
+        </w:rPr>
+      </w:pPr>
+      <w:r>
+        <w:rPr>
+          <w:rFonts w:ascii="Times New Roman" w:eastAsia="Times New Roman" w:hAnsi="Times New Roman" w:cs="Times New Roman"/>
+          <w:b/>
+          <w:color w:val="000000"/>
+          <w:sz w:val="27"/>
+          <w:szCs w:val="27"/>
+          <w:lang w:bidi="ar-SA"/>
+        </w:rPr>
+        <w:t>P</w:t>
+      </w:r>
+      <w:r>
+        <w:rPr>
+          <w:rFonts w:ascii="Times New Roman" w:eastAsia="Times New Roman" w:hAnsi="Times New Roman" w:cs="Times New Roman"/>
+          <w:b/>
+          <w:color w:val="000000"/>
+          <w:sz w:val="27"/>
+          <w:szCs w:val="27"/>
+          <w:lang w:bidi="ar-SA"/>
+        </w:rPr>
+        <w:t>ost-conditions:</w:t>
+      </w:r>
+    </w:p>
+    <w:p>
+      <w:pPr>
+        <w:pStyle w:val="doctext"/>
+        <w:numPr>
+          <w:ilvl w:val="0"/>
+          <w:numId w:val="31"/>
+        </w:numPr>
+      </w:pPr>
+      <w:r>
+        <w:t xml:space="preserve">User </w:t>
+      </w:r>
+      <w:r>
+        <w:t xml:space="preserve">Account is </w:t>
+      </w:r>
+      <w:r>
+        <w:t>Available and Admin give access to the System successfully</w:t>
+      </w:r>
+      <w:r>
+        <w:t>.</w:t>
+      </w:r>
+    </w:p>
     <w:p/>
     <w:p/>
     <w:p>
@@ -10344,7 +11783,6 @@
               </w:rPr>
             </w:pPr>
             <w:r>
-              <w:lastRenderedPageBreak/>
               <w:t>Contract CO2: Request to View Result</w:t>
             </w:r>
           </w:p>
@@ -10599,6 +12037,7 @@
                 <w:b/>
                 <w:bCs/>
               </w:rPr>
+              <w:lastRenderedPageBreak/>
               <w:t>Postconditions:</w:t>
             </w:r>
           </w:p>
@@ -10828,7 +12267,9 @@
           <w:bCs/>
           <w:i/>
           <w:iCs/>
+          <w:noProof/>
           <w:color w:val="4F81BD" w:themeColor="accent1"/>
+          <w:lang w:bidi="ar-SA"/>
           <w14:shadow w14:blurRad="38100" w14:dist="25400" w14:dir="5400000" w14:sx="100000" w14:sy="100000" w14:kx="0" w14:ky="0" w14:algn="ctr">
             <w14:srgbClr w14:val="6E747A">
               <w14:alpha w14:val="57000"/>
@@ -10856,7 +12297,7 @@
                     <pic:cNvPicPr/>
                   </pic:nvPicPr>
                   <pic:blipFill>
-                    <a:blip r:embed="rId19"/>
+                    <a:blip r:embed="rId20"/>
                     <a:stretch>
                       <a:fillRect/>
                     </a:stretch>
@@ -10908,7 +12349,6 @@
             <w14:round/>
           </w14:textOutline>
         </w:rPr>
-        <w:lastRenderedPageBreak/>
         <w:t>Irfan khan FA20-BSE-070</w:t>
       </w:r>
     </w:p>
@@ -10975,253 +12415,13 @@
                   <w14:round/>
                 </w14:textOutline>
               </w:rPr>
+              <w:lastRenderedPageBreak/>
               <w:t>Use Case UC2: Log in</w:t>
             </w:r>
           </w:p>
         </w:tc>
       </w:tr>
     </w:tbl>
-    <w:p>
-      <w:pPr>
-        <w:tabs>
-          <w:tab w:val="left" w:pos="1950"/>
-        </w:tabs>
-        <w:rPr>
-          <w:rFonts w:ascii="Cambria" w:eastAsia="SimSun" w:hAnsi="Cambria" w:cs="Times New Roman"/>
-          <w:b/>
-          <w:bCs/>
-          <w:i/>
-          <w:iCs/>
-          <w:color w:val="4F81BD" w:themeColor="accent1"/>
-          <w14:shadow w14:blurRad="38100" w14:dist="25400" w14:dir="5400000" w14:sx="100000" w14:sy="100000" w14:kx="0" w14:ky="0" w14:algn="ctr">
-            <w14:srgbClr w14:val="6E747A">
-              <w14:alpha w14:val="57000"/>
-            </w14:srgbClr>
-          </w14:shadow>
-          <w14:textOutline w14:w="0" w14:cap="flat" w14:cmpd="sng" w14:algn="ctr">
-            <w14:noFill/>
-            <w14:prstDash w14:val="solid"/>
-            <w14:round/>
-          </w14:textOutline>
-        </w:rPr>
-      </w:pPr>
-      <w:bookmarkStart w:id="27" w:name="_GoBack"/>
-      <w:r>
-        <w:rPr>
-          <w:rFonts w:ascii="Cambria" w:eastAsia="SimSun" w:hAnsi="Cambria" w:cs="Times New Roman"/>
-          <w:b/>
-          <w:bCs/>
-          <w:i/>
-          <w:iCs/>
-          <w:color w:val="4F81BD" w:themeColor="accent1"/>
-          <w14:shadow w14:blurRad="38100" w14:dist="25400" w14:dir="5400000" w14:sx="100000" w14:sy="100000" w14:kx="0" w14:ky="0" w14:algn="ctr">
-            <w14:srgbClr w14:val="6E747A">
-              <w14:alpha w14:val="57000"/>
-            </w14:srgbClr>
-          </w14:shadow>
-          <w14:textOutline w14:w="0" w14:cap="flat" w14:cmpd="sng" w14:algn="ctr">
-            <w14:noFill/>
-            <w14:prstDash w14:val="solid"/>
-            <w14:round/>
-          </w14:textOutline>
-        </w:rPr>
-        <w:drawing>
-          <wp:inline distT="0" distB="0" distL="0" distR="0" wp14:anchorId="698B723C" wp14:editId="773D1559">
-            <wp:extent cx="5943600" cy="3846195"/>
-            <wp:effectExtent l="0" t="0" r="0" b="1905"/>
-            <wp:docPr id="6" name="Picture 6"/>
-            <wp:cNvGraphicFramePr>
-              <a:graphicFrameLocks xmlns:a="http://schemas.openxmlformats.org/drawingml/2006/main" noChangeAspect="1"/>
-            </wp:cNvGraphicFramePr>
-            <a:graphic xmlns:a="http://schemas.openxmlformats.org/drawingml/2006/main">
-              <a:graphicData uri="http://schemas.openxmlformats.org/drawingml/2006/picture">
-                <pic:pic xmlns:pic="http://schemas.openxmlformats.org/drawingml/2006/picture">
-                  <pic:nvPicPr>
-                    <pic:cNvPr id="1" name=""/>
-                    <pic:cNvPicPr/>
-                  </pic:nvPicPr>
-                  <pic:blipFill>
-                    <a:blip r:embed="rId20"/>
-                    <a:stretch>
-                      <a:fillRect/>
-                    </a:stretch>
-                  </pic:blipFill>
-                  <pic:spPr>
-                    <a:xfrm>
-                      <a:off x="0" y="0"/>
-                      <a:ext cx="5943600" cy="3846195"/>
-                    </a:xfrm>
-                    <a:prstGeom prst="rect">
-                      <a:avLst/>
-                    </a:prstGeom>
-                  </pic:spPr>
-                </pic:pic>
-              </a:graphicData>
-            </a:graphic>
-          </wp:inline>
-        </w:drawing>
-      </w:r>
-      <w:bookmarkEnd w:id="27"/>
-    </w:p>
-    <w:p>
-      <w:pPr>
-        <w:tabs>
-          <w:tab w:val="left" w:pos="1950"/>
-        </w:tabs>
-        <w:rPr>
-          <w:rFonts w:ascii="Cambria" w:eastAsia="SimSun" w:hAnsi="Cambria" w:cs="Times New Roman"/>
-          <w:b/>
-          <w:bCs/>
-          <w:i/>
-          <w:iCs/>
-          <w:color w:val="4F81BD" w:themeColor="accent1"/>
-          <w14:shadow w14:blurRad="38100" w14:dist="25400" w14:dir="5400000" w14:sx="100000" w14:sy="100000" w14:kx="0" w14:ky="0" w14:algn="ctr">
-            <w14:srgbClr w14:val="6E747A">
-              <w14:alpha w14:val="57000"/>
-            </w14:srgbClr>
-          </w14:shadow>
-          <w14:textOutline w14:w="0" w14:cap="flat" w14:cmpd="sng" w14:algn="ctr">
-            <w14:noFill/>
-            <w14:prstDash w14:val="solid"/>
-            <w14:round/>
-          </w14:textOutline>
-        </w:rPr>
-      </w:pPr>
-      <w:r>
-        <w:rPr>
-          <w:rFonts w:ascii="Cambria" w:eastAsia="SimSun" w:hAnsi="Cambria" w:cs="Times New Roman"/>
-          <w:b/>
-          <w:bCs/>
-          <w:i/>
-          <w:iCs/>
-          <w:color w:val="4F81BD" w:themeColor="accent1"/>
-          <w14:shadow w14:blurRad="38100" w14:dist="25400" w14:dir="5400000" w14:sx="100000" w14:sy="100000" w14:kx="0" w14:ky="0" w14:algn="ctr">
-            <w14:srgbClr w14:val="6E747A">
-              <w14:alpha w14:val="57000"/>
-            </w14:srgbClr>
-          </w14:shadow>
-          <w14:textOutline w14:w="0" w14:cap="flat" w14:cmpd="sng" w14:algn="ctr">
-            <w14:noFill/>
-            <w14:prstDash w14:val="solid"/>
-            <w14:round/>
-          </w14:textOutline>
-        </w:rPr>
-        <w:t>Ehsanullah</w:t>
-      </w:r>
-    </w:p>
-    <w:p>
-      <w:pPr>
-        <w:tabs>
-          <w:tab w:val="left" w:pos="1950"/>
-        </w:tabs>
-        <w:rPr>
-          <w:rFonts w:ascii="Cambria" w:eastAsia="SimSun" w:hAnsi="Cambria" w:cs="Times New Roman"/>
-          <w:b/>
-          <w:bCs/>
-          <w:i/>
-          <w:iCs/>
-          <w:color w:val="4F81BD" w:themeColor="accent1"/>
-          <w14:shadow w14:blurRad="38100" w14:dist="25400" w14:dir="5400000" w14:sx="100000" w14:sy="100000" w14:kx="0" w14:ky="0" w14:algn="ctr">
-            <w14:srgbClr w14:val="6E747A">
-              <w14:alpha w14:val="57000"/>
-            </w14:srgbClr>
-          </w14:shadow>
-          <w14:textOutline w14:w="0" w14:cap="flat" w14:cmpd="sng" w14:algn="ctr">
-            <w14:noFill/>
-            <w14:prstDash w14:val="solid"/>
-            <w14:round/>
-          </w14:textOutline>
-        </w:rPr>
-      </w:pPr>
-      <w:r>
-        <w:rPr>
-          <w:rFonts w:ascii="Cambria" w:eastAsia="SimSun" w:hAnsi="Cambria" w:cs="Times New Roman"/>
-          <w:b/>
-          <w:bCs/>
-          <w:i/>
-          <w:iCs/>
-          <w:color w:val="4F81BD" w:themeColor="accent1"/>
-          <w14:shadow w14:blurRad="38100" w14:dist="25400" w14:dir="5400000" w14:sx="100000" w14:sy="100000" w14:kx="0" w14:ky="0" w14:algn="ctr">
-            <w14:srgbClr w14:val="6E747A">
-              <w14:alpha w14:val="57000"/>
-            </w14:srgbClr>
-          </w14:shadow>
-          <w14:textOutline w14:w="0" w14:cap="flat" w14:cmpd="sng" w14:algn="ctr">
-            <w14:noFill/>
-            <w14:prstDash w14:val="solid"/>
-            <w14:round/>
-          </w14:textOutline>
-        </w:rPr>
-        <w:t>FA20-BSE-06</w:t>
-      </w:r>
-      <w:r>
-        <w:rPr>
-          <w:rFonts w:ascii="Cambria" w:eastAsia="SimSun" w:hAnsi="Cambria" w:cs="Times New Roman"/>
-          <w:b/>
-          <w:bCs/>
-          <w:i/>
-          <w:iCs/>
-          <w:color w:val="4F81BD" w:themeColor="accent1"/>
-          <w14:shadow w14:blurRad="38100" w14:dist="25400" w14:dir="5400000" w14:sx="100000" w14:sy="100000" w14:kx="0" w14:ky="0" w14:algn="ctr">
-            <w14:srgbClr w14:val="6E747A">
-              <w14:alpha w14:val="57000"/>
-            </w14:srgbClr>
-          </w14:shadow>
-          <w14:textOutline w14:w="0" w14:cap="flat" w14:cmpd="sng" w14:algn="ctr">
-            <w14:noFill/>
-            <w14:prstDash w14:val="solid"/>
-            <w14:round/>
-          </w14:textOutline>
-        </w:rPr>
-        <w:t>8</w:t>
-      </w:r>
-    </w:p>
-    <w:p>
-      <w:pPr>
-        <w:tabs>
-          <w:tab w:val="left" w:pos="1950"/>
-        </w:tabs>
-        <w:rPr>
-          <w:rFonts w:ascii="Cambria" w:eastAsia="SimSun" w:hAnsi="Cambria" w:cs="Times New Roman"/>
-          <w:b/>
-          <w:bCs/>
-          <w:i/>
-          <w:iCs/>
-          <w:color w:val="4F81BD" w:themeColor="accent1"/>
-          <w14:shadow w14:blurRad="38100" w14:dist="25400" w14:dir="5400000" w14:sx="100000" w14:sy="100000" w14:kx="0" w14:ky="0" w14:algn="ctr">
-            <w14:srgbClr w14:val="6E747A">
-              <w14:alpha w14:val="57000"/>
-            </w14:srgbClr>
-          </w14:shadow>
-          <w14:textOutline w14:w="0" w14:cap="flat" w14:cmpd="sng" w14:algn="ctr">
-            <w14:noFill/>
-            <w14:prstDash w14:val="solid"/>
-            <w14:round/>
-          </w14:textOutline>
-        </w:rPr>
-      </w:pPr>
-      <w:r>
-        <w:rPr>
-          <w:rFonts w:ascii="Cambria" w:eastAsia="SimSun" w:hAnsi="Cambria" w:cs="Times New Roman"/>
-          <w:b/>
-          <w:bCs/>
-          <w:i/>
-          <w:iCs/>
-          <w:color w:val="4F81BD" w:themeColor="accent1"/>
-          <w14:shadow w14:blurRad="38100" w14:dist="25400" w14:dir="5400000" w14:sx="100000" w14:sy="100000" w14:kx="0" w14:ky="0" w14:algn="ctr">
-            <w14:srgbClr w14:val="6E747A">
-              <w14:alpha w14:val="57000"/>
-            </w14:srgbClr>
-          </w14:shadow>
-          <w14:textOutline w14:w="0" w14:cap="flat" w14:cmpd="sng" w14:algn="ctr">
-            <w14:noFill/>
-            <w14:prstDash w14:val="solid"/>
-            <w14:round/>
-          </w14:textOutline>
-        </w:rPr>
-        <w:t>UseCase : View Result</w:t>
-      </w:r>
-    </w:p>
     <w:p>
       <w:pPr>
         <w:tabs>
@@ -11267,12 +12467,11 @@
             <w14:round/>
           </w14:textOutline>
         </w:rPr>
-        <w:lastRenderedPageBreak/>
         <w:drawing>
-          <wp:inline distT="0" distB="0" distL="0" distR="0" wp14:anchorId="4D8FBA08" wp14:editId="6A833D7C">
-            <wp:extent cx="5667375" cy="3378627"/>
-            <wp:effectExtent l="0" t="0" r="0" b="0"/>
-            <wp:docPr id="11" name="Picture 11"/>
+          <wp:inline distT="0" distB="0" distL="0" distR="0" wp14:anchorId="698B723C" wp14:editId="773D1559">
+            <wp:extent cx="5943600" cy="3846195"/>
+            <wp:effectExtent l="0" t="0" r="0" b="1905"/>
+            <wp:docPr id="6" name="Picture 6"/>
             <wp:cNvGraphicFramePr>
               <a:graphicFrameLocks xmlns:a="http://schemas.openxmlformats.org/drawingml/2006/main" noChangeAspect="1"/>
             </wp:cNvGraphicFramePr>
@@ -11292,7 +12491,7 @@
                   <pic:spPr>
                     <a:xfrm>
                       <a:off x="0" y="0"/>
-                      <a:ext cx="5677211" cy="3384491"/>
+                      <a:ext cx="5943600" cy="3846195"/>
                     </a:xfrm>
                     <a:prstGeom prst="rect">
                       <a:avLst/>
@@ -11329,7 +12528,12 @@
           </w14:textOutline>
         </w:rPr>
       </w:pPr>
-      <w:r>
+    </w:p>
+    <w:p>
+      <w:pPr>
+        <w:tabs>
+          <w:tab w:val="left" w:pos="1950"/>
+        </w:tabs>
         <w:rPr>
           <w:rFonts w:ascii="Cambria" w:eastAsia="SimSun" w:hAnsi="Cambria" w:cs="Times New Roman"/>
           <w:b/>
@@ -11348,7 +12552,140 @@
             <w14:round/>
           </w14:textOutline>
         </w:rPr>
-        <w:t>UseCase : Add Result</w:t>
+      </w:pPr>
+      <w:r>
+        <w:rPr>
+          <w:rFonts w:ascii="Cambria" w:eastAsia="SimSun" w:hAnsi="Cambria" w:cs="Times New Roman"/>
+          <w:b/>
+          <w:bCs/>
+          <w:i/>
+          <w:iCs/>
+          <w:color w:val="4F81BD" w:themeColor="accent1"/>
+          <w14:shadow w14:blurRad="38100" w14:dist="25400" w14:dir="5400000" w14:sx="100000" w14:sy="100000" w14:kx="0" w14:ky="0" w14:algn="ctr">
+            <w14:srgbClr w14:val="6E747A">
+              <w14:alpha w14:val="57000"/>
+            </w14:srgbClr>
+          </w14:shadow>
+          <w14:textOutline w14:w="0" w14:cap="flat" w14:cmpd="sng" w14:algn="ctr">
+            <w14:noFill/>
+            <w14:prstDash w14:val="solid"/>
+            <w14:round/>
+          </w14:textOutline>
+        </w:rPr>
+        <w:t>Ehsanullah</w:t>
+      </w:r>
+    </w:p>
+    <w:p>
+      <w:pPr>
+        <w:tabs>
+          <w:tab w:val="left" w:pos="1950"/>
+        </w:tabs>
+        <w:rPr>
+          <w:rFonts w:ascii="Cambria" w:eastAsia="SimSun" w:hAnsi="Cambria" w:cs="Times New Roman"/>
+          <w:b/>
+          <w:bCs/>
+          <w:i/>
+          <w:iCs/>
+          <w:color w:val="4F81BD" w:themeColor="accent1"/>
+          <w14:shadow w14:blurRad="38100" w14:dist="25400" w14:dir="5400000" w14:sx="100000" w14:sy="100000" w14:kx="0" w14:ky="0" w14:algn="ctr">
+            <w14:srgbClr w14:val="6E747A">
+              <w14:alpha w14:val="57000"/>
+            </w14:srgbClr>
+          </w14:shadow>
+          <w14:textOutline w14:w="0" w14:cap="flat" w14:cmpd="sng" w14:algn="ctr">
+            <w14:noFill/>
+            <w14:prstDash w14:val="solid"/>
+            <w14:round/>
+          </w14:textOutline>
+        </w:rPr>
+      </w:pPr>
+      <w:r>
+        <w:rPr>
+          <w:rFonts w:ascii="Cambria" w:eastAsia="SimSun" w:hAnsi="Cambria" w:cs="Times New Roman"/>
+          <w:b/>
+          <w:bCs/>
+          <w:i/>
+          <w:iCs/>
+          <w:color w:val="4F81BD" w:themeColor="accent1"/>
+          <w14:shadow w14:blurRad="38100" w14:dist="25400" w14:dir="5400000" w14:sx="100000" w14:sy="100000" w14:kx="0" w14:ky="0" w14:algn="ctr">
+            <w14:srgbClr w14:val="6E747A">
+              <w14:alpha w14:val="57000"/>
+            </w14:srgbClr>
+          </w14:shadow>
+          <w14:textOutline w14:w="0" w14:cap="flat" w14:cmpd="sng" w14:algn="ctr">
+            <w14:noFill/>
+            <w14:prstDash w14:val="solid"/>
+            <w14:round/>
+          </w14:textOutline>
+        </w:rPr>
+        <w:t>FA20-BSE-06</w:t>
+      </w:r>
+      <w:r>
+        <w:rPr>
+          <w:rFonts w:ascii="Cambria" w:eastAsia="SimSun" w:hAnsi="Cambria" w:cs="Times New Roman"/>
+          <w:b/>
+          <w:bCs/>
+          <w:i/>
+          <w:iCs/>
+          <w:color w:val="4F81BD" w:themeColor="accent1"/>
+          <w14:shadow w14:blurRad="38100" w14:dist="25400" w14:dir="5400000" w14:sx="100000" w14:sy="100000" w14:kx="0" w14:ky="0" w14:algn="ctr">
+            <w14:srgbClr w14:val="6E747A">
+              <w14:alpha w14:val="57000"/>
+            </w14:srgbClr>
+          </w14:shadow>
+          <w14:textOutline w14:w="0" w14:cap="flat" w14:cmpd="sng" w14:algn="ctr">
+            <w14:noFill/>
+            <w14:prstDash w14:val="solid"/>
+            <w14:round/>
+          </w14:textOutline>
+        </w:rPr>
+        <w:t>8</w:t>
+      </w:r>
+    </w:p>
+    <w:p>
+      <w:pPr>
+        <w:tabs>
+          <w:tab w:val="left" w:pos="1950"/>
+        </w:tabs>
+        <w:rPr>
+          <w:rFonts w:ascii="Cambria" w:eastAsia="SimSun" w:hAnsi="Cambria" w:cs="Times New Roman"/>
+          <w:b/>
+          <w:bCs/>
+          <w:i/>
+          <w:iCs/>
+          <w:color w:val="4F81BD" w:themeColor="accent1"/>
+          <w14:shadow w14:blurRad="38100" w14:dist="25400" w14:dir="5400000" w14:sx="100000" w14:sy="100000" w14:kx="0" w14:ky="0" w14:algn="ctr">
+            <w14:srgbClr w14:val="6E747A">
+              <w14:alpha w14:val="57000"/>
+            </w14:srgbClr>
+          </w14:shadow>
+          <w14:textOutline w14:w="0" w14:cap="flat" w14:cmpd="sng" w14:algn="ctr">
+            <w14:noFill/>
+            <w14:prstDash w14:val="solid"/>
+            <w14:round/>
+          </w14:textOutline>
+        </w:rPr>
+      </w:pPr>
+      <w:r>
+        <w:rPr>
+          <w:rFonts w:ascii="Cambria" w:eastAsia="SimSun" w:hAnsi="Cambria" w:cs="Times New Roman"/>
+          <w:b/>
+          <w:bCs/>
+          <w:i/>
+          <w:iCs/>
+          <w:color w:val="4F81BD" w:themeColor="accent1"/>
+          <w14:shadow w14:blurRad="38100" w14:dist="25400" w14:dir="5400000" w14:sx="100000" w14:sy="100000" w14:kx="0" w14:ky="0" w14:algn="ctr">
+            <w14:srgbClr w14:val="6E747A">
+              <w14:alpha w14:val="57000"/>
+            </w14:srgbClr>
+          </w14:shadow>
+          <w14:textOutline w14:w="0" w14:cap="flat" w14:cmpd="sng" w14:algn="ctr">
+            <w14:noFill/>
+            <w14:prstDash w14:val="solid"/>
+            <w14:round/>
+          </w14:textOutline>
+        </w:rPr>
+        <w:t>UseCase : View Result</w:t>
       </w:r>
     </w:p>
     <w:p>
@@ -11396,11 +12733,12 @@
             <w14:round/>
           </w14:textOutline>
         </w:rPr>
+        <w:lastRenderedPageBreak/>
         <w:drawing>
-          <wp:inline distT="0" distB="0" distL="0" distR="0" wp14:anchorId="5A85C2BD" wp14:editId="589A2172">
-            <wp:extent cx="5572125" cy="3519488"/>
-            <wp:effectExtent l="0" t="0" r="0" b="5080"/>
-            <wp:docPr id="12" name="Picture 12"/>
+          <wp:inline distT="0" distB="0" distL="0" distR="0" wp14:anchorId="4D8FBA08" wp14:editId="6A833D7C">
+            <wp:extent cx="5667375" cy="3378627"/>
+            <wp:effectExtent l="0" t="0" r="0" b="0"/>
+            <wp:docPr id="11" name="Picture 11"/>
             <wp:cNvGraphicFramePr>
               <a:graphicFrameLocks xmlns:a="http://schemas.openxmlformats.org/drawingml/2006/main" noChangeAspect="1"/>
             </wp:cNvGraphicFramePr>
@@ -11420,6 +12758,134 @@
                   <pic:spPr>
                     <a:xfrm>
                       <a:off x="0" y="0"/>
+                      <a:ext cx="5677211" cy="3384491"/>
+                    </a:xfrm>
+                    <a:prstGeom prst="rect">
+                      <a:avLst/>
+                    </a:prstGeom>
+                  </pic:spPr>
+                </pic:pic>
+              </a:graphicData>
+            </a:graphic>
+          </wp:inline>
+        </w:drawing>
+      </w:r>
+    </w:p>
+    <w:p>
+      <w:pPr>
+        <w:tabs>
+          <w:tab w:val="left" w:pos="1950"/>
+        </w:tabs>
+        <w:rPr>
+          <w:rFonts w:ascii="Cambria" w:eastAsia="SimSun" w:hAnsi="Cambria" w:cs="Times New Roman"/>
+          <w:b/>
+          <w:bCs/>
+          <w:i/>
+          <w:iCs/>
+          <w:color w:val="4F81BD" w:themeColor="accent1"/>
+          <w14:shadow w14:blurRad="38100" w14:dist="25400" w14:dir="5400000" w14:sx="100000" w14:sy="100000" w14:kx="0" w14:ky="0" w14:algn="ctr">
+            <w14:srgbClr w14:val="6E747A">
+              <w14:alpha w14:val="57000"/>
+            </w14:srgbClr>
+          </w14:shadow>
+          <w14:textOutline w14:w="0" w14:cap="flat" w14:cmpd="sng" w14:algn="ctr">
+            <w14:noFill/>
+            <w14:prstDash w14:val="solid"/>
+            <w14:round/>
+          </w14:textOutline>
+        </w:rPr>
+      </w:pPr>
+      <w:r>
+        <w:rPr>
+          <w:rFonts w:ascii="Cambria" w:eastAsia="SimSun" w:hAnsi="Cambria" w:cs="Times New Roman"/>
+          <w:b/>
+          <w:bCs/>
+          <w:i/>
+          <w:iCs/>
+          <w:color w:val="4F81BD" w:themeColor="accent1"/>
+          <w14:shadow w14:blurRad="38100" w14:dist="25400" w14:dir="5400000" w14:sx="100000" w14:sy="100000" w14:kx="0" w14:ky="0" w14:algn="ctr">
+            <w14:srgbClr w14:val="6E747A">
+              <w14:alpha w14:val="57000"/>
+            </w14:srgbClr>
+          </w14:shadow>
+          <w14:textOutline w14:w="0" w14:cap="flat" w14:cmpd="sng" w14:algn="ctr">
+            <w14:noFill/>
+            <w14:prstDash w14:val="solid"/>
+            <w14:round/>
+          </w14:textOutline>
+        </w:rPr>
+        <w:t>UseCase : Add Result</w:t>
+      </w:r>
+    </w:p>
+    <w:p>
+      <w:pPr>
+        <w:tabs>
+          <w:tab w:val="left" w:pos="1950"/>
+        </w:tabs>
+        <w:rPr>
+          <w:rFonts w:ascii="Cambria" w:eastAsia="SimSun" w:hAnsi="Cambria" w:cs="Times New Roman"/>
+          <w:b/>
+          <w:bCs/>
+          <w:i/>
+          <w:iCs/>
+          <w:color w:val="4F81BD" w:themeColor="accent1"/>
+          <w14:shadow w14:blurRad="38100" w14:dist="25400" w14:dir="5400000" w14:sx="100000" w14:sy="100000" w14:kx="0" w14:ky="0" w14:algn="ctr">
+            <w14:srgbClr w14:val="6E747A">
+              <w14:alpha w14:val="57000"/>
+            </w14:srgbClr>
+          </w14:shadow>
+          <w14:textOutline w14:w="0" w14:cap="flat" w14:cmpd="sng" w14:algn="ctr">
+            <w14:noFill/>
+            <w14:prstDash w14:val="solid"/>
+            <w14:round/>
+          </w14:textOutline>
+        </w:rPr>
+      </w:pPr>
+      <w:r>
+        <w:rPr>
+          <w:rFonts w:ascii="Cambria" w:eastAsia="SimSun" w:hAnsi="Cambria" w:cs="Times New Roman"/>
+          <w:b/>
+          <w:bCs/>
+          <w:i/>
+          <w:iCs/>
+          <w:noProof/>
+          <w:color w:val="4F81BD" w:themeColor="accent1"/>
+          <w:lang w:bidi="ar-SA"/>
+          <w14:shadow w14:blurRad="38100" w14:dist="25400" w14:dir="5400000" w14:sx="100000" w14:sy="100000" w14:kx="0" w14:ky="0" w14:algn="ctr">
+            <w14:srgbClr w14:val="6E747A">
+              <w14:alpha w14:val="57000"/>
+            </w14:srgbClr>
+          </w14:shadow>
+          <w14:textOutline w14:w="0" w14:cap="flat" w14:cmpd="sng" w14:algn="ctr">
+            <w14:noFill/>
+            <w14:prstDash w14:val="solid"/>
+            <w14:round/>
+          </w14:textOutline>
+        </w:rPr>
+        <w:drawing>
+          <wp:inline distT="0" distB="0" distL="0" distR="0" wp14:anchorId="5A85C2BD" wp14:editId="589A2172">
+            <wp:extent cx="5572125" cy="3519488"/>
+            <wp:effectExtent l="0" t="0" r="0" b="5080"/>
+            <wp:docPr id="12" name="Picture 12"/>
+            <wp:cNvGraphicFramePr>
+              <a:graphicFrameLocks xmlns:a="http://schemas.openxmlformats.org/drawingml/2006/main" noChangeAspect="1"/>
+            </wp:cNvGraphicFramePr>
+            <a:graphic xmlns:a="http://schemas.openxmlformats.org/drawingml/2006/main">
+              <a:graphicData uri="http://schemas.openxmlformats.org/drawingml/2006/picture">
+                <pic:pic xmlns:pic="http://schemas.openxmlformats.org/drawingml/2006/picture">
+                  <pic:nvPicPr>
+                    <pic:cNvPr id="1" name=""/>
+                    <pic:cNvPicPr/>
+                  </pic:nvPicPr>
+                  <pic:blipFill>
+                    <a:blip r:embed="rId23"/>
+                    <a:stretch>
+                      <a:fillRect/>
+                    </a:stretch>
+                  </pic:blipFill>
+                  <pic:spPr>
+                    <a:xfrm>
+                      <a:off x="0" y="0"/>
                       <a:ext cx="5580710" cy="3524910"/>
                     </a:xfrm>
                     <a:prstGeom prst="rect">
@@ -11448,15 +12914,7 @@
           <w:sz w:val="32"/>
           <w:szCs w:val="24"/>
         </w:rPr>
-        <w:t xml:space="preserve">CHAPTER </w:t>
-      </w:r>
-      <w:r>
-        <w:rPr>
-          <w:color w:val="C00000"/>
-          <w:sz w:val="32"/>
-          <w:szCs w:val="24"/>
-        </w:rPr>
-        <w:t>6</w:t>
+        <w:t>CHAPTER 6</w:t>
       </w:r>
     </w:p>
     <w:p>
@@ -11613,10 +13071,10 @@
       </w:pPr>
       <w:r>
         <w:drawing>
-          <wp:inline distT="0" distB="0" distL="0" distR="0" wp14:anchorId="03C9AF13" wp14:editId="69E7384F">
-            <wp:extent cx="5943600" cy="4730115"/>
+          <wp:inline distT="0" distB="0" distL="0" distR="0" wp14:anchorId="64B61963" wp14:editId="6485FECB">
+            <wp:extent cx="5943600" cy="4785360"/>
             <wp:effectExtent l="0" t="0" r="0" b="0"/>
-            <wp:docPr id="15" name="Picture 15"/>
+            <wp:docPr id="18" name="Picture 18"/>
             <wp:cNvGraphicFramePr>
               <a:graphicFrameLocks xmlns:a="http://schemas.openxmlformats.org/drawingml/2006/main" noChangeAspect="1"/>
             </wp:cNvGraphicFramePr>
@@ -11628,7 +13086,7 @@
                     <pic:cNvPicPr/>
                   </pic:nvPicPr>
                   <pic:blipFill>
-                    <a:blip r:embed="rId23"/>
+                    <a:blip r:embed="rId24"/>
                     <a:stretch>
                       <a:fillRect/>
                     </a:stretch>
@@ -11636,7 +13094,7 @@
                   <pic:spPr>
                     <a:xfrm>
                       <a:off x="0" y="0"/>
-                      <a:ext cx="5943600" cy="4730115"/>
+                      <a:ext cx="5943600" cy="4785360"/>
                     </a:xfrm>
                     <a:prstGeom prst="rect">
                       <a:avLst/>
@@ -11761,10 +13219,10 @@
       </w:pPr>
       <w:r>
         <w:drawing>
-          <wp:inline distT="0" distB="0" distL="0" distR="0" wp14:anchorId="1CE14DF2" wp14:editId="27ABF8B6">
-            <wp:extent cx="5048250" cy="4181475"/>
-            <wp:effectExtent l="0" t="0" r="0" b="9525"/>
-            <wp:docPr id="16" name="Picture 16"/>
+          <wp:inline distT="0" distB="0" distL="0" distR="0" wp14:anchorId="492B0CFA" wp14:editId="1A6C5A05">
+            <wp:extent cx="5943600" cy="4800600"/>
+            <wp:effectExtent l="0" t="0" r="0" b="0"/>
+            <wp:docPr id="19" name="Picture 19"/>
             <wp:cNvGraphicFramePr>
               <a:graphicFrameLocks xmlns:a="http://schemas.openxmlformats.org/drawingml/2006/main" noChangeAspect="1"/>
             </wp:cNvGraphicFramePr>
@@ -11776,7 +13234,7 @@
                     <pic:cNvPicPr/>
                   </pic:nvPicPr>
                   <pic:blipFill>
-                    <a:blip r:embed="rId24"/>
+                    <a:blip r:embed="rId25"/>
                     <a:stretch>
                       <a:fillRect/>
                     </a:stretch>
@@ -11784,7 +13242,7 @@
                   <pic:spPr>
                     <a:xfrm>
                       <a:off x="0" y="0"/>
-                      <a:ext cx="5048250" cy="4181475"/>
+                      <a:ext cx="5943600" cy="4800600"/>
                     </a:xfrm>
                     <a:prstGeom prst="rect">
                       <a:avLst/>
@@ -11796,6 +13254,15 @@
           </wp:inline>
         </w:drawing>
       </w:r>
+    </w:p>
+    <w:p>
+      <w:pPr>
+        <w:tabs>
+          <w:tab w:val="left" w:pos="1950"/>
+        </w:tabs>
+      </w:pPr>
+      <w:bookmarkStart w:id="27" w:name="_GoBack"/>
+      <w:bookmarkEnd w:id="27"/>
     </w:p>
     <w:sectPr>
       <w:pgSz w:w="12240" w:h="15840"/>
@@ -13207,6 +14674,458 @@
     </w:lvl>
   </w:abstractNum>
   <w:abstractNum w:abstractNumId="12">
+    <w:nsid w:val="083914FB"/>
+    <w:multiLevelType w:val="hybridMultilevel"/>
+    <w:tmpl w:val="3A182F2A"/>
+    <w:lvl w:ilvl="0" w:tplc="0409000B">
+      <w:start w:val="1"/>
+      <w:numFmt w:val="bullet"/>
+      <w:lvlText w:val=""/>
+      <w:lvlJc w:val="left"/>
+      <w:pPr>
+        <w:ind w:left="720" w:hanging="360"/>
+      </w:pPr>
+      <w:rPr>
+        <w:rFonts w:ascii="Wingdings" w:hAnsi="Wingdings" w:hint="default"/>
+      </w:rPr>
+    </w:lvl>
+    <w:lvl w:ilvl="1" w:tplc="04090003" w:tentative="1">
+      <w:start w:val="1"/>
+      <w:numFmt w:val="bullet"/>
+      <w:lvlText w:val="o"/>
+      <w:lvlJc w:val="left"/>
+      <w:pPr>
+        <w:ind w:left="1440" w:hanging="360"/>
+      </w:pPr>
+      <w:rPr>
+        <w:rFonts w:ascii="Courier New" w:hAnsi="Courier New" w:cs="Courier New" w:hint="default"/>
+      </w:rPr>
+    </w:lvl>
+    <w:lvl w:ilvl="2" w:tplc="04090005" w:tentative="1">
+      <w:start w:val="1"/>
+      <w:numFmt w:val="bullet"/>
+      <w:lvlText w:val=""/>
+      <w:lvlJc w:val="left"/>
+      <w:pPr>
+        <w:ind w:left="2160" w:hanging="360"/>
+      </w:pPr>
+      <w:rPr>
+        <w:rFonts w:ascii="Wingdings" w:hAnsi="Wingdings" w:hint="default"/>
+      </w:rPr>
+    </w:lvl>
+    <w:lvl w:ilvl="3" w:tplc="04090001" w:tentative="1">
+      <w:start w:val="1"/>
+      <w:numFmt w:val="bullet"/>
+      <w:lvlText w:val=""/>
+      <w:lvlJc w:val="left"/>
+      <w:pPr>
+        <w:ind w:left="2880" w:hanging="360"/>
+      </w:pPr>
+      <w:rPr>
+        <w:rFonts w:ascii="Symbol" w:hAnsi="Symbol" w:hint="default"/>
+      </w:rPr>
+    </w:lvl>
+    <w:lvl w:ilvl="4" w:tplc="04090003" w:tentative="1">
+      <w:start w:val="1"/>
+      <w:numFmt w:val="bullet"/>
+      <w:lvlText w:val="o"/>
+      <w:lvlJc w:val="left"/>
+      <w:pPr>
+        <w:ind w:left="3600" w:hanging="360"/>
+      </w:pPr>
+      <w:rPr>
+        <w:rFonts w:ascii="Courier New" w:hAnsi="Courier New" w:cs="Courier New" w:hint="default"/>
+      </w:rPr>
+    </w:lvl>
+    <w:lvl w:ilvl="5" w:tplc="04090005" w:tentative="1">
+      <w:start w:val="1"/>
+      <w:numFmt w:val="bullet"/>
+      <w:lvlText w:val=""/>
+      <w:lvlJc w:val="left"/>
+      <w:pPr>
+        <w:ind w:left="4320" w:hanging="360"/>
+      </w:pPr>
+      <w:rPr>
+        <w:rFonts w:ascii="Wingdings" w:hAnsi="Wingdings" w:hint="default"/>
+      </w:rPr>
+    </w:lvl>
+    <w:lvl w:ilvl="6" w:tplc="04090001" w:tentative="1">
+      <w:start w:val="1"/>
+      <w:numFmt w:val="bullet"/>
+      <w:lvlText w:val=""/>
+      <w:lvlJc w:val="left"/>
+      <w:pPr>
+        <w:ind w:left="5040" w:hanging="360"/>
+      </w:pPr>
+      <w:rPr>
+        <w:rFonts w:ascii="Symbol" w:hAnsi="Symbol" w:hint="default"/>
+      </w:rPr>
+    </w:lvl>
+    <w:lvl w:ilvl="7" w:tplc="04090003" w:tentative="1">
+      <w:start w:val="1"/>
+      <w:numFmt w:val="bullet"/>
+      <w:lvlText w:val="o"/>
+      <w:lvlJc w:val="left"/>
+      <w:pPr>
+        <w:ind w:left="5760" w:hanging="360"/>
+      </w:pPr>
+      <w:rPr>
+        <w:rFonts w:ascii="Courier New" w:hAnsi="Courier New" w:cs="Courier New" w:hint="default"/>
+      </w:rPr>
+    </w:lvl>
+    <w:lvl w:ilvl="8" w:tplc="04090005" w:tentative="1">
+      <w:start w:val="1"/>
+      <w:numFmt w:val="bullet"/>
+      <w:lvlText w:val=""/>
+      <w:lvlJc w:val="left"/>
+      <w:pPr>
+        <w:ind w:left="6480" w:hanging="360"/>
+      </w:pPr>
+      <w:rPr>
+        <w:rFonts w:ascii="Wingdings" w:hAnsi="Wingdings" w:hint="default"/>
+      </w:rPr>
+    </w:lvl>
+  </w:abstractNum>
+  <w:abstractNum w:abstractNumId="13">
+    <w:nsid w:val="095C33C8"/>
+    <w:multiLevelType w:val="hybridMultilevel"/>
+    <w:tmpl w:val="1BA03B54"/>
+    <w:lvl w:ilvl="0" w:tplc="0409000B">
+      <w:start w:val="1"/>
+      <w:numFmt w:val="bullet"/>
+      <w:lvlText w:val=""/>
+      <w:lvlJc w:val="left"/>
+      <w:pPr>
+        <w:ind w:left="1440" w:hanging="360"/>
+      </w:pPr>
+      <w:rPr>
+        <w:rFonts w:ascii="Wingdings" w:hAnsi="Wingdings" w:hint="default"/>
+      </w:rPr>
+    </w:lvl>
+    <w:lvl w:ilvl="1" w:tplc="04090003" w:tentative="1">
+      <w:start w:val="1"/>
+      <w:numFmt w:val="bullet"/>
+      <w:lvlText w:val="o"/>
+      <w:lvlJc w:val="left"/>
+      <w:pPr>
+        <w:ind w:left="2160" w:hanging="360"/>
+      </w:pPr>
+      <w:rPr>
+        <w:rFonts w:ascii="Courier New" w:hAnsi="Courier New" w:cs="Courier New" w:hint="default"/>
+      </w:rPr>
+    </w:lvl>
+    <w:lvl w:ilvl="2" w:tplc="0409000B">
+      <w:start w:val="1"/>
+      <w:numFmt w:val="bullet"/>
+      <w:lvlText w:val=""/>
+      <w:lvlJc w:val="left"/>
+      <w:pPr>
+        <w:ind w:left="720" w:hanging="360"/>
+      </w:pPr>
+      <w:rPr>
+        <w:rFonts w:ascii="Wingdings" w:hAnsi="Wingdings" w:hint="default"/>
+      </w:rPr>
+    </w:lvl>
+    <w:lvl w:ilvl="3" w:tplc="04090001" w:tentative="1">
+      <w:start w:val="1"/>
+      <w:numFmt w:val="bullet"/>
+      <w:lvlText w:val=""/>
+      <w:lvlJc w:val="left"/>
+      <w:pPr>
+        <w:ind w:left="3600" w:hanging="360"/>
+      </w:pPr>
+      <w:rPr>
+        <w:rFonts w:ascii="Symbol" w:hAnsi="Symbol" w:hint="default"/>
+      </w:rPr>
+    </w:lvl>
+    <w:lvl w:ilvl="4" w:tplc="04090003" w:tentative="1">
+      <w:start w:val="1"/>
+      <w:numFmt w:val="bullet"/>
+      <w:lvlText w:val="o"/>
+      <w:lvlJc w:val="left"/>
+      <w:pPr>
+        <w:ind w:left="4320" w:hanging="360"/>
+      </w:pPr>
+      <w:rPr>
+        <w:rFonts w:ascii="Courier New" w:hAnsi="Courier New" w:cs="Courier New" w:hint="default"/>
+      </w:rPr>
+    </w:lvl>
+    <w:lvl w:ilvl="5" w:tplc="04090005" w:tentative="1">
+      <w:start w:val="1"/>
+      <w:numFmt w:val="bullet"/>
+      <w:lvlText w:val=""/>
+      <w:lvlJc w:val="left"/>
+      <w:pPr>
+        <w:ind w:left="5040" w:hanging="360"/>
+      </w:pPr>
+      <w:rPr>
+        <w:rFonts w:ascii="Wingdings" w:hAnsi="Wingdings" w:hint="default"/>
+      </w:rPr>
+    </w:lvl>
+    <w:lvl w:ilvl="6" w:tplc="04090001" w:tentative="1">
+      <w:start w:val="1"/>
+      <w:numFmt w:val="bullet"/>
+      <w:lvlText w:val=""/>
+      <w:lvlJc w:val="left"/>
+      <w:pPr>
+        <w:ind w:left="5760" w:hanging="360"/>
+      </w:pPr>
+      <w:rPr>
+        <w:rFonts w:ascii="Symbol" w:hAnsi="Symbol" w:hint="default"/>
+      </w:rPr>
+    </w:lvl>
+    <w:lvl w:ilvl="7" w:tplc="04090003" w:tentative="1">
+      <w:start w:val="1"/>
+      <w:numFmt w:val="bullet"/>
+      <w:lvlText w:val="o"/>
+      <w:lvlJc w:val="left"/>
+      <w:pPr>
+        <w:ind w:left="6480" w:hanging="360"/>
+      </w:pPr>
+      <w:rPr>
+        <w:rFonts w:ascii="Courier New" w:hAnsi="Courier New" w:cs="Courier New" w:hint="default"/>
+      </w:rPr>
+    </w:lvl>
+    <w:lvl w:ilvl="8" w:tplc="04090005" w:tentative="1">
+      <w:start w:val="1"/>
+      <w:numFmt w:val="bullet"/>
+      <w:lvlText w:val=""/>
+      <w:lvlJc w:val="left"/>
+      <w:pPr>
+        <w:ind w:left="7200" w:hanging="360"/>
+      </w:pPr>
+      <w:rPr>
+        <w:rFonts w:ascii="Wingdings" w:hAnsi="Wingdings" w:hint="default"/>
+      </w:rPr>
+    </w:lvl>
+  </w:abstractNum>
+  <w:abstractNum w:abstractNumId="14">
+    <w:nsid w:val="09C20F09"/>
+    <w:multiLevelType w:val="hybridMultilevel"/>
+    <w:tmpl w:val="000C40CC"/>
+    <w:lvl w:ilvl="0" w:tplc="0409000B">
+      <w:start w:val="1"/>
+      <w:numFmt w:val="bullet"/>
+      <w:lvlText w:val=""/>
+      <w:lvlJc w:val="left"/>
+      <w:pPr>
+        <w:ind w:left="2520" w:hanging="360"/>
+      </w:pPr>
+      <w:rPr>
+        <w:rFonts w:ascii="Wingdings" w:hAnsi="Wingdings" w:hint="default"/>
+      </w:rPr>
+    </w:lvl>
+    <w:lvl w:ilvl="1" w:tplc="04090003" w:tentative="1">
+      <w:start w:val="1"/>
+      <w:numFmt w:val="bullet"/>
+      <w:lvlText w:val="o"/>
+      <w:lvlJc w:val="left"/>
+      <w:pPr>
+        <w:ind w:left="3240" w:hanging="360"/>
+      </w:pPr>
+      <w:rPr>
+        <w:rFonts w:ascii="Courier New" w:hAnsi="Courier New" w:cs="Courier New" w:hint="default"/>
+      </w:rPr>
+    </w:lvl>
+    <w:lvl w:ilvl="2" w:tplc="04090005" w:tentative="1">
+      <w:start w:val="1"/>
+      <w:numFmt w:val="bullet"/>
+      <w:lvlText w:val=""/>
+      <w:lvlJc w:val="left"/>
+      <w:pPr>
+        <w:ind w:left="3960" w:hanging="360"/>
+      </w:pPr>
+      <w:rPr>
+        <w:rFonts w:ascii="Wingdings" w:hAnsi="Wingdings" w:hint="default"/>
+      </w:rPr>
+    </w:lvl>
+    <w:lvl w:ilvl="3" w:tplc="04090001" w:tentative="1">
+      <w:start w:val="1"/>
+      <w:numFmt w:val="bullet"/>
+      <w:lvlText w:val=""/>
+      <w:lvlJc w:val="left"/>
+      <w:pPr>
+        <w:ind w:left="4680" w:hanging="360"/>
+      </w:pPr>
+      <w:rPr>
+        <w:rFonts w:ascii="Symbol" w:hAnsi="Symbol" w:hint="default"/>
+      </w:rPr>
+    </w:lvl>
+    <w:lvl w:ilvl="4" w:tplc="04090003" w:tentative="1">
+      <w:start w:val="1"/>
+      <w:numFmt w:val="bullet"/>
+      <w:lvlText w:val="o"/>
+      <w:lvlJc w:val="left"/>
+      <w:pPr>
+        <w:ind w:left="5400" w:hanging="360"/>
+      </w:pPr>
+      <w:rPr>
+        <w:rFonts w:ascii="Courier New" w:hAnsi="Courier New" w:cs="Courier New" w:hint="default"/>
+      </w:rPr>
+    </w:lvl>
+    <w:lvl w:ilvl="5" w:tplc="04090005" w:tentative="1">
+      <w:start w:val="1"/>
+      <w:numFmt w:val="bullet"/>
+      <w:lvlText w:val=""/>
+      <w:lvlJc w:val="left"/>
+      <w:pPr>
+        <w:ind w:left="6120" w:hanging="360"/>
+      </w:pPr>
+      <w:rPr>
+        <w:rFonts w:ascii="Wingdings" w:hAnsi="Wingdings" w:hint="default"/>
+      </w:rPr>
+    </w:lvl>
+    <w:lvl w:ilvl="6" w:tplc="04090001" w:tentative="1">
+      <w:start w:val="1"/>
+      <w:numFmt w:val="bullet"/>
+      <w:lvlText w:val=""/>
+      <w:lvlJc w:val="left"/>
+      <w:pPr>
+        <w:ind w:left="6840" w:hanging="360"/>
+      </w:pPr>
+      <w:rPr>
+        <w:rFonts w:ascii="Symbol" w:hAnsi="Symbol" w:hint="default"/>
+      </w:rPr>
+    </w:lvl>
+    <w:lvl w:ilvl="7" w:tplc="04090003" w:tentative="1">
+      <w:start w:val="1"/>
+      <w:numFmt w:val="bullet"/>
+      <w:lvlText w:val="o"/>
+      <w:lvlJc w:val="left"/>
+      <w:pPr>
+        <w:ind w:left="7560" w:hanging="360"/>
+      </w:pPr>
+      <w:rPr>
+        <w:rFonts w:ascii="Courier New" w:hAnsi="Courier New" w:cs="Courier New" w:hint="default"/>
+      </w:rPr>
+    </w:lvl>
+    <w:lvl w:ilvl="8" w:tplc="04090005" w:tentative="1">
+      <w:start w:val="1"/>
+      <w:numFmt w:val="bullet"/>
+      <w:lvlText w:val=""/>
+      <w:lvlJc w:val="left"/>
+      <w:pPr>
+        <w:ind w:left="8280" w:hanging="360"/>
+      </w:pPr>
+      <w:rPr>
+        <w:rFonts w:ascii="Wingdings" w:hAnsi="Wingdings" w:hint="default"/>
+      </w:rPr>
+    </w:lvl>
+  </w:abstractNum>
+  <w:abstractNum w:abstractNumId="15">
+    <w:nsid w:val="09C573E0"/>
+    <w:multiLevelType w:val="hybridMultilevel"/>
+    <w:tmpl w:val="2676C4E0"/>
+    <w:lvl w:ilvl="0" w:tplc="0409000B">
+      <w:start w:val="1"/>
+      <w:numFmt w:val="bullet"/>
+      <w:lvlText w:val=""/>
+      <w:lvlJc w:val="left"/>
+      <w:pPr>
+        <w:ind w:left="1440" w:hanging="360"/>
+      </w:pPr>
+      <w:rPr>
+        <w:rFonts w:ascii="Wingdings" w:hAnsi="Wingdings" w:hint="default"/>
+      </w:rPr>
+    </w:lvl>
+    <w:lvl w:ilvl="1" w:tplc="0409000B">
+      <w:start w:val="1"/>
+      <w:numFmt w:val="bullet"/>
+      <w:lvlText w:val=""/>
+      <w:lvlJc w:val="left"/>
+      <w:pPr>
+        <w:ind w:left="450" w:hanging="360"/>
+      </w:pPr>
+      <w:rPr>
+        <w:rFonts w:ascii="Wingdings" w:hAnsi="Wingdings" w:hint="default"/>
+      </w:rPr>
+    </w:lvl>
+    <w:lvl w:ilvl="2" w:tplc="04090005" w:tentative="1">
+      <w:start w:val="1"/>
+      <w:numFmt w:val="bullet"/>
+      <w:lvlText w:val=""/>
+      <w:lvlJc w:val="left"/>
+      <w:pPr>
+        <w:ind w:left="2880" w:hanging="360"/>
+      </w:pPr>
+      <w:rPr>
+        <w:rFonts w:ascii="Wingdings" w:hAnsi="Wingdings" w:hint="default"/>
+      </w:rPr>
+    </w:lvl>
+    <w:lvl w:ilvl="3" w:tplc="04090001" w:tentative="1">
+      <w:start w:val="1"/>
+      <w:numFmt w:val="bullet"/>
+      <w:lvlText w:val=""/>
+      <w:lvlJc w:val="left"/>
+      <w:pPr>
+        <w:ind w:left="3600" w:hanging="360"/>
+      </w:pPr>
+      <w:rPr>
+        <w:rFonts w:ascii="Symbol" w:hAnsi="Symbol" w:hint="default"/>
+      </w:rPr>
+    </w:lvl>
+    <w:lvl w:ilvl="4" w:tplc="04090003" w:tentative="1">
+      <w:start w:val="1"/>
+      <w:numFmt w:val="bullet"/>
+      <w:lvlText w:val="o"/>
+      <w:lvlJc w:val="left"/>
+      <w:pPr>
+        <w:ind w:left="4320" w:hanging="360"/>
+      </w:pPr>
+      <w:rPr>
+        <w:rFonts w:ascii="Courier New" w:hAnsi="Courier New" w:cs="Courier New" w:hint="default"/>
+      </w:rPr>
+    </w:lvl>
+    <w:lvl w:ilvl="5" w:tplc="04090005" w:tentative="1">
+      <w:start w:val="1"/>
+      <w:numFmt w:val="bullet"/>
+      <w:lvlText w:val=""/>
+      <w:lvlJc w:val="left"/>
+      <w:pPr>
+        <w:ind w:left="5040" w:hanging="360"/>
+      </w:pPr>
+      <w:rPr>
+        <w:rFonts w:ascii="Wingdings" w:hAnsi="Wingdings" w:hint="default"/>
+      </w:rPr>
+    </w:lvl>
+    <w:lvl w:ilvl="6" w:tplc="04090001" w:tentative="1">
+      <w:start w:val="1"/>
+      <w:numFmt w:val="bullet"/>
+      <w:lvlText w:val=""/>
+      <w:lvlJc w:val="left"/>
+      <w:pPr>
+        <w:ind w:left="5760" w:hanging="360"/>
+      </w:pPr>
+      <w:rPr>
+        <w:rFonts w:ascii="Symbol" w:hAnsi="Symbol" w:hint="default"/>
+      </w:rPr>
+    </w:lvl>
+    <w:lvl w:ilvl="7" w:tplc="04090003" w:tentative="1">
+      <w:start w:val="1"/>
+      <w:numFmt w:val="bullet"/>
+      <w:lvlText w:val="o"/>
+      <w:lvlJc w:val="left"/>
+      <w:pPr>
+        <w:ind w:left="6480" w:hanging="360"/>
+      </w:pPr>
+      <w:rPr>
+        <w:rFonts w:ascii="Courier New" w:hAnsi="Courier New" w:cs="Courier New" w:hint="default"/>
+      </w:rPr>
+    </w:lvl>
+    <w:lvl w:ilvl="8" w:tplc="04090005" w:tentative="1">
+      <w:start w:val="1"/>
+      <w:numFmt w:val="bullet"/>
+      <w:lvlText w:val=""/>
+      <w:lvlJc w:val="left"/>
+      <w:pPr>
+        <w:ind w:left="7200" w:hanging="360"/>
+      </w:pPr>
+      <w:rPr>
+        <w:rFonts w:ascii="Wingdings" w:hAnsi="Wingdings" w:hint="default"/>
+      </w:rPr>
+    </w:lvl>
+  </w:abstractNum>
+  <w:abstractNum w:abstractNumId="16">
     <w:nsid w:val="120F0A1B"/>
     <w:multiLevelType w:val="multilevel"/>
     <w:tmpl w:val="80AE2650"/>
@@ -13350,7 +15269,7 @@
       </w:rPr>
     </w:lvl>
   </w:abstractNum>
-  <w:abstractNum w:abstractNumId="13">
+  <w:abstractNum w:abstractNumId="17">
     <w:nsid w:val="1CD42CBB"/>
     <w:multiLevelType w:val="hybridMultilevel"/>
     <w:tmpl w:val="64C69FAC"/>
@@ -13463,7 +15382,7 @@
       </w:rPr>
     </w:lvl>
   </w:abstractNum>
-  <w:abstractNum w:abstractNumId="14">
+  <w:abstractNum w:abstractNumId="18">
     <w:nsid w:val="20AF02F5"/>
     <w:multiLevelType w:val="hybridMultilevel"/>
     <w:tmpl w:val="09D0D944"/>
@@ -13576,7 +15495,7 @@
       </w:rPr>
     </w:lvl>
   </w:abstractNum>
-  <w:abstractNum w:abstractNumId="15">
+  <w:abstractNum w:abstractNumId="19">
     <w:nsid w:val="222D5717"/>
     <w:multiLevelType w:val="hybridMultilevel"/>
     <w:tmpl w:val="C5840BAE"/>
@@ -13662,7 +15581,120 @@
       </w:pPr>
     </w:lvl>
   </w:abstractNum>
-  <w:abstractNum w:abstractNumId="16">
+  <w:abstractNum w:abstractNumId="20">
+    <w:nsid w:val="2AB76CD1"/>
+    <w:multiLevelType w:val="hybridMultilevel"/>
+    <w:tmpl w:val="BBF05AA8"/>
+    <w:lvl w:ilvl="0" w:tplc="04090001">
+      <w:start w:val="1"/>
+      <w:numFmt w:val="bullet"/>
+      <w:lvlText w:val=""/>
+      <w:lvlJc w:val="left"/>
+      <w:pPr>
+        <w:ind w:left="1440" w:hanging="360"/>
+      </w:pPr>
+      <w:rPr>
+        <w:rFonts w:ascii="Symbol" w:hAnsi="Symbol" w:hint="default"/>
+      </w:rPr>
+    </w:lvl>
+    <w:lvl w:ilvl="1" w:tplc="04090003" w:tentative="1">
+      <w:start w:val="1"/>
+      <w:numFmt w:val="bullet"/>
+      <w:lvlText w:val="o"/>
+      <w:lvlJc w:val="left"/>
+      <w:pPr>
+        <w:ind w:left="2160" w:hanging="360"/>
+      </w:pPr>
+      <w:rPr>
+        <w:rFonts w:ascii="Courier New" w:hAnsi="Courier New" w:cs="Courier New" w:hint="default"/>
+      </w:rPr>
+    </w:lvl>
+    <w:lvl w:ilvl="2" w:tplc="04090005" w:tentative="1">
+      <w:start w:val="1"/>
+      <w:numFmt w:val="bullet"/>
+      <w:lvlText w:val=""/>
+      <w:lvlJc w:val="left"/>
+      <w:pPr>
+        <w:ind w:left="2880" w:hanging="360"/>
+      </w:pPr>
+      <w:rPr>
+        <w:rFonts w:ascii="Wingdings" w:hAnsi="Wingdings" w:hint="default"/>
+      </w:rPr>
+    </w:lvl>
+    <w:lvl w:ilvl="3" w:tplc="04090001" w:tentative="1">
+      <w:start w:val="1"/>
+      <w:numFmt w:val="bullet"/>
+      <w:lvlText w:val=""/>
+      <w:lvlJc w:val="left"/>
+      <w:pPr>
+        <w:ind w:left="3600" w:hanging="360"/>
+      </w:pPr>
+      <w:rPr>
+        <w:rFonts w:ascii="Symbol" w:hAnsi="Symbol" w:hint="default"/>
+      </w:rPr>
+    </w:lvl>
+    <w:lvl w:ilvl="4" w:tplc="04090003" w:tentative="1">
+      <w:start w:val="1"/>
+      <w:numFmt w:val="bullet"/>
+      <w:lvlText w:val="o"/>
+      <w:lvlJc w:val="left"/>
+      <w:pPr>
+        <w:ind w:left="4320" w:hanging="360"/>
+      </w:pPr>
+      <w:rPr>
+        <w:rFonts w:ascii="Courier New" w:hAnsi="Courier New" w:cs="Courier New" w:hint="default"/>
+      </w:rPr>
+    </w:lvl>
+    <w:lvl w:ilvl="5" w:tplc="04090005" w:tentative="1">
+      <w:start w:val="1"/>
+      <w:numFmt w:val="bullet"/>
+      <w:lvlText w:val=""/>
+      <w:lvlJc w:val="left"/>
+      <w:pPr>
+        <w:ind w:left="5040" w:hanging="360"/>
+      </w:pPr>
+      <w:rPr>
+        <w:rFonts w:ascii="Wingdings" w:hAnsi="Wingdings" w:hint="default"/>
+      </w:rPr>
+    </w:lvl>
+    <w:lvl w:ilvl="6" w:tplc="04090001" w:tentative="1">
+      <w:start w:val="1"/>
+      <w:numFmt w:val="bullet"/>
+      <w:lvlText w:val=""/>
+      <w:lvlJc w:val="left"/>
+      <w:pPr>
+        <w:ind w:left="5760" w:hanging="360"/>
+      </w:pPr>
+      <w:rPr>
+        <w:rFonts w:ascii="Symbol" w:hAnsi="Symbol" w:hint="default"/>
+      </w:rPr>
+    </w:lvl>
+    <w:lvl w:ilvl="7" w:tplc="04090003" w:tentative="1">
+      <w:start w:val="1"/>
+      <w:numFmt w:val="bullet"/>
+      <w:lvlText w:val="o"/>
+      <w:lvlJc w:val="left"/>
+      <w:pPr>
+        <w:ind w:left="6480" w:hanging="360"/>
+      </w:pPr>
+      <w:rPr>
+        <w:rFonts w:ascii="Courier New" w:hAnsi="Courier New" w:cs="Courier New" w:hint="default"/>
+      </w:rPr>
+    </w:lvl>
+    <w:lvl w:ilvl="8" w:tplc="04090005" w:tentative="1">
+      <w:start w:val="1"/>
+      <w:numFmt w:val="bullet"/>
+      <w:lvlText w:val=""/>
+      <w:lvlJc w:val="left"/>
+      <w:pPr>
+        <w:ind w:left="7200" w:hanging="360"/>
+      </w:pPr>
+      <w:rPr>
+        <w:rFonts w:ascii="Wingdings" w:hAnsi="Wingdings" w:hint="default"/>
+      </w:rPr>
+    </w:lvl>
+  </w:abstractNum>
+  <w:abstractNum w:abstractNumId="21">
     <w:nsid w:val="31B77138"/>
     <w:multiLevelType w:val="multilevel"/>
     <w:tmpl w:val="FFFFFFFF"/>
@@ -13802,7 +15834,7 @@
       </w:rPr>
     </w:lvl>
   </w:abstractNum>
-  <w:abstractNum w:abstractNumId="17">
+  <w:abstractNum w:abstractNumId="22">
     <w:nsid w:val="34DA433E"/>
     <w:multiLevelType w:val="hybridMultilevel"/>
     <w:tmpl w:val="DAA0C41C"/>
@@ -13888,7 +15920,7 @@
       </w:pPr>
     </w:lvl>
   </w:abstractNum>
-  <w:abstractNum w:abstractNumId="18">
+  <w:abstractNum w:abstractNumId="23">
     <w:nsid w:val="35D30F61"/>
     <w:multiLevelType w:val="multilevel"/>
     <w:tmpl w:val="6FEC261A"/>
@@ -14001,7 +16033,209 @@
       </w:pPr>
     </w:lvl>
   </w:abstractNum>
-  <w:abstractNum w:abstractNumId="19">
+  <w:abstractNum w:abstractNumId="24">
+    <w:nsid w:val="35EA13F4"/>
+    <w:multiLevelType w:val="hybridMultilevel"/>
+    <w:tmpl w:val="5D481210"/>
+    <w:lvl w:ilvl="0" w:tplc="0409000B">
+      <w:start w:val="1"/>
+      <w:numFmt w:val="bullet"/>
+      <w:lvlText w:val=""/>
+      <w:lvlJc w:val="left"/>
+      <w:pPr>
+        <w:ind w:left="1080" w:hanging="360"/>
+      </w:pPr>
+      <w:rPr>
+        <w:rFonts w:ascii="Wingdings" w:hAnsi="Wingdings" w:hint="default"/>
+      </w:rPr>
+    </w:lvl>
+    <w:lvl w:ilvl="1" w:tplc="04090019" w:tentative="1">
+      <w:start w:val="1"/>
+      <w:numFmt w:val="lowerLetter"/>
+      <w:lvlText w:val="%2."/>
+      <w:lvlJc w:val="left"/>
+      <w:pPr>
+        <w:ind w:left="2160" w:hanging="360"/>
+      </w:pPr>
+    </w:lvl>
+    <w:lvl w:ilvl="2" w:tplc="0409001B" w:tentative="1">
+      <w:start w:val="1"/>
+      <w:numFmt w:val="lowerRoman"/>
+      <w:lvlText w:val="%3."/>
+      <w:lvlJc w:val="right"/>
+      <w:pPr>
+        <w:ind w:left="2880" w:hanging="180"/>
+      </w:pPr>
+    </w:lvl>
+    <w:lvl w:ilvl="3" w:tplc="0409000F" w:tentative="1">
+      <w:start w:val="1"/>
+      <w:numFmt w:val="decimal"/>
+      <w:lvlText w:val="%4."/>
+      <w:lvlJc w:val="left"/>
+      <w:pPr>
+        <w:ind w:left="3600" w:hanging="360"/>
+      </w:pPr>
+    </w:lvl>
+    <w:lvl w:ilvl="4" w:tplc="04090019" w:tentative="1">
+      <w:start w:val="1"/>
+      <w:numFmt w:val="lowerLetter"/>
+      <w:lvlText w:val="%5."/>
+      <w:lvlJc w:val="left"/>
+      <w:pPr>
+        <w:ind w:left="4320" w:hanging="360"/>
+      </w:pPr>
+    </w:lvl>
+    <w:lvl w:ilvl="5" w:tplc="0409001B" w:tentative="1">
+      <w:start w:val="1"/>
+      <w:numFmt w:val="lowerRoman"/>
+      <w:lvlText w:val="%6."/>
+      <w:lvlJc w:val="right"/>
+      <w:pPr>
+        <w:ind w:left="5040" w:hanging="180"/>
+      </w:pPr>
+    </w:lvl>
+    <w:lvl w:ilvl="6" w:tplc="0409000F" w:tentative="1">
+      <w:start w:val="1"/>
+      <w:numFmt w:val="decimal"/>
+      <w:lvlText w:val="%7."/>
+      <w:lvlJc w:val="left"/>
+      <w:pPr>
+        <w:ind w:left="5760" w:hanging="360"/>
+      </w:pPr>
+    </w:lvl>
+    <w:lvl w:ilvl="7" w:tplc="04090019" w:tentative="1">
+      <w:start w:val="1"/>
+      <w:numFmt w:val="lowerLetter"/>
+      <w:lvlText w:val="%8."/>
+      <w:lvlJc w:val="left"/>
+      <w:pPr>
+        <w:ind w:left="6480" w:hanging="360"/>
+      </w:pPr>
+    </w:lvl>
+    <w:lvl w:ilvl="8" w:tplc="0409001B" w:tentative="1">
+      <w:start w:val="1"/>
+      <w:numFmt w:val="lowerRoman"/>
+      <w:lvlText w:val="%9."/>
+      <w:lvlJc w:val="right"/>
+      <w:pPr>
+        <w:ind w:left="7200" w:hanging="180"/>
+      </w:pPr>
+    </w:lvl>
+  </w:abstractNum>
+  <w:abstractNum w:abstractNumId="25">
+    <w:nsid w:val="39606923"/>
+    <w:multiLevelType w:val="hybridMultilevel"/>
+    <w:tmpl w:val="7208200A"/>
+    <w:lvl w:ilvl="0" w:tplc="0409000B">
+      <w:start w:val="1"/>
+      <w:numFmt w:val="bullet"/>
+      <w:lvlText w:val=""/>
+      <w:lvlJc w:val="left"/>
+      <w:pPr>
+        <w:ind w:left="720" w:hanging="360"/>
+      </w:pPr>
+      <w:rPr>
+        <w:rFonts w:ascii="Wingdings" w:hAnsi="Wingdings" w:hint="default"/>
+      </w:rPr>
+    </w:lvl>
+    <w:lvl w:ilvl="1" w:tplc="04090003" w:tentative="1">
+      <w:start w:val="1"/>
+      <w:numFmt w:val="bullet"/>
+      <w:lvlText w:val="o"/>
+      <w:lvlJc w:val="left"/>
+      <w:pPr>
+        <w:ind w:left="1440" w:hanging="360"/>
+      </w:pPr>
+      <w:rPr>
+        <w:rFonts w:ascii="Courier New" w:hAnsi="Courier New" w:cs="Courier New" w:hint="default"/>
+      </w:rPr>
+    </w:lvl>
+    <w:lvl w:ilvl="2" w:tplc="04090005" w:tentative="1">
+      <w:start w:val="1"/>
+      <w:numFmt w:val="bullet"/>
+      <w:lvlText w:val=""/>
+      <w:lvlJc w:val="left"/>
+      <w:pPr>
+        <w:ind w:left="2160" w:hanging="360"/>
+      </w:pPr>
+      <w:rPr>
+        <w:rFonts w:ascii="Wingdings" w:hAnsi="Wingdings" w:hint="default"/>
+      </w:rPr>
+    </w:lvl>
+    <w:lvl w:ilvl="3" w:tplc="04090001" w:tentative="1">
+      <w:start w:val="1"/>
+      <w:numFmt w:val="bullet"/>
+      <w:lvlText w:val=""/>
+      <w:lvlJc w:val="left"/>
+      <w:pPr>
+        <w:ind w:left="2880" w:hanging="360"/>
+      </w:pPr>
+      <w:rPr>
+        <w:rFonts w:ascii="Symbol" w:hAnsi="Symbol" w:hint="default"/>
+      </w:rPr>
+    </w:lvl>
+    <w:lvl w:ilvl="4" w:tplc="04090003" w:tentative="1">
+      <w:start w:val="1"/>
+      <w:numFmt w:val="bullet"/>
+      <w:lvlText w:val="o"/>
+      <w:lvlJc w:val="left"/>
+      <w:pPr>
+        <w:ind w:left="3600" w:hanging="360"/>
+      </w:pPr>
+      <w:rPr>
+        <w:rFonts w:ascii="Courier New" w:hAnsi="Courier New" w:cs="Courier New" w:hint="default"/>
+      </w:rPr>
+    </w:lvl>
+    <w:lvl w:ilvl="5" w:tplc="04090005" w:tentative="1">
+      <w:start w:val="1"/>
+      <w:numFmt w:val="bullet"/>
+      <w:lvlText w:val=""/>
+      <w:lvlJc w:val="left"/>
+      <w:pPr>
+        <w:ind w:left="4320" w:hanging="360"/>
+      </w:pPr>
+      <w:rPr>
+        <w:rFonts w:ascii="Wingdings" w:hAnsi="Wingdings" w:hint="default"/>
+      </w:rPr>
+    </w:lvl>
+    <w:lvl w:ilvl="6" w:tplc="04090001" w:tentative="1">
+      <w:start w:val="1"/>
+      <w:numFmt w:val="bullet"/>
+      <w:lvlText w:val=""/>
+      <w:lvlJc w:val="left"/>
+      <w:pPr>
+        <w:ind w:left="5040" w:hanging="360"/>
+      </w:pPr>
+      <w:rPr>
+        <w:rFonts w:ascii="Symbol" w:hAnsi="Symbol" w:hint="default"/>
+      </w:rPr>
+    </w:lvl>
+    <w:lvl w:ilvl="7" w:tplc="04090003" w:tentative="1">
+      <w:start w:val="1"/>
+      <w:numFmt w:val="bullet"/>
+      <w:lvlText w:val="o"/>
+      <w:lvlJc w:val="left"/>
+      <w:pPr>
+        <w:ind w:left="5760" w:hanging="360"/>
+      </w:pPr>
+      <w:rPr>
+        <w:rFonts w:ascii="Courier New" w:hAnsi="Courier New" w:cs="Courier New" w:hint="default"/>
+      </w:rPr>
+    </w:lvl>
+    <w:lvl w:ilvl="8" w:tplc="04090005" w:tentative="1">
+      <w:start w:val="1"/>
+      <w:numFmt w:val="bullet"/>
+      <w:lvlText w:val=""/>
+      <w:lvlJc w:val="left"/>
+      <w:pPr>
+        <w:ind w:left="6480" w:hanging="360"/>
+      </w:pPr>
+      <w:rPr>
+        <w:rFonts w:ascii="Wingdings" w:hAnsi="Wingdings" w:hint="default"/>
+      </w:rPr>
+    </w:lvl>
+  </w:abstractNum>
+  <w:abstractNum w:abstractNumId="26">
     <w:nsid w:val="3AA634CA"/>
     <w:multiLevelType w:val="hybridMultilevel"/>
     <w:tmpl w:val="0A244448"/>
@@ -14087,7 +16321,7 @@
       </w:pPr>
     </w:lvl>
   </w:abstractNum>
-  <w:abstractNum w:abstractNumId="20">
+  <w:abstractNum w:abstractNumId="27">
     <w:nsid w:val="3AB32625"/>
     <w:multiLevelType w:val="hybridMultilevel"/>
     <w:tmpl w:val="1BF626E0"/>
@@ -14200,7 +16434,7 @@
       </w:rPr>
     </w:lvl>
   </w:abstractNum>
-  <w:abstractNum w:abstractNumId="21">
+  <w:abstractNum w:abstractNumId="28">
     <w:nsid w:val="3B56148C"/>
     <w:multiLevelType w:val="hybridMultilevel"/>
     <w:tmpl w:val="C5A027D6"/>
@@ -14313,7 +16547,120 @@
       </w:rPr>
     </w:lvl>
   </w:abstractNum>
-  <w:abstractNum w:abstractNumId="22">
+  <w:abstractNum w:abstractNumId="29">
+    <w:nsid w:val="3E9C2348"/>
+    <w:multiLevelType w:val="hybridMultilevel"/>
+    <w:tmpl w:val="6C8819AC"/>
+    <w:lvl w:ilvl="0" w:tplc="0409000B">
+      <w:start w:val="1"/>
+      <w:numFmt w:val="bullet"/>
+      <w:lvlText w:val=""/>
+      <w:lvlJc w:val="left"/>
+      <w:pPr>
+        <w:ind w:left="540" w:hanging="360"/>
+      </w:pPr>
+      <w:rPr>
+        <w:rFonts w:ascii="Wingdings" w:hAnsi="Wingdings" w:hint="default"/>
+      </w:rPr>
+    </w:lvl>
+    <w:lvl w:ilvl="1" w:tplc="04090003" w:tentative="1">
+      <w:start w:val="1"/>
+      <w:numFmt w:val="bullet"/>
+      <w:lvlText w:val="o"/>
+      <w:lvlJc w:val="left"/>
+      <w:pPr>
+        <w:ind w:left="1260" w:hanging="360"/>
+      </w:pPr>
+      <w:rPr>
+        <w:rFonts w:ascii="Courier New" w:hAnsi="Courier New" w:cs="Courier New" w:hint="default"/>
+      </w:rPr>
+    </w:lvl>
+    <w:lvl w:ilvl="2" w:tplc="04090005" w:tentative="1">
+      <w:start w:val="1"/>
+      <w:numFmt w:val="bullet"/>
+      <w:lvlText w:val=""/>
+      <w:lvlJc w:val="left"/>
+      <w:pPr>
+        <w:ind w:left="1980" w:hanging="360"/>
+      </w:pPr>
+      <w:rPr>
+        <w:rFonts w:ascii="Wingdings" w:hAnsi="Wingdings" w:hint="default"/>
+      </w:rPr>
+    </w:lvl>
+    <w:lvl w:ilvl="3" w:tplc="04090001" w:tentative="1">
+      <w:start w:val="1"/>
+      <w:numFmt w:val="bullet"/>
+      <w:lvlText w:val=""/>
+      <w:lvlJc w:val="left"/>
+      <w:pPr>
+        <w:ind w:left="2700" w:hanging="360"/>
+      </w:pPr>
+      <w:rPr>
+        <w:rFonts w:ascii="Symbol" w:hAnsi="Symbol" w:hint="default"/>
+      </w:rPr>
+    </w:lvl>
+    <w:lvl w:ilvl="4" w:tplc="04090003" w:tentative="1">
+      <w:start w:val="1"/>
+      <w:numFmt w:val="bullet"/>
+      <w:lvlText w:val="o"/>
+      <w:lvlJc w:val="left"/>
+      <w:pPr>
+        <w:ind w:left="3420" w:hanging="360"/>
+      </w:pPr>
+      <w:rPr>
+        <w:rFonts w:ascii="Courier New" w:hAnsi="Courier New" w:cs="Courier New" w:hint="default"/>
+      </w:rPr>
+    </w:lvl>
+    <w:lvl w:ilvl="5" w:tplc="04090005" w:tentative="1">
+      <w:start w:val="1"/>
+      <w:numFmt w:val="bullet"/>
+      <w:lvlText w:val=""/>
+      <w:lvlJc w:val="left"/>
+      <w:pPr>
+        <w:ind w:left="4140" w:hanging="360"/>
+      </w:pPr>
+      <w:rPr>
+        <w:rFonts w:ascii="Wingdings" w:hAnsi="Wingdings" w:hint="default"/>
+      </w:rPr>
+    </w:lvl>
+    <w:lvl w:ilvl="6" w:tplc="04090001" w:tentative="1">
+      <w:start w:val="1"/>
+      <w:numFmt w:val="bullet"/>
+      <w:lvlText w:val=""/>
+      <w:lvlJc w:val="left"/>
+      <w:pPr>
+        <w:ind w:left="4860" w:hanging="360"/>
+      </w:pPr>
+      <w:rPr>
+        <w:rFonts w:ascii="Symbol" w:hAnsi="Symbol" w:hint="default"/>
+      </w:rPr>
+    </w:lvl>
+    <w:lvl w:ilvl="7" w:tplc="04090003" w:tentative="1">
+      <w:start w:val="1"/>
+      <w:numFmt w:val="bullet"/>
+      <w:lvlText w:val="o"/>
+      <w:lvlJc w:val="left"/>
+      <w:pPr>
+        <w:ind w:left="5580" w:hanging="360"/>
+      </w:pPr>
+      <w:rPr>
+        <w:rFonts w:ascii="Courier New" w:hAnsi="Courier New" w:cs="Courier New" w:hint="default"/>
+      </w:rPr>
+    </w:lvl>
+    <w:lvl w:ilvl="8" w:tplc="04090005" w:tentative="1">
+      <w:start w:val="1"/>
+      <w:numFmt w:val="bullet"/>
+      <w:lvlText w:val=""/>
+      <w:lvlJc w:val="left"/>
+      <w:pPr>
+        <w:ind w:left="6300" w:hanging="360"/>
+      </w:pPr>
+      <w:rPr>
+        <w:rFonts w:ascii="Wingdings" w:hAnsi="Wingdings" w:hint="default"/>
+      </w:rPr>
+    </w:lvl>
+  </w:abstractNum>
+  <w:abstractNum w:abstractNumId="30">
     <w:nsid w:val="3EA45B91"/>
     <w:multiLevelType w:val="multilevel"/>
     <w:tmpl w:val="FFFFFFFF"/>
@@ -14453,7 +16800,7 @@
       </w:rPr>
     </w:lvl>
   </w:abstractNum>
-  <w:abstractNum w:abstractNumId="23">
+  <w:abstractNum w:abstractNumId="31">
     <w:nsid w:val="41094002"/>
     <w:multiLevelType w:val="hybridMultilevel"/>
     <w:tmpl w:val="BAE68B90"/>
@@ -14539,7 +16886,7 @@
       </w:pPr>
     </w:lvl>
   </w:abstractNum>
-  <w:abstractNum w:abstractNumId="24">
+  <w:abstractNum w:abstractNumId="32">
     <w:nsid w:val="45BA44A5"/>
     <w:multiLevelType w:val="hybridMultilevel"/>
     <w:tmpl w:val="46C66A8C"/>
@@ -14652,7 +16999,7 @@
       </w:rPr>
     </w:lvl>
   </w:abstractNum>
-  <w:abstractNum w:abstractNumId="25">
+  <w:abstractNum w:abstractNumId="33">
     <w:nsid w:val="46501D19"/>
     <w:multiLevelType w:val="hybridMultilevel"/>
     <w:tmpl w:val="20B4DE98"/>
@@ -14738,7 +17085,7 @@
       </w:pPr>
     </w:lvl>
   </w:abstractNum>
-  <w:abstractNum w:abstractNumId="26">
+  <w:abstractNum w:abstractNumId="34">
     <w:nsid w:val="46CC55D5"/>
     <w:multiLevelType w:val="hybridMultilevel"/>
     <w:tmpl w:val="3A6A3D4E"/>
@@ -14824,7 +17171,7 @@
       </w:pPr>
     </w:lvl>
   </w:abstractNum>
-  <w:abstractNum w:abstractNumId="27">
+  <w:abstractNum w:abstractNumId="35">
     <w:nsid w:val="46D50E09"/>
     <w:multiLevelType w:val="multilevel"/>
     <w:tmpl w:val="299E0AFC"/>
@@ -14937,7 +17284,7 @@
       </w:pPr>
     </w:lvl>
   </w:abstractNum>
-  <w:abstractNum w:abstractNumId="28">
+  <w:abstractNum w:abstractNumId="36">
     <w:nsid w:val="475968A6"/>
     <w:multiLevelType w:val="hybridMultilevel"/>
     <w:tmpl w:val="EEA4BFDC"/>
@@ -15050,7 +17397,7 @@
       </w:rPr>
     </w:lvl>
   </w:abstractNum>
-  <w:abstractNum w:abstractNumId="29">
+  <w:abstractNum w:abstractNumId="37">
     <w:nsid w:val="49C259BA"/>
     <w:multiLevelType w:val="hybridMultilevel"/>
     <w:tmpl w:val="FB661B9C"/>
@@ -15163,7 +17510,7 @@
       </w:rPr>
     </w:lvl>
   </w:abstractNum>
-  <w:abstractNum w:abstractNumId="30">
+  <w:abstractNum w:abstractNumId="38">
     <w:nsid w:val="506F06D7"/>
     <w:multiLevelType w:val="hybridMultilevel"/>
     <w:tmpl w:val="0944F5C6"/>
@@ -15276,7 +17623,7 @@
       </w:rPr>
     </w:lvl>
   </w:abstractNum>
-  <w:abstractNum w:abstractNumId="31">
+  <w:abstractNum w:abstractNumId="39">
     <w:nsid w:val="57941C99"/>
     <w:multiLevelType w:val="hybridMultilevel"/>
     <w:tmpl w:val="9D9AC58C"/>
@@ -15389,7 +17736,7 @@
       </w:rPr>
     </w:lvl>
   </w:abstractNum>
-  <w:abstractNum w:abstractNumId="32">
+  <w:abstractNum w:abstractNumId="40">
     <w:nsid w:val="5F2A2A4D"/>
     <w:multiLevelType w:val="hybridMultilevel"/>
     <w:tmpl w:val="1DC454BA"/>
@@ -15502,7 +17849,7 @@
       </w:rPr>
     </w:lvl>
   </w:abstractNum>
-  <w:abstractNum w:abstractNumId="33">
+  <w:abstractNum w:abstractNumId="41">
     <w:nsid w:val="63AE4359"/>
     <w:multiLevelType w:val="multilevel"/>
     <w:tmpl w:val="299E0AFC"/>
@@ -15615,7 +17962,7 @@
       </w:pPr>
     </w:lvl>
   </w:abstractNum>
-  <w:abstractNum w:abstractNumId="34">
+  <w:abstractNum w:abstractNumId="42">
     <w:nsid w:val="6A3E19D2"/>
     <w:multiLevelType w:val="hybridMultilevel"/>
     <w:tmpl w:val="8B4C442A"/>
@@ -15701,7 +18048,7 @@
       </w:pPr>
     </w:lvl>
   </w:abstractNum>
-  <w:abstractNum w:abstractNumId="35">
+  <w:abstractNum w:abstractNumId="43">
     <w:nsid w:val="75DB30D6"/>
     <w:multiLevelType w:val="hybridMultilevel"/>
     <w:tmpl w:val="7406AD26"/>
@@ -15814,7 +18161,7 @@
       </w:rPr>
     </w:lvl>
   </w:abstractNum>
-  <w:abstractNum w:abstractNumId="36">
+  <w:abstractNum w:abstractNumId="44">
     <w:nsid w:val="7A2B1FB1"/>
     <w:multiLevelType w:val="hybridMultilevel"/>
     <w:tmpl w:val="21D421A8"/>
@@ -15927,7 +18274,7 @@
       </w:rPr>
     </w:lvl>
   </w:abstractNum>
-  <w:abstractNum w:abstractNumId="37">
+  <w:abstractNum w:abstractNumId="45">
     <w:nsid w:val="7BC631CC"/>
     <w:multiLevelType w:val="multilevel"/>
     <w:tmpl w:val="C762AB70"/>
@@ -16040,7 +18387,7 @@
       </w:pPr>
     </w:lvl>
   </w:abstractNum>
-  <w:abstractNum w:abstractNumId="38">
+  <w:abstractNum w:abstractNumId="46">
     <w:nsid w:val="7D8D52E4"/>
     <w:multiLevelType w:val="multilevel"/>
     <w:tmpl w:val="6E761282"/>
@@ -16189,28 +18536,28 @@
     <w:abstractNumId w:val="9"/>
   </w:num>
   <w:num w:numId="13">
-    <w:abstractNumId w:val="22"/>
+    <w:abstractNumId w:val="30"/>
   </w:num>
   <w:num w:numId="14">
-    <w:abstractNumId w:val="16"/>
+    <w:abstractNumId w:val="21"/>
   </w:num>
   <w:num w:numId="15">
-    <w:abstractNumId w:val="21"/>
+    <w:abstractNumId w:val="28"/>
   </w:num>
   <w:num w:numId="16">
+    <w:abstractNumId w:val="44"/>
+  </w:num>
+  <w:num w:numId="17">
+    <w:abstractNumId w:val="40"/>
+  </w:num>
+  <w:num w:numId="18">
     <w:abstractNumId w:val="36"/>
   </w:num>
-  <w:num w:numId="17">
-    <w:abstractNumId w:val="32"/>
-  </w:num>
-  <w:num w:numId="18">
-    <w:abstractNumId w:val="28"/>
-  </w:num>
   <w:num w:numId="19">
-    <w:abstractNumId w:val="30"/>
+    <w:abstractNumId w:val="38"/>
   </w:num>
   <w:num w:numId="20">
-    <w:abstractNumId w:val="22"/>
+    <w:abstractNumId w:val="30"/>
     <w:lvlOverride w:ilvl="0"/>
     <w:lvlOverride w:ilvl="1">
       <w:startOverride w:val="1"/>
@@ -16238,7 +18585,7 @@
     </w:lvlOverride>
   </w:num>
   <w:num w:numId="21">
-    <w:abstractNumId w:val="37"/>
+    <w:abstractNumId w:val="45"/>
     <w:lvlOverride w:ilvl="0">
       <w:startOverride w:val="1"/>
     </w:lvlOverride>
@@ -16268,7 +18615,7 @@
     </w:lvlOverride>
   </w:num>
   <w:num w:numId="22">
-    <w:abstractNumId w:val="18"/>
+    <w:abstractNumId w:val="23"/>
     <w:lvlOverride w:ilvl="0">
       <w:startOverride w:val="1"/>
     </w:lvlOverride>
@@ -16298,7 +18645,7 @@
     </w:lvlOverride>
   </w:num>
   <w:num w:numId="23">
-    <w:abstractNumId w:val="19"/>
+    <w:abstractNumId w:val="26"/>
     <w:lvlOverride w:ilvl="0">
       <w:startOverride w:val="1"/>
     </w:lvlOverride>
@@ -16328,55 +18675,79 @@
     </w:lvlOverride>
   </w:num>
   <w:num w:numId="24">
+    <w:abstractNumId w:val="19"/>
+  </w:num>
+  <w:num w:numId="25">
+    <w:abstractNumId w:val="46"/>
+  </w:num>
+  <w:num w:numId="26">
+    <w:abstractNumId w:val="42"/>
+  </w:num>
+  <w:num w:numId="27">
+    <w:abstractNumId w:val="33"/>
+  </w:num>
+  <w:num w:numId="28">
+    <w:abstractNumId w:val="34"/>
+  </w:num>
+  <w:num w:numId="29">
+    <w:abstractNumId w:val="31"/>
+  </w:num>
+  <w:num w:numId="30">
+    <w:abstractNumId w:val="22"/>
+  </w:num>
+  <w:num w:numId="31">
+    <w:abstractNumId w:val="18"/>
+  </w:num>
+  <w:num w:numId="32">
+    <w:abstractNumId w:val="17"/>
+  </w:num>
+  <w:num w:numId="33">
+    <w:abstractNumId w:val="16"/>
+  </w:num>
+  <w:num w:numId="34">
+    <w:abstractNumId w:val="39"/>
+  </w:num>
+  <w:num w:numId="35">
+    <w:abstractNumId w:val="35"/>
+  </w:num>
+  <w:num w:numId="36">
+    <w:abstractNumId w:val="41"/>
+  </w:num>
+  <w:num w:numId="37">
+    <w:abstractNumId w:val="27"/>
+  </w:num>
+  <w:num w:numId="38">
+    <w:abstractNumId w:val="37"/>
+  </w:num>
+  <w:num w:numId="39">
+    <w:abstractNumId w:val="43"/>
+  </w:num>
+  <w:num w:numId="40">
+    <w:abstractNumId w:val="32"/>
+  </w:num>
+  <w:num w:numId="41">
+    <w:abstractNumId w:val="20"/>
+  </w:num>
+  <w:num w:numId="42">
+    <w:abstractNumId w:val="13"/>
+  </w:num>
+  <w:num w:numId="43">
+    <w:abstractNumId w:val="12"/>
+  </w:num>
+  <w:num w:numId="44">
+    <w:abstractNumId w:val="25"/>
+  </w:num>
+  <w:num w:numId="45">
     <w:abstractNumId w:val="15"/>
   </w:num>
-  <w:num w:numId="25">
-    <w:abstractNumId w:val="38"/>
-  </w:num>
-  <w:num w:numId="26">
-    <w:abstractNumId w:val="34"/>
-  </w:num>
-  <w:num w:numId="27">
-    <w:abstractNumId w:val="25"/>
-  </w:num>
-  <w:num w:numId="28">
-    <w:abstractNumId w:val="26"/>
-  </w:num>
-  <w:num w:numId="29">
-    <w:abstractNumId w:val="23"/>
-  </w:num>
-  <w:num w:numId="30">
-    <w:abstractNumId w:val="17"/>
-  </w:num>
-  <w:num w:numId="31">
-    <w:abstractNumId w:val="14"/>
-  </w:num>
-  <w:num w:numId="32">
-    <w:abstractNumId w:val="13"/>
-  </w:num>
-  <w:num w:numId="33">
-    <w:abstractNumId w:val="12"/>
-  </w:num>
-  <w:num w:numId="34">
-    <w:abstractNumId w:val="31"/>
-  </w:num>
-  <w:num w:numId="35">
-    <w:abstractNumId w:val="27"/>
-  </w:num>
-  <w:num w:numId="36">
-    <w:abstractNumId w:val="33"/>
-  </w:num>
-  <w:num w:numId="37">
-    <w:abstractNumId w:val="20"/>
-  </w:num>
-  <w:num w:numId="38">
+  <w:num w:numId="46">
     <w:abstractNumId w:val="29"/>
   </w:num>
-  <w:num w:numId="39">
-    <w:abstractNumId w:val="35"/>
+  <w:num w:numId="47">
+    <w:abstractNumId w:val="24"/>
   </w:num>
-  <w:num w:numId="40">
-    <w:abstractNumId w:val="24"/>
+  <w:num w:numId="48">
+    <w:abstractNumId w:val="14"/>
   </w:num>
   <w:numIdMacAtCleanup w:val="40"/>
 </w:numbering>
@@ -17552,7 +19923,7 @@
 </file>
 
 <file path=customXml/itemProps1.xml><?xml version="1.0" encoding="utf-8"?>
-<ds:datastoreItem xmlns:ds="http://schemas.openxmlformats.org/officeDocument/2006/customXml" ds:itemID="{EFAD6FEA-4126-4EF1-81CA-58839162EC5D}">
+<ds:datastoreItem xmlns:ds="http://schemas.openxmlformats.org/officeDocument/2006/customXml" ds:itemID="{9EF80AD3-0C71-4B70-92DC-A3A38CDE52E7}">
   <ds:schemaRefs>
     <ds:schemaRef ds:uri="http://schemas.openxmlformats.org/officeDocument/2006/bibliography"/>
   </ds:schemaRefs>

</xml_diff>